<commit_message>
headscratching, and banging head against wall
</commit_message>
<xml_diff>
--- a/bbtm derivation/bbtm derivation notes.docx
+++ b/bbtm derivation/bbtm derivation notes.docx
@@ -15375,6 +15375,2799 @@
       </w:r>
       <w:r>
         <w:t>I am remedying this in "qout.txt".</w:t>
+      </w:r>
+    </w:p>
+    <w:p/>
+    <w:p>
+      <w:pPr>
+        <w:pStyle w:val="Heading1"/>
+      </w:pPr>
+      <w:r>
+        <w:t>August 9, 2012</w:t>
+      </w:r>
+    </w:p>
+    <w:p/>
+    <w:p>
+      <w:r>
+        <w:t xml:space="preserve">Modified the above code slightly so that "r" is the </w:t>
+      </w:r>
+      <w:r>
+        <w:t>qout matrix, loaded from "qout</w:t>
+      </w:r>
+      <w:r>
+        <w:t>.txt".</w:t>
+      </w:r>
+      <w:r>
+        <w:t xml:space="preserve"> Wrote a script </w:t>
+      </w:r>
+      <w:r>
+        <w:t>that would calculate</w:t>
+      </w:r>
+      <w:r>
+        <w:t xml:space="preserve"> the largest difference between an element of exp(r*40) and .05. Then, had it do the same for r_fixed</w:t>
+      </w:r>
+      <w:r>
+        <w:t xml:space="preserve">, to rule out the possibility that the results are just due to </w:t>
+      </w:r>
+      <w:r>
+        <w:t>the way the rows don't sum to zero.</w:t>
+      </w:r>
+    </w:p>
+    <w:p>
+      <w:r>
+        <w:t>My code, which uses the functions above:</w:t>
+      </w:r>
+    </w:p>
+    <w:p>
+      <w:pPr>
+        <w:shd w:val="clear" w:color="auto" w:fill="FFFFFF"/>
+        <w:spacing w:after="0" w:line="240" w:lineRule="auto"/>
+        <w:rPr>
+          <w:rFonts w:ascii="Courier New" w:eastAsia="Times New Roman" w:hAnsi="Courier New" w:cs="Courier New"/>
+          <w:color w:val="000000"/>
+          <w:sz w:val="20"/>
+          <w:szCs w:val="20"/>
+        </w:rPr>
+      </w:pPr>
+      <w:r>
+        <w:rPr>
+          <w:rFonts w:ascii="Courier New" w:eastAsia="Times New Roman" w:hAnsi="Courier New" w:cs="Courier New"/>
+          <w:b/>
+          <w:bCs/>
+          <w:color w:val="0000FF"/>
+          <w:sz w:val="20"/>
+          <w:szCs w:val="20"/>
+        </w:rPr>
+        <w:t>with</w:t>
+      </w:r>
+      <w:r>
+        <w:rPr>
+          <w:rFonts w:ascii="Courier New" w:eastAsia="Times New Roman" w:hAnsi="Courier New" w:cs="Courier New"/>
+          <w:color w:val="000000"/>
+          <w:sz w:val="20"/>
+          <w:szCs w:val="20"/>
+        </w:rPr>
+        <w:t xml:space="preserve"> open</w:t>
+      </w:r>
+      <w:r>
+        <w:rPr>
+          <w:rFonts w:ascii="Courier New" w:eastAsia="Times New Roman" w:hAnsi="Courier New" w:cs="Courier New"/>
+          <w:b/>
+          <w:bCs/>
+          <w:color w:val="000080"/>
+          <w:sz w:val="20"/>
+          <w:szCs w:val="20"/>
+        </w:rPr>
+        <w:t>(</w:t>
+      </w:r>
+      <w:r>
+        <w:rPr>
+          <w:rFonts w:ascii="Courier New" w:eastAsia="Times New Roman" w:hAnsi="Courier New" w:cs="Courier New"/>
+          <w:color w:val="808080"/>
+          <w:sz w:val="20"/>
+          <w:szCs w:val="20"/>
+        </w:rPr>
+        <w:t>'matrices/qout.txt'</w:t>
+      </w:r>
+      <w:r>
+        <w:rPr>
+          <w:rFonts w:ascii="Courier New" w:eastAsia="Times New Roman" w:hAnsi="Courier New" w:cs="Courier New"/>
+          <w:b/>
+          <w:bCs/>
+          <w:color w:val="000080"/>
+          <w:sz w:val="20"/>
+          <w:szCs w:val="20"/>
+        </w:rPr>
+        <w:t>,</w:t>
+      </w:r>
+      <w:r>
+        <w:rPr>
+          <w:rFonts w:ascii="Courier New" w:eastAsia="Times New Roman" w:hAnsi="Courier New" w:cs="Courier New"/>
+          <w:color w:val="000000"/>
+          <w:sz w:val="20"/>
+          <w:szCs w:val="20"/>
+        </w:rPr>
+        <w:t xml:space="preserve"> </w:t>
+      </w:r>
+      <w:r>
+        <w:rPr>
+          <w:rFonts w:ascii="Courier New" w:eastAsia="Times New Roman" w:hAnsi="Courier New" w:cs="Courier New"/>
+          <w:color w:val="808080"/>
+          <w:sz w:val="20"/>
+          <w:szCs w:val="20"/>
+        </w:rPr>
+        <w:t>'r'</w:t>
+      </w:r>
+      <w:r>
+        <w:rPr>
+          <w:rFonts w:ascii="Courier New" w:eastAsia="Times New Roman" w:hAnsi="Courier New" w:cs="Courier New"/>
+          <w:b/>
+          <w:bCs/>
+          <w:color w:val="000080"/>
+          <w:sz w:val="20"/>
+          <w:szCs w:val="20"/>
+        </w:rPr>
+        <w:t>)</w:t>
+      </w:r>
+      <w:r>
+        <w:rPr>
+          <w:rFonts w:ascii="Courier New" w:eastAsia="Times New Roman" w:hAnsi="Courier New" w:cs="Courier New"/>
+          <w:color w:val="000000"/>
+          <w:sz w:val="20"/>
+          <w:szCs w:val="20"/>
+        </w:rPr>
+        <w:t xml:space="preserve"> </w:t>
+      </w:r>
+      <w:r>
+        <w:rPr>
+          <w:rFonts w:ascii="Courier New" w:eastAsia="Times New Roman" w:hAnsi="Courier New" w:cs="Courier New"/>
+          <w:b/>
+          <w:bCs/>
+          <w:color w:val="0000FF"/>
+          <w:sz w:val="20"/>
+          <w:szCs w:val="20"/>
+        </w:rPr>
+        <w:t>as</w:t>
+      </w:r>
+      <w:r>
+        <w:rPr>
+          <w:rFonts w:ascii="Courier New" w:eastAsia="Times New Roman" w:hAnsi="Courier New" w:cs="Courier New"/>
+          <w:color w:val="000000"/>
+          <w:sz w:val="20"/>
+          <w:szCs w:val="20"/>
+        </w:rPr>
+        <w:t xml:space="preserve"> f</w:t>
+      </w:r>
+      <w:r>
+        <w:rPr>
+          <w:rFonts w:ascii="Courier New" w:eastAsia="Times New Roman" w:hAnsi="Courier New" w:cs="Courier New"/>
+          <w:b/>
+          <w:bCs/>
+          <w:color w:val="000080"/>
+          <w:sz w:val="20"/>
+          <w:szCs w:val="20"/>
+        </w:rPr>
+        <w:t>:</w:t>
+      </w:r>
+    </w:p>
+    <w:p>
+      <w:pPr>
+        <w:shd w:val="clear" w:color="auto" w:fill="FFFFFF"/>
+        <w:spacing w:after="0" w:line="240" w:lineRule="auto"/>
+        <w:rPr>
+          <w:rFonts w:ascii="Courier New" w:eastAsia="Times New Roman" w:hAnsi="Courier New" w:cs="Courier New"/>
+          <w:color w:val="000000"/>
+          <w:sz w:val="20"/>
+          <w:szCs w:val="20"/>
+        </w:rPr>
+      </w:pPr>
+      <w:r>
+        <w:rPr>
+          <w:rFonts w:ascii="Courier New" w:eastAsia="Times New Roman" w:hAnsi="Courier New" w:cs="Courier New"/>
+          <w:color w:val="000000"/>
+          <w:sz w:val="20"/>
+          <w:szCs w:val="20"/>
+        </w:rPr>
+        <w:lastRenderedPageBreak/>
+        <w:t xml:space="preserve">    r_dict </w:t>
+      </w:r>
+      <w:r>
+        <w:rPr>
+          <w:rFonts w:ascii="Courier New" w:eastAsia="Times New Roman" w:hAnsi="Courier New" w:cs="Courier New"/>
+          <w:b/>
+          <w:bCs/>
+          <w:color w:val="000080"/>
+          <w:sz w:val="20"/>
+          <w:szCs w:val="20"/>
+        </w:rPr>
+        <w:t>=</w:t>
+      </w:r>
+      <w:r>
+        <w:rPr>
+          <w:rFonts w:ascii="Courier New" w:eastAsia="Times New Roman" w:hAnsi="Courier New" w:cs="Courier New"/>
+          <w:color w:val="000000"/>
+          <w:sz w:val="20"/>
+          <w:szCs w:val="20"/>
+        </w:rPr>
+        <w:t xml:space="preserve"> parse</w:t>
+      </w:r>
+      <w:r>
+        <w:rPr>
+          <w:rFonts w:ascii="Courier New" w:eastAsia="Times New Roman" w:hAnsi="Courier New" w:cs="Courier New"/>
+          <w:b/>
+          <w:bCs/>
+          <w:color w:val="000080"/>
+          <w:sz w:val="20"/>
+          <w:szCs w:val="20"/>
+        </w:rPr>
+        <w:t>(</w:t>
+      </w:r>
+      <w:r>
+        <w:rPr>
+          <w:rFonts w:ascii="Courier New" w:eastAsia="Times New Roman" w:hAnsi="Courier New" w:cs="Courier New"/>
+          <w:color w:val="000000"/>
+          <w:sz w:val="20"/>
+          <w:szCs w:val="20"/>
+        </w:rPr>
+        <w:t>f</w:t>
+      </w:r>
+      <w:r>
+        <w:rPr>
+          <w:rFonts w:ascii="Courier New" w:eastAsia="Times New Roman" w:hAnsi="Courier New" w:cs="Courier New"/>
+          <w:b/>
+          <w:bCs/>
+          <w:color w:val="000080"/>
+          <w:sz w:val="20"/>
+          <w:szCs w:val="20"/>
+        </w:rPr>
+        <w:t>)</w:t>
+      </w:r>
+    </w:p>
+    <w:p>
+      <w:pPr>
+        <w:shd w:val="clear" w:color="auto" w:fill="FFFFFF"/>
+        <w:spacing w:after="0" w:line="240" w:lineRule="auto"/>
+        <w:rPr>
+          <w:rFonts w:ascii="Courier New" w:eastAsia="Times New Roman" w:hAnsi="Courier New" w:cs="Courier New"/>
+          <w:color w:val="000000"/>
+          <w:sz w:val="20"/>
+          <w:szCs w:val="20"/>
+        </w:rPr>
+      </w:pPr>
+    </w:p>
+    <w:p>
+      <w:pPr>
+        <w:shd w:val="clear" w:color="auto" w:fill="FFFFFF"/>
+        <w:spacing w:after="0" w:line="240" w:lineRule="auto"/>
+        <w:rPr>
+          <w:rFonts w:ascii="Courier New" w:eastAsia="Times New Roman" w:hAnsi="Courier New" w:cs="Courier New"/>
+          <w:color w:val="000000"/>
+          <w:sz w:val="20"/>
+          <w:szCs w:val="20"/>
+        </w:rPr>
+      </w:pPr>
+      <w:r>
+        <w:rPr>
+          <w:rFonts w:ascii="Courier New" w:eastAsia="Times New Roman" w:hAnsi="Courier New" w:cs="Courier New"/>
+          <w:color w:val="000000"/>
+          <w:sz w:val="20"/>
+          <w:szCs w:val="20"/>
+        </w:rPr>
+        <w:t>published_ordering</w:t>
+      </w:r>
+      <w:r>
+        <w:rPr>
+          <w:rFonts w:ascii="Courier New" w:eastAsia="Times New Roman" w:hAnsi="Courier New" w:cs="Courier New"/>
+          <w:b/>
+          <w:bCs/>
+          <w:color w:val="000080"/>
+          <w:sz w:val="20"/>
+          <w:szCs w:val="20"/>
+        </w:rPr>
+        <w:t>=</w:t>
+      </w:r>
+      <w:r>
+        <w:rPr>
+          <w:rFonts w:ascii="Courier New" w:eastAsia="Times New Roman" w:hAnsi="Courier New" w:cs="Courier New"/>
+          <w:color w:val="000000"/>
+          <w:sz w:val="20"/>
+          <w:szCs w:val="20"/>
+        </w:rPr>
+        <w:t xml:space="preserve"> </w:t>
+      </w:r>
+      <w:r>
+        <w:rPr>
+          <w:rFonts w:ascii="Courier New" w:eastAsia="Times New Roman" w:hAnsi="Courier New" w:cs="Courier New"/>
+          <w:b/>
+          <w:bCs/>
+          <w:color w:val="000080"/>
+          <w:sz w:val="20"/>
+          <w:szCs w:val="20"/>
+        </w:rPr>
+        <w:t>[</w:t>
+      </w:r>
+      <w:r>
+        <w:rPr>
+          <w:rFonts w:ascii="Courier New" w:eastAsia="Times New Roman" w:hAnsi="Courier New" w:cs="Courier New"/>
+          <w:color w:val="808080"/>
+          <w:sz w:val="20"/>
+          <w:szCs w:val="20"/>
+        </w:rPr>
+        <w:t>'S'</w:t>
+      </w:r>
+      <w:r>
+        <w:rPr>
+          <w:rFonts w:ascii="Courier New" w:eastAsia="Times New Roman" w:hAnsi="Courier New" w:cs="Courier New"/>
+          <w:b/>
+          <w:bCs/>
+          <w:color w:val="000080"/>
+          <w:sz w:val="20"/>
+          <w:szCs w:val="20"/>
+        </w:rPr>
+        <w:t>,</w:t>
+      </w:r>
+      <w:r>
+        <w:rPr>
+          <w:rFonts w:ascii="Courier New" w:eastAsia="Times New Roman" w:hAnsi="Courier New" w:cs="Courier New"/>
+          <w:color w:val="000000"/>
+          <w:sz w:val="20"/>
+          <w:szCs w:val="20"/>
+        </w:rPr>
+        <w:t xml:space="preserve"> </w:t>
+      </w:r>
+      <w:r>
+        <w:rPr>
+          <w:rFonts w:ascii="Courier New" w:eastAsia="Times New Roman" w:hAnsi="Courier New" w:cs="Courier New"/>
+          <w:color w:val="808080"/>
+          <w:sz w:val="20"/>
+          <w:szCs w:val="20"/>
+        </w:rPr>
+        <w:t>'T'</w:t>
+      </w:r>
+      <w:r>
+        <w:rPr>
+          <w:rFonts w:ascii="Courier New" w:eastAsia="Times New Roman" w:hAnsi="Courier New" w:cs="Courier New"/>
+          <w:b/>
+          <w:bCs/>
+          <w:color w:val="000080"/>
+          <w:sz w:val="20"/>
+          <w:szCs w:val="20"/>
+        </w:rPr>
+        <w:t>,</w:t>
+      </w:r>
+      <w:r>
+        <w:rPr>
+          <w:rFonts w:ascii="Courier New" w:eastAsia="Times New Roman" w:hAnsi="Courier New" w:cs="Courier New"/>
+          <w:color w:val="000000"/>
+          <w:sz w:val="20"/>
+          <w:szCs w:val="20"/>
+        </w:rPr>
+        <w:t xml:space="preserve"> </w:t>
+      </w:r>
+      <w:r>
+        <w:rPr>
+          <w:rFonts w:ascii="Courier New" w:eastAsia="Times New Roman" w:hAnsi="Courier New" w:cs="Courier New"/>
+          <w:color w:val="808080"/>
+          <w:sz w:val="20"/>
+          <w:szCs w:val="20"/>
+        </w:rPr>
+        <w:t>'N'</w:t>
+      </w:r>
+      <w:r>
+        <w:rPr>
+          <w:rFonts w:ascii="Courier New" w:eastAsia="Times New Roman" w:hAnsi="Courier New" w:cs="Courier New"/>
+          <w:b/>
+          <w:bCs/>
+          <w:color w:val="000080"/>
+          <w:sz w:val="20"/>
+          <w:szCs w:val="20"/>
+        </w:rPr>
+        <w:t>,</w:t>
+      </w:r>
+      <w:r>
+        <w:rPr>
+          <w:rFonts w:ascii="Courier New" w:eastAsia="Times New Roman" w:hAnsi="Courier New" w:cs="Courier New"/>
+          <w:color w:val="000000"/>
+          <w:sz w:val="20"/>
+          <w:szCs w:val="20"/>
+        </w:rPr>
+        <w:t xml:space="preserve"> </w:t>
+      </w:r>
+      <w:r>
+        <w:rPr>
+          <w:rFonts w:ascii="Courier New" w:eastAsia="Times New Roman" w:hAnsi="Courier New" w:cs="Courier New"/>
+          <w:color w:val="808080"/>
+          <w:sz w:val="20"/>
+          <w:szCs w:val="20"/>
+        </w:rPr>
+        <w:t>'Q'</w:t>
+      </w:r>
+      <w:r>
+        <w:rPr>
+          <w:rFonts w:ascii="Courier New" w:eastAsia="Times New Roman" w:hAnsi="Courier New" w:cs="Courier New"/>
+          <w:b/>
+          <w:bCs/>
+          <w:color w:val="000080"/>
+          <w:sz w:val="20"/>
+          <w:szCs w:val="20"/>
+        </w:rPr>
+        <w:t>,</w:t>
+      </w:r>
+      <w:r>
+        <w:rPr>
+          <w:rFonts w:ascii="Courier New" w:eastAsia="Times New Roman" w:hAnsi="Courier New" w:cs="Courier New"/>
+          <w:color w:val="000000"/>
+          <w:sz w:val="20"/>
+          <w:szCs w:val="20"/>
+        </w:rPr>
+        <w:t xml:space="preserve"> </w:t>
+      </w:r>
+      <w:r>
+        <w:rPr>
+          <w:rFonts w:ascii="Courier New" w:eastAsia="Times New Roman" w:hAnsi="Courier New" w:cs="Courier New"/>
+          <w:color w:val="808080"/>
+          <w:sz w:val="20"/>
+          <w:szCs w:val="20"/>
+        </w:rPr>
+        <w:t>'D'</w:t>
+      </w:r>
+      <w:r>
+        <w:rPr>
+          <w:rFonts w:ascii="Courier New" w:eastAsia="Times New Roman" w:hAnsi="Courier New" w:cs="Courier New"/>
+          <w:b/>
+          <w:bCs/>
+          <w:color w:val="000080"/>
+          <w:sz w:val="20"/>
+          <w:szCs w:val="20"/>
+        </w:rPr>
+        <w:t>,</w:t>
+      </w:r>
+      <w:r>
+        <w:rPr>
+          <w:rFonts w:ascii="Courier New" w:eastAsia="Times New Roman" w:hAnsi="Courier New" w:cs="Courier New"/>
+          <w:color w:val="000000"/>
+          <w:sz w:val="20"/>
+          <w:szCs w:val="20"/>
+        </w:rPr>
+        <w:t xml:space="preserve"> </w:t>
+      </w:r>
+      <w:r>
+        <w:rPr>
+          <w:rFonts w:ascii="Courier New" w:eastAsia="Times New Roman" w:hAnsi="Courier New" w:cs="Courier New"/>
+          <w:color w:val="808080"/>
+          <w:sz w:val="20"/>
+          <w:szCs w:val="20"/>
+        </w:rPr>
+        <w:t>'E'</w:t>
+      </w:r>
+      <w:r>
+        <w:rPr>
+          <w:rFonts w:ascii="Courier New" w:eastAsia="Times New Roman" w:hAnsi="Courier New" w:cs="Courier New"/>
+          <w:b/>
+          <w:bCs/>
+          <w:color w:val="000080"/>
+          <w:sz w:val="20"/>
+          <w:szCs w:val="20"/>
+        </w:rPr>
+        <w:t>,</w:t>
+      </w:r>
+      <w:r>
+        <w:rPr>
+          <w:rFonts w:ascii="Courier New" w:eastAsia="Times New Roman" w:hAnsi="Courier New" w:cs="Courier New"/>
+          <w:color w:val="000000"/>
+          <w:sz w:val="20"/>
+          <w:szCs w:val="20"/>
+        </w:rPr>
+        <w:t xml:space="preserve"> </w:t>
+      </w:r>
+      <w:r>
+        <w:rPr>
+          <w:rFonts w:ascii="Courier New" w:eastAsia="Times New Roman" w:hAnsi="Courier New" w:cs="Courier New"/>
+          <w:color w:val="808080"/>
+          <w:sz w:val="20"/>
+          <w:szCs w:val="20"/>
+        </w:rPr>
+        <w:t>'R'</w:t>
+      </w:r>
+      <w:r>
+        <w:rPr>
+          <w:rFonts w:ascii="Courier New" w:eastAsia="Times New Roman" w:hAnsi="Courier New" w:cs="Courier New"/>
+          <w:b/>
+          <w:bCs/>
+          <w:color w:val="000080"/>
+          <w:sz w:val="20"/>
+          <w:szCs w:val="20"/>
+        </w:rPr>
+        <w:t>,</w:t>
+      </w:r>
+      <w:r>
+        <w:rPr>
+          <w:rFonts w:ascii="Courier New" w:eastAsia="Times New Roman" w:hAnsi="Courier New" w:cs="Courier New"/>
+          <w:color w:val="000000"/>
+          <w:sz w:val="20"/>
+          <w:szCs w:val="20"/>
+        </w:rPr>
+        <w:t xml:space="preserve"> </w:t>
+      </w:r>
+      <w:r>
+        <w:rPr>
+          <w:rFonts w:ascii="Courier New" w:eastAsia="Times New Roman" w:hAnsi="Courier New" w:cs="Courier New"/>
+          <w:color w:val="808080"/>
+          <w:sz w:val="20"/>
+          <w:szCs w:val="20"/>
+        </w:rPr>
+        <w:t>'K'</w:t>
+      </w:r>
+      <w:r>
+        <w:rPr>
+          <w:rFonts w:ascii="Courier New" w:eastAsia="Times New Roman" w:hAnsi="Courier New" w:cs="Courier New"/>
+          <w:b/>
+          <w:bCs/>
+          <w:color w:val="000080"/>
+          <w:sz w:val="20"/>
+          <w:szCs w:val="20"/>
+        </w:rPr>
+        <w:t>,</w:t>
+      </w:r>
+      <w:r>
+        <w:rPr>
+          <w:rFonts w:ascii="Courier New" w:eastAsia="Times New Roman" w:hAnsi="Courier New" w:cs="Courier New"/>
+          <w:color w:val="000000"/>
+          <w:sz w:val="20"/>
+          <w:szCs w:val="20"/>
+        </w:rPr>
+        <w:t xml:space="preserve"> </w:t>
+      </w:r>
+      <w:r>
+        <w:rPr>
+          <w:rFonts w:ascii="Courier New" w:eastAsia="Times New Roman" w:hAnsi="Courier New" w:cs="Courier New"/>
+          <w:color w:val="808080"/>
+          <w:sz w:val="20"/>
+          <w:szCs w:val="20"/>
+        </w:rPr>
+        <w:t>'H'</w:t>
+      </w:r>
+      <w:r>
+        <w:rPr>
+          <w:rFonts w:ascii="Courier New" w:eastAsia="Times New Roman" w:hAnsi="Courier New" w:cs="Courier New"/>
+          <w:b/>
+          <w:bCs/>
+          <w:color w:val="000080"/>
+          <w:sz w:val="20"/>
+          <w:szCs w:val="20"/>
+        </w:rPr>
+        <w:t>,</w:t>
+      </w:r>
+      <w:r>
+        <w:rPr>
+          <w:rFonts w:ascii="Courier New" w:eastAsia="Times New Roman" w:hAnsi="Courier New" w:cs="Courier New"/>
+          <w:color w:val="000000"/>
+          <w:sz w:val="20"/>
+          <w:szCs w:val="20"/>
+        </w:rPr>
+        <w:t xml:space="preserve"> </w:t>
+      </w:r>
+      <w:r>
+        <w:rPr>
+          <w:rFonts w:ascii="Courier New" w:eastAsia="Times New Roman" w:hAnsi="Courier New" w:cs="Courier New"/>
+          <w:color w:val="808080"/>
+          <w:sz w:val="20"/>
+          <w:szCs w:val="20"/>
+        </w:rPr>
+        <w:t>'C'</w:t>
+      </w:r>
+      <w:r>
+        <w:rPr>
+          <w:rFonts w:ascii="Courier New" w:eastAsia="Times New Roman" w:hAnsi="Courier New" w:cs="Courier New"/>
+          <w:b/>
+          <w:bCs/>
+          <w:color w:val="000080"/>
+          <w:sz w:val="20"/>
+          <w:szCs w:val="20"/>
+        </w:rPr>
+        <w:t>,</w:t>
+      </w:r>
+    </w:p>
+    <w:p>
+      <w:pPr>
+        <w:shd w:val="clear" w:color="auto" w:fill="FFFFFF"/>
+        <w:spacing w:after="0" w:line="240" w:lineRule="auto"/>
+        <w:rPr>
+          <w:rFonts w:ascii="Courier New" w:eastAsia="Times New Roman" w:hAnsi="Courier New" w:cs="Courier New"/>
+          <w:color w:val="000000"/>
+          <w:sz w:val="20"/>
+          <w:szCs w:val="20"/>
+        </w:rPr>
+      </w:pPr>
+      <w:r>
+        <w:rPr>
+          <w:rFonts w:ascii="Courier New" w:eastAsia="Times New Roman" w:hAnsi="Courier New" w:cs="Courier New"/>
+          <w:color w:val="000000"/>
+          <w:sz w:val="20"/>
+          <w:szCs w:val="20"/>
+        </w:rPr>
+        <w:t xml:space="preserve">                     </w:t>
+      </w:r>
+      <w:r>
+        <w:rPr>
+          <w:rFonts w:ascii="Courier New" w:eastAsia="Times New Roman" w:hAnsi="Courier New" w:cs="Courier New"/>
+          <w:color w:val="808080"/>
+          <w:sz w:val="20"/>
+          <w:szCs w:val="20"/>
+        </w:rPr>
+        <w:t>'P'</w:t>
+      </w:r>
+      <w:r>
+        <w:rPr>
+          <w:rFonts w:ascii="Courier New" w:eastAsia="Times New Roman" w:hAnsi="Courier New" w:cs="Courier New"/>
+          <w:b/>
+          <w:bCs/>
+          <w:color w:val="000080"/>
+          <w:sz w:val="20"/>
+          <w:szCs w:val="20"/>
+        </w:rPr>
+        <w:t>,</w:t>
+      </w:r>
+      <w:r>
+        <w:rPr>
+          <w:rFonts w:ascii="Courier New" w:eastAsia="Times New Roman" w:hAnsi="Courier New" w:cs="Courier New"/>
+          <w:color w:val="000000"/>
+          <w:sz w:val="20"/>
+          <w:szCs w:val="20"/>
+        </w:rPr>
+        <w:t xml:space="preserve"> </w:t>
+      </w:r>
+      <w:r>
+        <w:rPr>
+          <w:rFonts w:ascii="Courier New" w:eastAsia="Times New Roman" w:hAnsi="Courier New" w:cs="Courier New"/>
+          <w:color w:val="808080"/>
+          <w:sz w:val="20"/>
+          <w:szCs w:val="20"/>
+        </w:rPr>
+        <w:t>'G'</w:t>
+      </w:r>
+      <w:r>
+        <w:rPr>
+          <w:rFonts w:ascii="Courier New" w:eastAsia="Times New Roman" w:hAnsi="Courier New" w:cs="Courier New"/>
+          <w:b/>
+          <w:bCs/>
+          <w:color w:val="000080"/>
+          <w:sz w:val="20"/>
+          <w:szCs w:val="20"/>
+        </w:rPr>
+        <w:t>,</w:t>
+      </w:r>
+      <w:r>
+        <w:rPr>
+          <w:rFonts w:ascii="Courier New" w:eastAsia="Times New Roman" w:hAnsi="Courier New" w:cs="Courier New"/>
+          <w:color w:val="000000"/>
+          <w:sz w:val="20"/>
+          <w:szCs w:val="20"/>
+        </w:rPr>
+        <w:t xml:space="preserve"> </w:t>
+      </w:r>
+      <w:r>
+        <w:rPr>
+          <w:rFonts w:ascii="Courier New" w:eastAsia="Times New Roman" w:hAnsi="Courier New" w:cs="Courier New"/>
+          <w:color w:val="808080"/>
+          <w:sz w:val="20"/>
+          <w:szCs w:val="20"/>
+        </w:rPr>
+        <w:t>'W'</w:t>
+      </w:r>
+      <w:r>
+        <w:rPr>
+          <w:rFonts w:ascii="Courier New" w:eastAsia="Times New Roman" w:hAnsi="Courier New" w:cs="Courier New"/>
+          <w:b/>
+          <w:bCs/>
+          <w:color w:val="000080"/>
+          <w:sz w:val="20"/>
+          <w:szCs w:val="20"/>
+        </w:rPr>
+        <w:t>,</w:t>
+      </w:r>
+      <w:r>
+        <w:rPr>
+          <w:rFonts w:ascii="Courier New" w:eastAsia="Times New Roman" w:hAnsi="Courier New" w:cs="Courier New"/>
+          <w:color w:val="000000"/>
+          <w:sz w:val="20"/>
+          <w:szCs w:val="20"/>
+        </w:rPr>
+        <w:t xml:space="preserve"> </w:t>
+      </w:r>
+      <w:r>
+        <w:rPr>
+          <w:rFonts w:ascii="Courier New" w:eastAsia="Times New Roman" w:hAnsi="Courier New" w:cs="Courier New"/>
+          <w:color w:val="808080"/>
+          <w:sz w:val="20"/>
+          <w:szCs w:val="20"/>
+        </w:rPr>
+        <w:t>'Y'</w:t>
+      </w:r>
+      <w:r>
+        <w:rPr>
+          <w:rFonts w:ascii="Courier New" w:eastAsia="Times New Roman" w:hAnsi="Courier New" w:cs="Courier New"/>
+          <w:b/>
+          <w:bCs/>
+          <w:color w:val="000080"/>
+          <w:sz w:val="20"/>
+          <w:szCs w:val="20"/>
+        </w:rPr>
+        <w:t>,</w:t>
+      </w:r>
+      <w:r>
+        <w:rPr>
+          <w:rFonts w:ascii="Courier New" w:eastAsia="Times New Roman" w:hAnsi="Courier New" w:cs="Courier New"/>
+          <w:color w:val="000000"/>
+          <w:sz w:val="20"/>
+          <w:szCs w:val="20"/>
+        </w:rPr>
+        <w:t xml:space="preserve"> </w:t>
+      </w:r>
+      <w:r>
+        <w:rPr>
+          <w:rFonts w:ascii="Courier New" w:eastAsia="Times New Roman" w:hAnsi="Courier New" w:cs="Courier New"/>
+          <w:color w:val="808080"/>
+          <w:sz w:val="20"/>
+          <w:szCs w:val="20"/>
+        </w:rPr>
+        <w:t>'F'</w:t>
+      </w:r>
+      <w:r>
+        <w:rPr>
+          <w:rFonts w:ascii="Courier New" w:eastAsia="Times New Roman" w:hAnsi="Courier New" w:cs="Courier New"/>
+          <w:b/>
+          <w:bCs/>
+          <w:color w:val="000080"/>
+          <w:sz w:val="20"/>
+          <w:szCs w:val="20"/>
+        </w:rPr>
+        <w:t>,</w:t>
+      </w:r>
+      <w:r>
+        <w:rPr>
+          <w:rFonts w:ascii="Courier New" w:eastAsia="Times New Roman" w:hAnsi="Courier New" w:cs="Courier New"/>
+          <w:color w:val="000000"/>
+          <w:sz w:val="20"/>
+          <w:szCs w:val="20"/>
+        </w:rPr>
+        <w:t xml:space="preserve"> </w:t>
+      </w:r>
+      <w:r>
+        <w:rPr>
+          <w:rFonts w:ascii="Courier New" w:eastAsia="Times New Roman" w:hAnsi="Courier New" w:cs="Courier New"/>
+          <w:color w:val="808080"/>
+          <w:sz w:val="20"/>
+          <w:szCs w:val="20"/>
+        </w:rPr>
+        <w:t>'V'</w:t>
+      </w:r>
+      <w:r>
+        <w:rPr>
+          <w:rFonts w:ascii="Courier New" w:eastAsia="Times New Roman" w:hAnsi="Courier New" w:cs="Courier New"/>
+          <w:b/>
+          <w:bCs/>
+          <w:color w:val="000080"/>
+          <w:sz w:val="20"/>
+          <w:szCs w:val="20"/>
+        </w:rPr>
+        <w:t>,</w:t>
+      </w:r>
+      <w:r>
+        <w:rPr>
+          <w:rFonts w:ascii="Courier New" w:eastAsia="Times New Roman" w:hAnsi="Courier New" w:cs="Courier New"/>
+          <w:color w:val="000000"/>
+          <w:sz w:val="20"/>
+          <w:szCs w:val="20"/>
+        </w:rPr>
+        <w:t xml:space="preserve"> </w:t>
+      </w:r>
+      <w:r>
+        <w:rPr>
+          <w:rFonts w:ascii="Courier New" w:eastAsia="Times New Roman" w:hAnsi="Courier New" w:cs="Courier New"/>
+          <w:color w:val="808080"/>
+          <w:sz w:val="20"/>
+          <w:szCs w:val="20"/>
+        </w:rPr>
+        <w:t>'I'</w:t>
+      </w:r>
+      <w:r>
+        <w:rPr>
+          <w:rFonts w:ascii="Courier New" w:eastAsia="Times New Roman" w:hAnsi="Courier New" w:cs="Courier New"/>
+          <w:b/>
+          <w:bCs/>
+          <w:color w:val="000080"/>
+          <w:sz w:val="20"/>
+          <w:szCs w:val="20"/>
+        </w:rPr>
+        <w:t>,</w:t>
+      </w:r>
+      <w:r>
+        <w:rPr>
+          <w:rFonts w:ascii="Courier New" w:eastAsia="Times New Roman" w:hAnsi="Courier New" w:cs="Courier New"/>
+          <w:color w:val="000000"/>
+          <w:sz w:val="20"/>
+          <w:szCs w:val="20"/>
+        </w:rPr>
+        <w:t xml:space="preserve"> </w:t>
+      </w:r>
+      <w:r>
+        <w:rPr>
+          <w:rFonts w:ascii="Courier New" w:eastAsia="Times New Roman" w:hAnsi="Courier New" w:cs="Courier New"/>
+          <w:color w:val="808080"/>
+          <w:sz w:val="20"/>
+          <w:szCs w:val="20"/>
+        </w:rPr>
+        <w:t>'L'</w:t>
+      </w:r>
+      <w:r>
+        <w:rPr>
+          <w:rFonts w:ascii="Courier New" w:eastAsia="Times New Roman" w:hAnsi="Courier New" w:cs="Courier New"/>
+          <w:b/>
+          <w:bCs/>
+          <w:color w:val="000080"/>
+          <w:sz w:val="20"/>
+          <w:szCs w:val="20"/>
+        </w:rPr>
+        <w:t>,</w:t>
+      </w:r>
+      <w:r>
+        <w:rPr>
+          <w:rFonts w:ascii="Courier New" w:eastAsia="Times New Roman" w:hAnsi="Courier New" w:cs="Courier New"/>
+          <w:color w:val="000000"/>
+          <w:sz w:val="20"/>
+          <w:szCs w:val="20"/>
+        </w:rPr>
+        <w:t xml:space="preserve"> </w:t>
+      </w:r>
+      <w:r>
+        <w:rPr>
+          <w:rFonts w:ascii="Courier New" w:eastAsia="Times New Roman" w:hAnsi="Courier New" w:cs="Courier New"/>
+          <w:color w:val="808080"/>
+          <w:sz w:val="20"/>
+          <w:szCs w:val="20"/>
+        </w:rPr>
+        <w:t>'A'</w:t>
+      </w:r>
+      <w:r>
+        <w:rPr>
+          <w:rFonts w:ascii="Courier New" w:eastAsia="Times New Roman" w:hAnsi="Courier New" w:cs="Courier New"/>
+          <w:b/>
+          <w:bCs/>
+          <w:color w:val="000080"/>
+          <w:sz w:val="20"/>
+          <w:szCs w:val="20"/>
+        </w:rPr>
+        <w:t>,</w:t>
+      </w:r>
+      <w:r>
+        <w:rPr>
+          <w:rFonts w:ascii="Courier New" w:eastAsia="Times New Roman" w:hAnsi="Courier New" w:cs="Courier New"/>
+          <w:color w:val="000000"/>
+          <w:sz w:val="20"/>
+          <w:szCs w:val="20"/>
+        </w:rPr>
+        <w:t xml:space="preserve"> </w:t>
+      </w:r>
+      <w:r>
+        <w:rPr>
+          <w:rFonts w:ascii="Courier New" w:eastAsia="Times New Roman" w:hAnsi="Courier New" w:cs="Courier New"/>
+          <w:color w:val="808080"/>
+          <w:sz w:val="20"/>
+          <w:szCs w:val="20"/>
+        </w:rPr>
+        <w:t>'M'</w:t>
+      </w:r>
+      <w:r>
+        <w:rPr>
+          <w:rFonts w:ascii="Courier New" w:eastAsia="Times New Roman" w:hAnsi="Courier New" w:cs="Courier New"/>
+          <w:b/>
+          <w:bCs/>
+          <w:color w:val="000080"/>
+          <w:sz w:val="20"/>
+          <w:szCs w:val="20"/>
+        </w:rPr>
+        <w:t>]</w:t>
+      </w:r>
+    </w:p>
+    <w:p>
+      <w:pPr>
+        <w:shd w:val="clear" w:color="auto" w:fill="FFFFFF"/>
+        <w:spacing w:after="0" w:line="240" w:lineRule="auto"/>
+        <w:rPr>
+          <w:rFonts w:ascii="Courier New" w:eastAsia="Times New Roman" w:hAnsi="Courier New" w:cs="Courier New"/>
+          <w:color w:val="000000"/>
+          <w:sz w:val="20"/>
+          <w:szCs w:val="20"/>
+        </w:rPr>
+      </w:pPr>
+      <w:r>
+        <w:rPr>
+          <w:rFonts w:ascii="Courier New" w:eastAsia="Times New Roman" w:hAnsi="Courier New" w:cs="Courier New"/>
+          <w:color w:val="000000"/>
+          <w:sz w:val="20"/>
+          <w:szCs w:val="20"/>
+        </w:rPr>
+        <w:t xml:space="preserve">r </w:t>
+      </w:r>
+      <w:r>
+        <w:rPr>
+          <w:rFonts w:ascii="Courier New" w:eastAsia="Times New Roman" w:hAnsi="Courier New" w:cs="Courier New"/>
+          <w:b/>
+          <w:bCs/>
+          <w:color w:val="000080"/>
+          <w:sz w:val="20"/>
+          <w:szCs w:val="20"/>
+        </w:rPr>
+        <w:t>=</w:t>
+      </w:r>
+      <w:r>
+        <w:rPr>
+          <w:rFonts w:ascii="Courier New" w:eastAsia="Times New Roman" w:hAnsi="Courier New" w:cs="Courier New"/>
+          <w:color w:val="000000"/>
+          <w:sz w:val="20"/>
+          <w:szCs w:val="20"/>
+        </w:rPr>
+        <w:t xml:space="preserve"> to_mat</w:t>
+      </w:r>
+      <w:r>
+        <w:rPr>
+          <w:rFonts w:ascii="Courier New" w:eastAsia="Times New Roman" w:hAnsi="Courier New" w:cs="Courier New"/>
+          <w:b/>
+          <w:bCs/>
+          <w:color w:val="000080"/>
+          <w:sz w:val="20"/>
+          <w:szCs w:val="20"/>
+        </w:rPr>
+        <w:t>(</w:t>
+      </w:r>
+      <w:r>
+        <w:rPr>
+          <w:rFonts w:ascii="Courier New" w:eastAsia="Times New Roman" w:hAnsi="Courier New" w:cs="Courier New"/>
+          <w:color w:val="000000"/>
+          <w:sz w:val="20"/>
+          <w:szCs w:val="20"/>
+        </w:rPr>
+        <w:t>r_dict</w:t>
+      </w:r>
+      <w:r>
+        <w:rPr>
+          <w:rFonts w:ascii="Courier New" w:eastAsia="Times New Roman" w:hAnsi="Courier New" w:cs="Courier New"/>
+          <w:b/>
+          <w:bCs/>
+          <w:color w:val="000080"/>
+          <w:sz w:val="20"/>
+          <w:szCs w:val="20"/>
+        </w:rPr>
+        <w:t>,</w:t>
+      </w:r>
+      <w:r>
+        <w:rPr>
+          <w:rFonts w:ascii="Courier New" w:eastAsia="Times New Roman" w:hAnsi="Courier New" w:cs="Courier New"/>
+          <w:color w:val="000000"/>
+          <w:sz w:val="20"/>
+          <w:szCs w:val="20"/>
+        </w:rPr>
+        <w:t xml:space="preserve"> order </w:t>
+      </w:r>
+      <w:r>
+        <w:rPr>
+          <w:rFonts w:ascii="Courier New" w:eastAsia="Times New Roman" w:hAnsi="Courier New" w:cs="Courier New"/>
+          <w:b/>
+          <w:bCs/>
+          <w:color w:val="000080"/>
+          <w:sz w:val="20"/>
+          <w:szCs w:val="20"/>
+        </w:rPr>
+        <w:t>=</w:t>
+      </w:r>
+      <w:r>
+        <w:rPr>
+          <w:rFonts w:ascii="Courier New" w:eastAsia="Times New Roman" w:hAnsi="Courier New" w:cs="Courier New"/>
+          <w:color w:val="000000"/>
+          <w:sz w:val="20"/>
+          <w:szCs w:val="20"/>
+        </w:rPr>
+        <w:t xml:space="preserve"> published_ordering</w:t>
+      </w:r>
+      <w:r>
+        <w:rPr>
+          <w:rFonts w:ascii="Courier New" w:eastAsia="Times New Roman" w:hAnsi="Courier New" w:cs="Courier New"/>
+          <w:b/>
+          <w:bCs/>
+          <w:color w:val="000080"/>
+          <w:sz w:val="20"/>
+          <w:szCs w:val="20"/>
+        </w:rPr>
+        <w:t>)</w:t>
+      </w:r>
+    </w:p>
+    <w:p>
+      <w:pPr>
+        <w:shd w:val="clear" w:color="auto" w:fill="FFFFFF"/>
+        <w:spacing w:after="0" w:line="240" w:lineRule="auto"/>
+        <w:rPr>
+          <w:rFonts w:ascii="Courier New" w:eastAsia="Times New Roman" w:hAnsi="Courier New" w:cs="Courier New"/>
+          <w:color w:val="000000"/>
+          <w:sz w:val="20"/>
+          <w:szCs w:val="20"/>
+        </w:rPr>
+      </w:pPr>
+    </w:p>
+    <w:p>
+      <w:pPr>
+        <w:shd w:val="clear" w:color="auto" w:fill="FFFFFF"/>
+        <w:spacing w:after="0" w:line="240" w:lineRule="auto"/>
+        <w:rPr>
+          <w:rFonts w:ascii="Courier New" w:eastAsia="Times New Roman" w:hAnsi="Courier New" w:cs="Courier New"/>
+          <w:color w:val="000000"/>
+          <w:sz w:val="20"/>
+          <w:szCs w:val="20"/>
+        </w:rPr>
+      </w:pPr>
+      <w:r>
+        <w:rPr>
+          <w:rFonts w:ascii="Courier New" w:eastAsia="Times New Roman" w:hAnsi="Courier New" w:cs="Courier New"/>
+          <w:color w:val="008000"/>
+          <w:sz w:val="20"/>
+          <w:szCs w:val="20"/>
+        </w:rPr>
+        <w:t># Make a new matrix whose rows actually sum to zero like they do in the</w:t>
+      </w:r>
+    </w:p>
+    <w:p>
+      <w:pPr>
+        <w:shd w:val="clear" w:color="auto" w:fill="FFFFFF"/>
+        <w:spacing w:after="0" w:line="240" w:lineRule="auto"/>
+        <w:rPr>
+          <w:rFonts w:ascii="Courier New" w:eastAsia="Times New Roman" w:hAnsi="Courier New" w:cs="Courier New"/>
+          <w:color w:val="000000"/>
+          <w:sz w:val="20"/>
+          <w:szCs w:val="20"/>
+        </w:rPr>
+      </w:pPr>
+      <w:r>
+        <w:rPr>
+          <w:rFonts w:ascii="Courier New" w:eastAsia="Times New Roman" w:hAnsi="Courier New" w:cs="Courier New"/>
+          <w:color w:val="008000"/>
+          <w:sz w:val="20"/>
+          <w:szCs w:val="20"/>
+        </w:rPr>
+        <w:t># unrounded matrix</w:t>
+      </w:r>
+    </w:p>
+    <w:p>
+      <w:pPr>
+        <w:shd w:val="clear" w:color="auto" w:fill="FFFFFF"/>
+        <w:spacing w:after="0" w:line="240" w:lineRule="auto"/>
+        <w:rPr>
+          <w:rFonts w:ascii="Courier New" w:eastAsia="Times New Roman" w:hAnsi="Courier New" w:cs="Courier New"/>
+          <w:color w:val="000000"/>
+          <w:sz w:val="20"/>
+          <w:szCs w:val="20"/>
+        </w:rPr>
+      </w:pPr>
+      <w:r>
+        <w:rPr>
+          <w:rFonts w:ascii="Courier New" w:eastAsia="Times New Roman" w:hAnsi="Courier New" w:cs="Courier New"/>
+          <w:color w:val="000000"/>
+          <w:sz w:val="20"/>
+          <w:szCs w:val="20"/>
+        </w:rPr>
+        <w:t xml:space="preserve">r_fixed </w:t>
+      </w:r>
+      <w:r>
+        <w:rPr>
+          <w:rFonts w:ascii="Courier New" w:eastAsia="Times New Roman" w:hAnsi="Courier New" w:cs="Courier New"/>
+          <w:b/>
+          <w:bCs/>
+          <w:color w:val="000080"/>
+          <w:sz w:val="20"/>
+          <w:szCs w:val="20"/>
+        </w:rPr>
+        <w:t>=</w:t>
+      </w:r>
+      <w:r>
+        <w:rPr>
+          <w:rFonts w:ascii="Courier New" w:eastAsia="Times New Roman" w:hAnsi="Courier New" w:cs="Courier New"/>
+          <w:color w:val="000000"/>
+          <w:sz w:val="20"/>
+          <w:szCs w:val="20"/>
+        </w:rPr>
+        <w:t xml:space="preserve"> np</w:t>
+      </w:r>
+      <w:r>
+        <w:rPr>
+          <w:rFonts w:ascii="Courier New" w:eastAsia="Times New Roman" w:hAnsi="Courier New" w:cs="Courier New"/>
+          <w:b/>
+          <w:bCs/>
+          <w:color w:val="000080"/>
+          <w:sz w:val="20"/>
+          <w:szCs w:val="20"/>
+        </w:rPr>
+        <w:t>.</w:t>
+      </w:r>
+      <w:r>
+        <w:rPr>
+          <w:rFonts w:ascii="Courier New" w:eastAsia="Times New Roman" w:hAnsi="Courier New" w:cs="Courier New"/>
+          <w:color w:val="000000"/>
+          <w:sz w:val="20"/>
+          <w:szCs w:val="20"/>
+        </w:rPr>
+        <w:t>copy</w:t>
+      </w:r>
+      <w:r>
+        <w:rPr>
+          <w:rFonts w:ascii="Courier New" w:eastAsia="Times New Roman" w:hAnsi="Courier New" w:cs="Courier New"/>
+          <w:b/>
+          <w:bCs/>
+          <w:color w:val="000080"/>
+          <w:sz w:val="20"/>
+          <w:szCs w:val="20"/>
+        </w:rPr>
+        <w:t>(</w:t>
+      </w:r>
+      <w:r>
+        <w:rPr>
+          <w:rFonts w:ascii="Courier New" w:eastAsia="Times New Roman" w:hAnsi="Courier New" w:cs="Courier New"/>
+          <w:color w:val="000000"/>
+          <w:sz w:val="20"/>
+          <w:szCs w:val="20"/>
+        </w:rPr>
+        <w:t>r</w:t>
+      </w:r>
+      <w:r>
+        <w:rPr>
+          <w:rFonts w:ascii="Courier New" w:eastAsia="Times New Roman" w:hAnsi="Courier New" w:cs="Courier New"/>
+          <w:b/>
+          <w:bCs/>
+          <w:color w:val="000080"/>
+          <w:sz w:val="20"/>
+          <w:szCs w:val="20"/>
+        </w:rPr>
+        <w:t>)</w:t>
+      </w:r>
+    </w:p>
+    <w:p>
+      <w:pPr>
+        <w:shd w:val="clear" w:color="auto" w:fill="FFFFFF"/>
+        <w:spacing w:after="0" w:line="240" w:lineRule="auto"/>
+        <w:rPr>
+          <w:rFonts w:ascii="Courier New" w:eastAsia="Times New Roman" w:hAnsi="Courier New" w:cs="Courier New"/>
+          <w:color w:val="000000"/>
+          <w:sz w:val="20"/>
+          <w:szCs w:val="20"/>
+        </w:rPr>
+      </w:pPr>
+      <w:r>
+        <w:rPr>
+          <w:rFonts w:ascii="Courier New" w:eastAsia="Times New Roman" w:hAnsi="Courier New" w:cs="Courier New"/>
+          <w:b/>
+          <w:bCs/>
+          <w:color w:val="0000FF"/>
+          <w:sz w:val="20"/>
+          <w:szCs w:val="20"/>
+        </w:rPr>
+        <w:t>for</w:t>
+      </w:r>
+      <w:r>
+        <w:rPr>
+          <w:rFonts w:ascii="Courier New" w:eastAsia="Times New Roman" w:hAnsi="Courier New" w:cs="Courier New"/>
+          <w:color w:val="000000"/>
+          <w:sz w:val="20"/>
+          <w:szCs w:val="20"/>
+        </w:rPr>
+        <w:t xml:space="preserve"> rownum </w:t>
+      </w:r>
+      <w:r>
+        <w:rPr>
+          <w:rFonts w:ascii="Courier New" w:eastAsia="Times New Roman" w:hAnsi="Courier New" w:cs="Courier New"/>
+          <w:b/>
+          <w:bCs/>
+          <w:color w:val="0000FF"/>
+          <w:sz w:val="20"/>
+          <w:szCs w:val="20"/>
+        </w:rPr>
+        <w:t>in</w:t>
+      </w:r>
+      <w:r>
+        <w:rPr>
+          <w:rFonts w:ascii="Courier New" w:eastAsia="Times New Roman" w:hAnsi="Courier New" w:cs="Courier New"/>
+          <w:color w:val="000000"/>
+          <w:sz w:val="20"/>
+          <w:szCs w:val="20"/>
+        </w:rPr>
+        <w:t xml:space="preserve"> range</w:t>
+      </w:r>
+      <w:r>
+        <w:rPr>
+          <w:rFonts w:ascii="Courier New" w:eastAsia="Times New Roman" w:hAnsi="Courier New" w:cs="Courier New"/>
+          <w:b/>
+          <w:bCs/>
+          <w:color w:val="000080"/>
+          <w:sz w:val="20"/>
+          <w:szCs w:val="20"/>
+        </w:rPr>
+        <w:t>(</w:t>
+      </w:r>
+      <w:r>
+        <w:rPr>
+          <w:rFonts w:ascii="Courier New" w:eastAsia="Times New Roman" w:hAnsi="Courier New" w:cs="Courier New"/>
+          <w:color w:val="FF0000"/>
+          <w:sz w:val="20"/>
+          <w:szCs w:val="20"/>
+        </w:rPr>
+        <w:t>20</w:t>
+      </w:r>
+      <w:r>
+        <w:rPr>
+          <w:rFonts w:ascii="Courier New" w:eastAsia="Times New Roman" w:hAnsi="Courier New" w:cs="Courier New"/>
+          <w:b/>
+          <w:bCs/>
+          <w:color w:val="000080"/>
+          <w:sz w:val="20"/>
+          <w:szCs w:val="20"/>
+        </w:rPr>
+        <w:t>):</w:t>
+      </w:r>
+    </w:p>
+    <w:p>
+      <w:pPr>
+        <w:shd w:val="clear" w:color="auto" w:fill="FFFFFF"/>
+        <w:spacing w:after="0" w:line="240" w:lineRule="auto"/>
+        <w:rPr>
+          <w:rFonts w:ascii="Courier New" w:eastAsia="Times New Roman" w:hAnsi="Courier New" w:cs="Courier New"/>
+          <w:color w:val="000000"/>
+          <w:sz w:val="20"/>
+          <w:szCs w:val="20"/>
+        </w:rPr>
+      </w:pPr>
+      <w:r>
+        <w:rPr>
+          <w:rFonts w:ascii="Courier New" w:eastAsia="Times New Roman" w:hAnsi="Courier New" w:cs="Courier New"/>
+          <w:color w:val="000000"/>
+          <w:sz w:val="20"/>
+          <w:szCs w:val="20"/>
+        </w:rPr>
+        <w:t xml:space="preserve">    rowsum </w:t>
+      </w:r>
+      <w:r>
+        <w:rPr>
+          <w:rFonts w:ascii="Courier New" w:eastAsia="Times New Roman" w:hAnsi="Courier New" w:cs="Courier New"/>
+          <w:b/>
+          <w:bCs/>
+          <w:color w:val="000080"/>
+          <w:sz w:val="20"/>
+          <w:szCs w:val="20"/>
+        </w:rPr>
+        <w:t>=</w:t>
+      </w:r>
+      <w:r>
+        <w:rPr>
+          <w:rFonts w:ascii="Courier New" w:eastAsia="Times New Roman" w:hAnsi="Courier New" w:cs="Courier New"/>
+          <w:color w:val="000000"/>
+          <w:sz w:val="20"/>
+          <w:szCs w:val="20"/>
+        </w:rPr>
+        <w:t xml:space="preserve"> </w:t>
+      </w:r>
+      <w:r>
+        <w:rPr>
+          <w:rFonts w:ascii="Courier New" w:eastAsia="Times New Roman" w:hAnsi="Courier New" w:cs="Courier New"/>
+          <w:color w:val="FF0000"/>
+          <w:sz w:val="20"/>
+          <w:szCs w:val="20"/>
+        </w:rPr>
+        <w:t>0</w:t>
+      </w:r>
+    </w:p>
+    <w:p>
+      <w:pPr>
+        <w:shd w:val="clear" w:color="auto" w:fill="FFFFFF"/>
+        <w:spacing w:after="0" w:line="240" w:lineRule="auto"/>
+        <w:rPr>
+          <w:rFonts w:ascii="Courier New" w:eastAsia="Times New Roman" w:hAnsi="Courier New" w:cs="Courier New"/>
+          <w:color w:val="000000"/>
+          <w:sz w:val="20"/>
+          <w:szCs w:val="20"/>
+        </w:rPr>
+      </w:pPr>
+      <w:r>
+        <w:rPr>
+          <w:rFonts w:ascii="Courier New" w:eastAsia="Times New Roman" w:hAnsi="Courier New" w:cs="Courier New"/>
+          <w:color w:val="000000"/>
+          <w:sz w:val="20"/>
+          <w:szCs w:val="20"/>
+        </w:rPr>
+        <w:t xml:space="preserve">    </w:t>
+      </w:r>
+      <w:r>
+        <w:rPr>
+          <w:rFonts w:ascii="Courier New" w:eastAsia="Times New Roman" w:hAnsi="Courier New" w:cs="Courier New"/>
+          <w:b/>
+          <w:bCs/>
+          <w:color w:val="0000FF"/>
+          <w:sz w:val="20"/>
+          <w:szCs w:val="20"/>
+        </w:rPr>
+        <w:t>for</w:t>
+      </w:r>
+      <w:r>
+        <w:rPr>
+          <w:rFonts w:ascii="Courier New" w:eastAsia="Times New Roman" w:hAnsi="Courier New" w:cs="Courier New"/>
+          <w:color w:val="000000"/>
+          <w:sz w:val="20"/>
+          <w:szCs w:val="20"/>
+        </w:rPr>
+        <w:t xml:space="preserve"> colnum </w:t>
+      </w:r>
+      <w:r>
+        <w:rPr>
+          <w:rFonts w:ascii="Courier New" w:eastAsia="Times New Roman" w:hAnsi="Courier New" w:cs="Courier New"/>
+          <w:b/>
+          <w:bCs/>
+          <w:color w:val="0000FF"/>
+          <w:sz w:val="20"/>
+          <w:szCs w:val="20"/>
+        </w:rPr>
+        <w:t>in</w:t>
+      </w:r>
+      <w:r>
+        <w:rPr>
+          <w:rFonts w:ascii="Courier New" w:eastAsia="Times New Roman" w:hAnsi="Courier New" w:cs="Courier New"/>
+          <w:color w:val="000000"/>
+          <w:sz w:val="20"/>
+          <w:szCs w:val="20"/>
+        </w:rPr>
+        <w:t xml:space="preserve"> range</w:t>
+      </w:r>
+      <w:r>
+        <w:rPr>
+          <w:rFonts w:ascii="Courier New" w:eastAsia="Times New Roman" w:hAnsi="Courier New" w:cs="Courier New"/>
+          <w:b/>
+          <w:bCs/>
+          <w:color w:val="000080"/>
+          <w:sz w:val="20"/>
+          <w:szCs w:val="20"/>
+        </w:rPr>
+        <w:t>(</w:t>
+      </w:r>
+      <w:r>
+        <w:rPr>
+          <w:rFonts w:ascii="Courier New" w:eastAsia="Times New Roman" w:hAnsi="Courier New" w:cs="Courier New"/>
+          <w:color w:val="FF0000"/>
+          <w:sz w:val="20"/>
+          <w:szCs w:val="20"/>
+        </w:rPr>
+        <w:t>20</w:t>
+      </w:r>
+      <w:r>
+        <w:rPr>
+          <w:rFonts w:ascii="Courier New" w:eastAsia="Times New Roman" w:hAnsi="Courier New" w:cs="Courier New"/>
+          <w:b/>
+          <w:bCs/>
+          <w:color w:val="000080"/>
+          <w:sz w:val="20"/>
+          <w:szCs w:val="20"/>
+        </w:rPr>
+        <w:t>):</w:t>
+      </w:r>
+    </w:p>
+    <w:p>
+      <w:pPr>
+        <w:shd w:val="clear" w:color="auto" w:fill="FFFFFF"/>
+        <w:spacing w:after="0" w:line="240" w:lineRule="auto"/>
+        <w:rPr>
+          <w:rFonts w:ascii="Courier New" w:eastAsia="Times New Roman" w:hAnsi="Courier New" w:cs="Courier New"/>
+          <w:color w:val="000000"/>
+          <w:sz w:val="20"/>
+          <w:szCs w:val="20"/>
+        </w:rPr>
+      </w:pPr>
+      <w:r>
+        <w:rPr>
+          <w:rFonts w:ascii="Courier New" w:eastAsia="Times New Roman" w:hAnsi="Courier New" w:cs="Courier New"/>
+          <w:color w:val="000000"/>
+          <w:sz w:val="20"/>
+          <w:szCs w:val="20"/>
+        </w:rPr>
+        <w:t xml:space="preserve">        rowsum </w:t>
+      </w:r>
+      <w:r>
+        <w:rPr>
+          <w:rFonts w:ascii="Courier New" w:eastAsia="Times New Roman" w:hAnsi="Courier New" w:cs="Courier New"/>
+          <w:b/>
+          <w:bCs/>
+          <w:color w:val="000080"/>
+          <w:sz w:val="20"/>
+          <w:szCs w:val="20"/>
+        </w:rPr>
+        <w:t>+=</w:t>
+      </w:r>
+      <w:r>
+        <w:rPr>
+          <w:rFonts w:ascii="Courier New" w:eastAsia="Times New Roman" w:hAnsi="Courier New" w:cs="Courier New"/>
+          <w:color w:val="000000"/>
+          <w:sz w:val="20"/>
+          <w:szCs w:val="20"/>
+        </w:rPr>
+        <w:t xml:space="preserve"> r_fixed</w:t>
+      </w:r>
+      <w:r>
+        <w:rPr>
+          <w:rFonts w:ascii="Courier New" w:eastAsia="Times New Roman" w:hAnsi="Courier New" w:cs="Courier New"/>
+          <w:b/>
+          <w:bCs/>
+          <w:color w:val="000080"/>
+          <w:sz w:val="20"/>
+          <w:szCs w:val="20"/>
+        </w:rPr>
+        <w:t>[</w:t>
+      </w:r>
+      <w:r>
+        <w:rPr>
+          <w:rFonts w:ascii="Courier New" w:eastAsia="Times New Roman" w:hAnsi="Courier New" w:cs="Courier New"/>
+          <w:color w:val="000000"/>
+          <w:sz w:val="20"/>
+          <w:szCs w:val="20"/>
+        </w:rPr>
+        <w:t>rownum</w:t>
+      </w:r>
+      <w:r>
+        <w:rPr>
+          <w:rFonts w:ascii="Courier New" w:eastAsia="Times New Roman" w:hAnsi="Courier New" w:cs="Courier New"/>
+          <w:b/>
+          <w:bCs/>
+          <w:color w:val="000080"/>
+          <w:sz w:val="20"/>
+          <w:szCs w:val="20"/>
+        </w:rPr>
+        <w:t>,</w:t>
+      </w:r>
+      <w:r>
+        <w:rPr>
+          <w:rFonts w:ascii="Courier New" w:eastAsia="Times New Roman" w:hAnsi="Courier New" w:cs="Courier New"/>
+          <w:color w:val="000000"/>
+          <w:sz w:val="20"/>
+          <w:szCs w:val="20"/>
+        </w:rPr>
+        <w:t xml:space="preserve"> colnum</w:t>
+      </w:r>
+      <w:r>
+        <w:rPr>
+          <w:rFonts w:ascii="Courier New" w:eastAsia="Times New Roman" w:hAnsi="Courier New" w:cs="Courier New"/>
+          <w:b/>
+          <w:bCs/>
+          <w:color w:val="000080"/>
+          <w:sz w:val="20"/>
+          <w:szCs w:val="20"/>
+        </w:rPr>
+        <w:t>]</w:t>
+      </w:r>
+    </w:p>
+    <w:p>
+      <w:pPr>
+        <w:shd w:val="clear" w:color="auto" w:fill="FFFFFF"/>
+        <w:spacing w:after="0" w:line="240" w:lineRule="auto"/>
+        <w:rPr>
+          <w:rFonts w:ascii="Courier New" w:eastAsia="Times New Roman" w:hAnsi="Courier New" w:cs="Courier New"/>
+          <w:color w:val="000000"/>
+          <w:sz w:val="20"/>
+          <w:szCs w:val="20"/>
+        </w:rPr>
+      </w:pPr>
+      <w:r>
+        <w:rPr>
+          <w:rFonts w:ascii="Courier New" w:eastAsia="Times New Roman" w:hAnsi="Courier New" w:cs="Courier New"/>
+          <w:color w:val="000000"/>
+          <w:sz w:val="20"/>
+          <w:szCs w:val="20"/>
+        </w:rPr>
+        <w:t xml:space="preserve">    r_fixed</w:t>
+      </w:r>
+      <w:r>
+        <w:rPr>
+          <w:rFonts w:ascii="Courier New" w:eastAsia="Times New Roman" w:hAnsi="Courier New" w:cs="Courier New"/>
+          <w:b/>
+          <w:bCs/>
+          <w:color w:val="000080"/>
+          <w:sz w:val="20"/>
+          <w:szCs w:val="20"/>
+        </w:rPr>
+        <w:t>[</w:t>
+      </w:r>
+      <w:r>
+        <w:rPr>
+          <w:rFonts w:ascii="Courier New" w:eastAsia="Times New Roman" w:hAnsi="Courier New" w:cs="Courier New"/>
+          <w:color w:val="000000"/>
+          <w:sz w:val="20"/>
+          <w:szCs w:val="20"/>
+        </w:rPr>
+        <w:t>rownum</w:t>
+      </w:r>
+      <w:r>
+        <w:rPr>
+          <w:rFonts w:ascii="Courier New" w:eastAsia="Times New Roman" w:hAnsi="Courier New" w:cs="Courier New"/>
+          <w:b/>
+          <w:bCs/>
+          <w:color w:val="000080"/>
+          <w:sz w:val="20"/>
+          <w:szCs w:val="20"/>
+        </w:rPr>
+        <w:t>,</w:t>
+      </w:r>
+      <w:r>
+        <w:rPr>
+          <w:rFonts w:ascii="Courier New" w:eastAsia="Times New Roman" w:hAnsi="Courier New" w:cs="Courier New"/>
+          <w:color w:val="000000"/>
+          <w:sz w:val="20"/>
+          <w:szCs w:val="20"/>
+        </w:rPr>
+        <w:t xml:space="preserve"> rownum</w:t>
+      </w:r>
+      <w:r>
+        <w:rPr>
+          <w:rFonts w:ascii="Courier New" w:eastAsia="Times New Roman" w:hAnsi="Courier New" w:cs="Courier New"/>
+          <w:b/>
+          <w:bCs/>
+          <w:color w:val="000080"/>
+          <w:sz w:val="20"/>
+          <w:szCs w:val="20"/>
+        </w:rPr>
+        <w:t>]</w:t>
+      </w:r>
+      <w:r>
+        <w:rPr>
+          <w:rFonts w:ascii="Courier New" w:eastAsia="Times New Roman" w:hAnsi="Courier New" w:cs="Courier New"/>
+          <w:color w:val="000000"/>
+          <w:sz w:val="20"/>
+          <w:szCs w:val="20"/>
+        </w:rPr>
+        <w:t xml:space="preserve"> </w:t>
+      </w:r>
+      <w:r>
+        <w:rPr>
+          <w:rFonts w:ascii="Courier New" w:eastAsia="Times New Roman" w:hAnsi="Courier New" w:cs="Courier New"/>
+          <w:b/>
+          <w:bCs/>
+          <w:color w:val="000080"/>
+          <w:sz w:val="20"/>
+          <w:szCs w:val="20"/>
+        </w:rPr>
+        <w:t>-=</w:t>
+      </w:r>
+      <w:r>
+        <w:rPr>
+          <w:rFonts w:ascii="Courier New" w:eastAsia="Times New Roman" w:hAnsi="Courier New" w:cs="Courier New"/>
+          <w:color w:val="000000"/>
+          <w:sz w:val="20"/>
+          <w:szCs w:val="20"/>
+        </w:rPr>
+        <w:t xml:space="preserve"> rowsum</w:t>
+      </w:r>
+    </w:p>
+    <w:p>
+      <w:pPr>
+        <w:shd w:val="clear" w:color="auto" w:fill="FFFFFF"/>
+        <w:spacing w:after="0" w:line="240" w:lineRule="auto"/>
+        <w:rPr>
+          <w:rFonts w:ascii="Courier New" w:eastAsia="Times New Roman" w:hAnsi="Courier New" w:cs="Courier New"/>
+          <w:color w:val="000000"/>
+          <w:sz w:val="20"/>
+          <w:szCs w:val="20"/>
+        </w:rPr>
+      </w:pPr>
+    </w:p>
+    <w:p>
+      <w:pPr>
+        <w:shd w:val="clear" w:color="auto" w:fill="FFFFFF"/>
+        <w:spacing w:after="0" w:line="240" w:lineRule="auto"/>
+        <w:rPr>
+          <w:rFonts w:ascii="Courier New" w:eastAsia="Times New Roman" w:hAnsi="Courier New" w:cs="Courier New"/>
+          <w:color w:val="000000"/>
+          <w:sz w:val="20"/>
+          <w:szCs w:val="20"/>
+        </w:rPr>
+      </w:pPr>
+    </w:p>
+    <w:p>
+      <w:pPr>
+        <w:shd w:val="clear" w:color="auto" w:fill="FFFFFF"/>
+        <w:spacing w:after="0" w:line="240" w:lineRule="auto"/>
+        <w:rPr>
+          <w:rFonts w:ascii="Courier New" w:eastAsia="Times New Roman" w:hAnsi="Courier New" w:cs="Courier New"/>
+          <w:color w:val="000000"/>
+          <w:sz w:val="20"/>
+          <w:szCs w:val="20"/>
+        </w:rPr>
+      </w:pPr>
+      <w:r>
+        <w:rPr>
+          <w:rFonts w:ascii="Courier New" w:eastAsia="Times New Roman" w:hAnsi="Courier New" w:cs="Courier New"/>
+          <w:color w:val="008000"/>
+          <w:sz w:val="20"/>
+          <w:szCs w:val="20"/>
+        </w:rPr>
+        <w:t># Make a list of the elements of e^(r * 40)</w:t>
+      </w:r>
+    </w:p>
+    <w:p>
+      <w:pPr>
+        <w:shd w:val="clear" w:color="auto" w:fill="FFFFFF"/>
+        <w:spacing w:after="0" w:line="240" w:lineRule="auto"/>
+        <w:rPr>
+          <w:rFonts w:ascii="Courier New" w:eastAsia="Times New Roman" w:hAnsi="Courier New" w:cs="Courier New"/>
+          <w:color w:val="000000"/>
+          <w:sz w:val="20"/>
+          <w:szCs w:val="20"/>
+        </w:rPr>
+      </w:pPr>
+      <w:r>
+        <w:rPr>
+          <w:rFonts w:ascii="Courier New" w:eastAsia="Times New Roman" w:hAnsi="Courier New" w:cs="Courier New"/>
+          <w:color w:val="000000"/>
+          <w:sz w:val="20"/>
+          <w:szCs w:val="20"/>
+        </w:rPr>
+        <w:t xml:space="preserve">elem_list </w:t>
+      </w:r>
+      <w:r>
+        <w:rPr>
+          <w:rFonts w:ascii="Courier New" w:eastAsia="Times New Roman" w:hAnsi="Courier New" w:cs="Courier New"/>
+          <w:b/>
+          <w:bCs/>
+          <w:color w:val="000080"/>
+          <w:sz w:val="20"/>
+          <w:szCs w:val="20"/>
+        </w:rPr>
+        <w:t>=</w:t>
+      </w:r>
+      <w:r>
+        <w:rPr>
+          <w:rFonts w:ascii="Courier New" w:eastAsia="Times New Roman" w:hAnsi="Courier New" w:cs="Courier New"/>
+          <w:color w:val="000000"/>
+          <w:sz w:val="20"/>
+          <w:szCs w:val="20"/>
+        </w:rPr>
+        <w:t xml:space="preserve"> </w:t>
+      </w:r>
+      <w:r>
+        <w:rPr>
+          <w:rFonts w:ascii="Courier New" w:eastAsia="Times New Roman" w:hAnsi="Courier New" w:cs="Courier New"/>
+          <w:b/>
+          <w:bCs/>
+          <w:color w:val="000080"/>
+          <w:sz w:val="20"/>
+          <w:szCs w:val="20"/>
+        </w:rPr>
+        <w:t>[</w:t>
+      </w:r>
+      <w:r>
+        <w:rPr>
+          <w:rFonts w:ascii="Courier New" w:eastAsia="Times New Roman" w:hAnsi="Courier New" w:cs="Courier New"/>
+          <w:color w:val="000000"/>
+          <w:sz w:val="20"/>
+          <w:szCs w:val="20"/>
+        </w:rPr>
+        <w:t>scipy</w:t>
+      </w:r>
+      <w:r>
+        <w:rPr>
+          <w:rFonts w:ascii="Courier New" w:eastAsia="Times New Roman" w:hAnsi="Courier New" w:cs="Courier New"/>
+          <w:b/>
+          <w:bCs/>
+          <w:color w:val="000080"/>
+          <w:sz w:val="20"/>
+          <w:szCs w:val="20"/>
+        </w:rPr>
+        <w:t>.</w:t>
+      </w:r>
+      <w:r>
+        <w:rPr>
+          <w:rFonts w:ascii="Courier New" w:eastAsia="Times New Roman" w:hAnsi="Courier New" w:cs="Courier New"/>
+          <w:color w:val="000000"/>
+          <w:sz w:val="20"/>
+          <w:szCs w:val="20"/>
+        </w:rPr>
+        <w:t>linalg</w:t>
+      </w:r>
+      <w:r>
+        <w:rPr>
+          <w:rFonts w:ascii="Courier New" w:eastAsia="Times New Roman" w:hAnsi="Courier New" w:cs="Courier New"/>
+          <w:b/>
+          <w:bCs/>
+          <w:color w:val="000080"/>
+          <w:sz w:val="20"/>
+          <w:szCs w:val="20"/>
+        </w:rPr>
+        <w:t>.</w:t>
+      </w:r>
+      <w:r>
+        <w:rPr>
+          <w:rFonts w:ascii="Courier New" w:eastAsia="Times New Roman" w:hAnsi="Courier New" w:cs="Courier New"/>
+          <w:color w:val="000000"/>
+          <w:sz w:val="20"/>
+          <w:szCs w:val="20"/>
+        </w:rPr>
+        <w:t>expm</w:t>
+      </w:r>
+      <w:r>
+        <w:rPr>
+          <w:rFonts w:ascii="Courier New" w:eastAsia="Times New Roman" w:hAnsi="Courier New" w:cs="Courier New"/>
+          <w:b/>
+          <w:bCs/>
+          <w:color w:val="000080"/>
+          <w:sz w:val="20"/>
+          <w:szCs w:val="20"/>
+        </w:rPr>
+        <w:t>(</w:t>
+      </w:r>
+      <w:r>
+        <w:rPr>
+          <w:rFonts w:ascii="Courier New" w:eastAsia="Times New Roman" w:hAnsi="Courier New" w:cs="Courier New"/>
+          <w:color w:val="000000"/>
+          <w:sz w:val="20"/>
+          <w:szCs w:val="20"/>
+        </w:rPr>
+        <w:t>r</w:t>
+      </w:r>
+      <w:r>
+        <w:rPr>
+          <w:rFonts w:ascii="Courier New" w:eastAsia="Times New Roman" w:hAnsi="Courier New" w:cs="Courier New"/>
+          <w:b/>
+          <w:bCs/>
+          <w:color w:val="000080"/>
+          <w:sz w:val="20"/>
+          <w:szCs w:val="20"/>
+        </w:rPr>
+        <w:t>*</w:t>
+      </w:r>
+      <w:r>
+        <w:rPr>
+          <w:rFonts w:ascii="Courier New" w:eastAsia="Times New Roman" w:hAnsi="Courier New" w:cs="Courier New"/>
+          <w:color w:val="FF0000"/>
+          <w:sz w:val="20"/>
+          <w:szCs w:val="20"/>
+        </w:rPr>
+        <w:t>40</w:t>
+      </w:r>
+      <w:r>
+        <w:rPr>
+          <w:rFonts w:ascii="Courier New" w:eastAsia="Times New Roman" w:hAnsi="Courier New" w:cs="Courier New"/>
+          <w:b/>
+          <w:bCs/>
+          <w:color w:val="000080"/>
+          <w:sz w:val="20"/>
+          <w:szCs w:val="20"/>
+        </w:rPr>
+        <w:t>)[</w:t>
+      </w:r>
+      <w:r>
+        <w:rPr>
+          <w:rFonts w:ascii="Courier New" w:eastAsia="Times New Roman" w:hAnsi="Courier New" w:cs="Courier New"/>
+          <w:color w:val="000000"/>
+          <w:sz w:val="20"/>
+          <w:szCs w:val="20"/>
+        </w:rPr>
+        <w:t>i</w:t>
+      </w:r>
+      <w:r>
+        <w:rPr>
+          <w:rFonts w:ascii="Courier New" w:eastAsia="Times New Roman" w:hAnsi="Courier New" w:cs="Courier New"/>
+          <w:b/>
+          <w:bCs/>
+          <w:color w:val="000080"/>
+          <w:sz w:val="20"/>
+          <w:szCs w:val="20"/>
+        </w:rPr>
+        <w:t>,</w:t>
+      </w:r>
+      <w:r>
+        <w:rPr>
+          <w:rFonts w:ascii="Courier New" w:eastAsia="Times New Roman" w:hAnsi="Courier New" w:cs="Courier New"/>
+          <w:color w:val="000000"/>
+          <w:sz w:val="20"/>
+          <w:szCs w:val="20"/>
+        </w:rPr>
+        <w:t xml:space="preserve"> j</w:t>
+      </w:r>
+      <w:r>
+        <w:rPr>
+          <w:rFonts w:ascii="Courier New" w:eastAsia="Times New Roman" w:hAnsi="Courier New" w:cs="Courier New"/>
+          <w:b/>
+          <w:bCs/>
+          <w:color w:val="000080"/>
+          <w:sz w:val="20"/>
+          <w:szCs w:val="20"/>
+        </w:rPr>
+        <w:t>]</w:t>
+      </w:r>
+      <w:r>
+        <w:rPr>
+          <w:rFonts w:ascii="Courier New" w:eastAsia="Times New Roman" w:hAnsi="Courier New" w:cs="Courier New"/>
+          <w:color w:val="000000"/>
+          <w:sz w:val="20"/>
+          <w:szCs w:val="20"/>
+        </w:rPr>
+        <w:t xml:space="preserve"> \</w:t>
+      </w:r>
+    </w:p>
+    <w:p>
+      <w:pPr>
+        <w:shd w:val="clear" w:color="auto" w:fill="FFFFFF"/>
+        <w:spacing w:after="0" w:line="240" w:lineRule="auto"/>
+        <w:rPr>
+          <w:rFonts w:ascii="Courier New" w:eastAsia="Times New Roman" w:hAnsi="Courier New" w:cs="Courier New"/>
+          <w:color w:val="000000"/>
+          <w:sz w:val="20"/>
+          <w:szCs w:val="20"/>
+        </w:rPr>
+      </w:pPr>
+      <w:r>
+        <w:rPr>
+          <w:rFonts w:ascii="Courier New" w:eastAsia="Times New Roman" w:hAnsi="Courier New" w:cs="Courier New"/>
+          <w:color w:val="000000"/>
+          <w:sz w:val="20"/>
+          <w:szCs w:val="20"/>
+        </w:rPr>
+        <w:t xml:space="preserve">             </w:t>
+      </w:r>
+      <w:r>
+        <w:rPr>
+          <w:rFonts w:ascii="Courier New" w:eastAsia="Times New Roman" w:hAnsi="Courier New" w:cs="Courier New"/>
+          <w:b/>
+          <w:bCs/>
+          <w:color w:val="0000FF"/>
+          <w:sz w:val="20"/>
+          <w:szCs w:val="20"/>
+        </w:rPr>
+        <w:t>for</w:t>
+      </w:r>
+      <w:r>
+        <w:rPr>
+          <w:rFonts w:ascii="Courier New" w:eastAsia="Times New Roman" w:hAnsi="Courier New" w:cs="Courier New"/>
+          <w:color w:val="000000"/>
+          <w:sz w:val="20"/>
+          <w:szCs w:val="20"/>
+        </w:rPr>
+        <w:t xml:space="preserve"> i</w:t>
+      </w:r>
+      <w:r>
+        <w:rPr>
+          <w:rFonts w:ascii="Courier New" w:eastAsia="Times New Roman" w:hAnsi="Courier New" w:cs="Courier New"/>
+          <w:b/>
+          <w:bCs/>
+          <w:color w:val="000080"/>
+          <w:sz w:val="20"/>
+          <w:szCs w:val="20"/>
+        </w:rPr>
+        <w:t>,</w:t>
+      </w:r>
+      <w:r>
+        <w:rPr>
+          <w:rFonts w:ascii="Courier New" w:eastAsia="Times New Roman" w:hAnsi="Courier New" w:cs="Courier New"/>
+          <w:color w:val="000000"/>
+          <w:sz w:val="20"/>
+          <w:szCs w:val="20"/>
+        </w:rPr>
+        <w:t xml:space="preserve"> j </w:t>
+      </w:r>
+      <w:r>
+        <w:rPr>
+          <w:rFonts w:ascii="Courier New" w:eastAsia="Times New Roman" w:hAnsi="Courier New" w:cs="Courier New"/>
+          <w:b/>
+          <w:bCs/>
+          <w:color w:val="0000FF"/>
+          <w:sz w:val="20"/>
+          <w:szCs w:val="20"/>
+        </w:rPr>
+        <w:t>in</w:t>
+      </w:r>
+      <w:r>
+        <w:rPr>
+          <w:rFonts w:ascii="Courier New" w:eastAsia="Times New Roman" w:hAnsi="Courier New" w:cs="Courier New"/>
+          <w:color w:val="000000"/>
+          <w:sz w:val="20"/>
+          <w:szCs w:val="20"/>
+        </w:rPr>
+        <w:t xml:space="preserve"> itertools</w:t>
+      </w:r>
+      <w:r>
+        <w:rPr>
+          <w:rFonts w:ascii="Courier New" w:eastAsia="Times New Roman" w:hAnsi="Courier New" w:cs="Courier New"/>
+          <w:b/>
+          <w:bCs/>
+          <w:color w:val="000080"/>
+          <w:sz w:val="20"/>
+          <w:szCs w:val="20"/>
+        </w:rPr>
+        <w:t>.</w:t>
+      </w:r>
+      <w:r>
+        <w:rPr>
+          <w:rFonts w:ascii="Courier New" w:eastAsia="Times New Roman" w:hAnsi="Courier New" w:cs="Courier New"/>
+          <w:color w:val="000000"/>
+          <w:sz w:val="20"/>
+          <w:szCs w:val="20"/>
+        </w:rPr>
+        <w:t>product</w:t>
+      </w:r>
+      <w:r>
+        <w:rPr>
+          <w:rFonts w:ascii="Courier New" w:eastAsia="Times New Roman" w:hAnsi="Courier New" w:cs="Courier New"/>
+          <w:b/>
+          <w:bCs/>
+          <w:color w:val="000080"/>
+          <w:sz w:val="20"/>
+          <w:szCs w:val="20"/>
+        </w:rPr>
+        <w:t>(</w:t>
+      </w:r>
+      <w:r>
+        <w:rPr>
+          <w:rFonts w:ascii="Courier New" w:eastAsia="Times New Roman" w:hAnsi="Courier New" w:cs="Courier New"/>
+          <w:color w:val="000000"/>
+          <w:sz w:val="20"/>
+          <w:szCs w:val="20"/>
+        </w:rPr>
+        <w:t>range</w:t>
+      </w:r>
+      <w:r>
+        <w:rPr>
+          <w:rFonts w:ascii="Courier New" w:eastAsia="Times New Roman" w:hAnsi="Courier New" w:cs="Courier New"/>
+          <w:b/>
+          <w:bCs/>
+          <w:color w:val="000080"/>
+          <w:sz w:val="20"/>
+          <w:szCs w:val="20"/>
+        </w:rPr>
+        <w:t>(</w:t>
+      </w:r>
+      <w:r>
+        <w:rPr>
+          <w:rFonts w:ascii="Courier New" w:eastAsia="Times New Roman" w:hAnsi="Courier New" w:cs="Courier New"/>
+          <w:color w:val="FF0000"/>
+          <w:sz w:val="20"/>
+          <w:szCs w:val="20"/>
+        </w:rPr>
+        <w:t>20</w:t>
+      </w:r>
+      <w:r>
+        <w:rPr>
+          <w:rFonts w:ascii="Courier New" w:eastAsia="Times New Roman" w:hAnsi="Courier New" w:cs="Courier New"/>
+          <w:b/>
+          <w:bCs/>
+          <w:color w:val="000080"/>
+          <w:sz w:val="20"/>
+          <w:szCs w:val="20"/>
+        </w:rPr>
+        <w:t>),</w:t>
+      </w:r>
+      <w:r>
+        <w:rPr>
+          <w:rFonts w:ascii="Courier New" w:eastAsia="Times New Roman" w:hAnsi="Courier New" w:cs="Courier New"/>
+          <w:color w:val="000000"/>
+          <w:sz w:val="20"/>
+          <w:szCs w:val="20"/>
+        </w:rPr>
+        <w:t xml:space="preserve"> range</w:t>
+      </w:r>
+      <w:r>
+        <w:rPr>
+          <w:rFonts w:ascii="Courier New" w:eastAsia="Times New Roman" w:hAnsi="Courier New" w:cs="Courier New"/>
+          <w:b/>
+          <w:bCs/>
+          <w:color w:val="000080"/>
+          <w:sz w:val="20"/>
+          <w:szCs w:val="20"/>
+        </w:rPr>
+        <w:t>(</w:t>
+      </w:r>
+      <w:r>
+        <w:rPr>
+          <w:rFonts w:ascii="Courier New" w:eastAsia="Times New Roman" w:hAnsi="Courier New" w:cs="Courier New"/>
+          <w:color w:val="FF0000"/>
+          <w:sz w:val="20"/>
+          <w:szCs w:val="20"/>
+        </w:rPr>
+        <w:t>20</w:t>
+      </w:r>
+      <w:r>
+        <w:rPr>
+          <w:rFonts w:ascii="Courier New" w:eastAsia="Times New Roman" w:hAnsi="Courier New" w:cs="Courier New"/>
+          <w:b/>
+          <w:bCs/>
+          <w:color w:val="000080"/>
+          <w:sz w:val="20"/>
+          <w:szCs w:val="20"/>
+        </w:rPr>
+        <w:t>))]</w:t>
+      </w:r>
+    </w:p>
+    <w:p>
+      <w:pPr>
+        <w:shd w:val="clear" w:color="auto" w:fill="FFFFFF"/>
+        <w:spacing w:after="0" w:line="240" w:lineRule="auto"/>
+        <w:rPr>
+          <w:rFonts w:ascii="Courier New" w:eastAsia="Times New Roman" w:hAnsi="Courier New" w:cs="Courier New"/>
+          <w:color w:val="000000"/>
+          <w:sz w:val="20"/>
+          <w:szCs w:val="20"/>
+        </w:rPr>
+      </w:pPr>
+      <w:r>
+        <w:rPr>
+          <w:rFonts w:ascii="Courier New" w:eastAsia="Times New Roman" w:hAnsi="Courier New" w:cs="Courier New"/>
+          <w:b/>
+          <w:bCs/>
+          <w:color w:val="0000FF"/>
+          <w:sz w:val="20"/>
+          <w:szCs w:val="20"/>
+        </w:rPr>
+        <w:t>print</w:t>
+      </w:r>
+      <w:r>
+        <w:rPr>
+          <w:rFonts w:ascii="Courier New" w:eastAsia="Times New Roman" w:hAnsi="Courier New" w:cs="Courier New"/>
+          <w:b/>
+          <w:bCs/>
+          <w:color w:val="000080"/>
+          <w:sz w:val="20"/>
+          <w:szCs w:val="20"/>
+        </w:rPr>
+        <w:t>(</w:t>
+      </w:r>
+      <w:r>
+        <w:rPr>
+          <w:rFonts w:ascii="Courier New" w:eastAsia="Times New Roman" w:hAnsi="Courier New" w:cs="Courier New"/>
+          <w:color w:val="000000"/>
+          <w:sz w:val="20"/>
+          <w:szCs w:val="20"/>
+        </w:rPr>
+        <w:t>max</w:t>
+      </w:r>
+      <w:r>
+        <w:rPr>
+          <w:rFonts w:ascii="Courier New" w:eastAsia="Times New Roman" w:hAnsi="Courier New" w:cs="Courier New"/>
+          <w:b/>
+          <w:bCs/>
+          <w:color w:val="000080"/>
+          <w:sz w:val="20"/>
+          <w:szCs w:val="20"/>
+        </w:rPr>
+        <w:t>([</w:t>
+      </w:r>
+      <w:r>
+        <w:rPr>
+          <w:rFonts w:ascii="Courier New" w:eastAsia="Times New Roman" w:hAnsi="Courier New" w:cs="Courier New"/>
+          <w:color w:val="000000"/>
+          <w:sz w:val="20"/>
+          <w:szCs w:val="20"/>
+        </w:rPr>
+        <w:t xml:space="preserve">i </w:t>
+      </w:r>
+      <w:r>
+        <w:rPr>
+          <w:rFonts w:ascii="Courier New" w:eastAsia="Times New Roman" w:hAnsi="Courier New" w:cs="Courier New"/>
+          <w:b/>
+          <w:bCs/>
+          <w:color w:val="000080"/>
+          <w:sz w:val="20"/>
+          <w:szCs w:val="20"/>
+        </w:rPr>
+        <w:t>-</w:t>
+      </w:r>
+      <w:r>
+        <w:rPr>
+          <w:rFonts w:ascii="Courier New" w:eastAsia="Times New Roman" w:hAnsi="Courier New" w:cs="Courier New"/>
+          <w:color w:val="000000"/>
+          <w:sz w:val="20"/>
+          <w:szCs w:val="20"/>
+        </w:rPr>
+        <w:t xml:space="preserve"> </w:t>
+      </w:r>
+      <w:r>
+        <w:rPr>
+          <w:rFonts w:ascii="Courier New" w:eastAsia="Times New Roman" w:hAnsi="Courier New" w:cs="Courier New"/>
+          <w:color w:val="FF0000"/>
+          <w:sz w:val="20"/>
+          <w:szCs w:val="20"/>
+        </w:rPr>
+        <w:t>.05</w:t>
+      </w:r>
+      <w:r>
+        <w:rPr>
+          <w:rFonts w:ascii="Courier New" w:eastAsia="Times New Roman" w:hAnsi="Courier New" w:cs="Courier New"/>
+          <w:color w:val="000000"/>
+          <w:sz w:val="20"/>
+          <w:szCs w:val="20"/>
+        </w:rPr>
+        <w:t xml:space="preserve"> </w:t>
+      </w:r>
+      <w:r>
+        <w:rPr>
+          <w:rFonts w:ascii="Courier New" w:eastAsia="Times New Roman" w:hAnsi="Courier New" w:cs="Courier New"/>
+          <w:b/>
+          <w:bCs/>
+          <w:color w:val="0000FF"/>
+          <w:sz w:val="20"/>
+          <w:szCs w:val="20"/>
+        </w:rPr>
+        <w:t>for</w:t>
+      </w:r>
+      <w:r>
+        <w:rPr>
+          <w:rFonts w:ascii="Courier New" w:eastAsia="Times New Roman" w:hAnsi="Courier New" w:cs="Courier New"/>
+          <w:color w:val="000000"/>
+          <w:sz w:val="20"/>
+          <w:szCs w:val="20"/>
+        </w:rPr>
+        <w:t xml:space="preserve"> i </w:t>
+      </w:r>
+      <w:r>
+        <w:rPr>
+          <w:rFonts w:ascii="Courier New" w:eastAsia="Times New Roman" w:hAnsi="Courier New" w:cs="Courier New"/>
+          <w:b/>
+          <w:bCs/>
+          <w:color w:val="0000FF"/>
+          <w:sz w:val="20"/>
+          <w:szCs w:val="20"/>
+        </w:rPr>
+        <w:t>in</w:t>
+      </w:r>
+      <w:r>
+        <w:rPr>
+          <w:rFonts w:ascii="Courier New" w:eastAsia="Times New Roman" w:hAnsi="Courier New" w:cs="Courier New"/>
+          <w:color w:val="000000"/>
+          <w:sz w:val="20"/>
+          <w:szCs w:val="20"/>
+        </w:rPr>
+        <w:t xml:space="preserve"> elem_list</w:t>
+      </w:r>
+      <w:r>
+        <w:rPr>
+          <w:rFonts w:ascii="Courier New" w:eastAsia="Times New Roman" w:hAnsi="Courier New" w:cs="Courier New"/>
+          <w:b/>
+          <w:bCs/>
+          <w:color w:val="000080"/>
+          <w:sz w:val="20"/>
+          <w:szCs w:val="20"/>
+        </w:rPr>
+        <w:t>]))</w:t>
+      </w:r>
+    </w:p>
+    <w:p>
+      <w:pPr>
+        <w:shd w:val="clear" w:color="auto" w:fill="FFFFFF"/>
+        <w:spacing w:after="0" w:line="240" w:lineRule="auto"/>
+        <w:rPr>
+          <w:rFonts w:ascii="Courier New" w:eastAsia="Times New Roman" w:hAnsi="Courier New" w:cs="Courier New"/>
+          <w:color w:val="000000"/>
+          <w:sz w:val="20"/>
+          <w:szCs w:val="20"/>
+        </w:rPr>
+      </w:pPr>
+    </w:p>
+    <w:p>
+      <w:pPr>
+        <w:shd w:val="clear" w:color="auto" w:fill="FFFFFF"/>
+        <w:spacing w:after="0" w:line="240" w:lineRule="auto"/>
+        <w:rPr>
+          <w:rFonts w:ascii="Courier New" w:eastAsia="Times New Roman" w:hAnsi="Courier New" w:cs="Courier New"/>
+          <w:color w:val="000000"/>
+          <w:sz w:val="20"/>
+          <w:szCs w:val="20"/>
+        </w:rPr>
+      </w:pPr>
+      <w:r>
+        <w:rPr>
+          <w:rFonts w:ascii="Courier New" w:eastAsia="Times New Roman" w:hAnsi="Courier New" w:cs="Courier New"/>
+          <w:color w:val="008000"/>
+          <w:sz w:val="20"/>
+          <w:szCs w:val="20"/>
+        </w:rPr>
+        <w:t># Same thing for r_fixed:</w:t>
+      </w:r>
+    </w:p>
+    <w:p>
+      <w:pPr>
+        <w:shd w:val="clear" w:color="auto" w:fill="FFFFFF"/>
+        <w:spacing w:after="0" w:line="240" w:lineRule="auto"/>
+        <w:rPr>
+          <w:rFonts w:ascii="Courier New" w:eastAsia="Times New Roman" w:hAnsi="Courier New" w:cs="Courier New"/>
+          <w:color w:val="000000"/>
+          <w:sz w:val="20"/>
+          <w:szCs w:val="20"/>
+        </w:rPr>
+      </w:pPr>
+      <w:r>
+        <w:rPr>
+          <w:rFonts w:ascii="Courier New" w:eastAsia="Times New Roman" w:hAnsi="Courier New" w:cs="Courier New"/>
+          <w:color w:val="000000"/>
+          <w:sz w:val="20"/>
+          <w:szCs w:val="20"/>
+        </w:rPr>
+        <w:t xml:space="preserve">elem_list </w:t>
+      </w:r>
+      <w:r>
+        <w:rPr>
+          <w:rFonts w:ascii="Courier New" w:eastAsia="Times New Roman" w:hAnsi="Courier New" w:cs="Courier New"/>
+          <w:b/>
+          <w:bCs/>
+          <w:color w:val="000080"/>
+          <w:sz w:val="20"/>
+          <w:szCs w:val="20"/>
+        </w:rPr>
+        <w:t>=</w:t>
+      </w:r>
+      <w:r>
+        <w:rPr>
+          <w:rFonts w:ascii="Courier New" w:eastAsia="Times New Roman" w:hAnsi="Courier New" w:cs="Courier New"/>
+          <w:color w:val="000000"/>
+          <w:sz w:val="20"/>
+          <w:szCs w:val="20"/>
+        </w:rPr>
+        <w:t xml:space="preserve"> </w:t>
+      </w:r>
+      <w:r>
+        <w:rPr>
+          <w:rFonts w:ascii="Courier New" w:eastAsia="Times New Roman" w:hAnsi="Courier New" w:cs="Courier New"/>
+          <w:b/>
+          <w:bCs/>
+          <w:color w:val="000080"/>
+          <w:sz w:val="20"/>
+          <w:szCs w:val="20"/>
+        </w:rPr>
+        <w:t>[</w:t>
+      </w:r>
+      <w:r>
+        <w:rPr>
+          <w:rFonts w:ascii="Courier New" w:eastAsia="Times New Roman" w:hAnsi="Courier New" w:cs="Courier New"/>
+          <w:color w:val="000000"/>
+          <w:sz w:val="20"/>
+          <w:szCs w:val="20"/>
+        </w:rPr>
+        <w:t>scipy</w:t>
+      </w:r>
+      <w:r>
+        <w:rPr>
+          <w:rFonts w:ascii="Courier New" w:eastAsia="Times New Roman" w:hAnsi="Courier New" w:cs="Courier New"/>
+          <w:b/>
+          <w:bCs/>
+          <w:color w:val="000080"/>
+          <w:sz w:val="20"/>
+          <w:szCs w:val="20"/>
+        </w:rPr>
+        <w:t>.</w:t>
+      </w:r>
+      <w:r>
+        <w:rPr>
+          <w:rFonts w:ascii="Courier New" w:eastAsia="Times New Roman" w:hAnsi="Courier New" w:cs="Courier New"/>
+          <w:color w:val="000000"/>
+          <w:sz w:val="20"/>
+          <w:szCs w:val="20"/>
+        </w:rPr>
+        <w:t>linalg</w:t>
+      </w:r>
+      <w:r>
+        <w:rPr>
+          <w:rFonts w:ascii="Courier New" w:eastAsia="Times New Roman" w:hAnsi="Courier New" w:cs="Courier New"/>
+          <w:b/>
+          <w:bCs/>
+          <w:color w:val="000080"/>
+          <w:sz w:val="20"/>
+          <w:szCs w:val="20"/>
+        </w:rPr>
+        <w:t>.</w:t>
+      </w:r>
+      <w:r>
+        <w:rPr>
+          <w:rFonts w:ascii="Courier New" w:eastAsia="Times New Roman" w:hAnsi="Courier New" w:cs="Courier New"/>
+          <w:color w:val="000000"/>
+          <w:sz w:val="20"/>
+          <w:szCs w:val="20"/>
+        </w:rPr>
+        <w:t>expm</w:t>
+      </w:r>
+      <w:r>
+        <w:rPr>
+          <w:rFonts w:ascii="Courier New" w:eastAsia="Times New Roman" w:hAnsi="Courier New" w:cs="Courier New"/>
+          <w:b/>
+          <w:bCs/>
+          <w:color w:val="000080"/>
+          <w:sz w:val="20"/>
+          <w:szCs w:val="20"/>
+        </w:rPr>
+        <w:t>(</w:t>
+      </w:r>
+      <w:r>
+        <w:rPr>
+          <w:rFonts w:ascii="Courier New" w:eastAsia="Times New Roman" w:hAnsi="Courier New" w:cs="Courier New"/>
+          <w:color w:val="000000"/>
+          <w:sz w:val="20"/>
+          <w:szCs w:val="20"/>
+        </w:rPr>
+        <w:t>r_fixed</w:t>
+      </w:r>
+      <w:r>
+        <w:rPr>
+          <w:rFonts w:ascii="Courier New" w:eastAsia="Times New Roman" w:hAnsi="Courier New" w:cs="Courier New"/>
+          <w:b/>
+          <w:bCs/>
+          <w:color w:val="000080"/>
+          <w:sz w:val="20"/>
+          <w:szCs w:val="20"/>
+        </w:rPr>
+        <w:t>*</w:t>
+      </w:r>
+      <w:r>
+        <w:rPr>
+          <w:rFonts w:ascii="Courier New" w:eastAsia="Times New Roman" w:hAnsi="Courier New" w:cs="Courier New"/>
+          <w:color w:val="FF0000"/>
+          <w:sz w:val="20"/>
+          <w:szCs w:val="20"/>
+        </w:rPr>
+        <w:t>40</w:t>
+      </w:r>
+      <w:r>
+        <w:rPr>
+          <w:rFonts w:ascii="Courier New" w:eastAsia="Times New Roman" w:hAnsi="Courier New" w:cs="Courier New"/>
+          <w:b/>
+          <w:bCs/>
+          <w:color w:val="000080"/>
+          <w:sz w:val="20"/>
+          <w:szCs w:val="20"/>
+        </w:rPr>
+        <w:t>)[</w:t>
+      </w:r>
+      <w:r>
+        <w:rPr>
+          <w:rFonts w:ascii="Courier New" w:eastAsia="Times New Roman" w:hAnsi="Courier New" w:cs="Courier New"/>
+          <w:color w:val="000000"/>
+          <w:sz w:val="20"/>
+          <w:szCs w:val="20"/>
+        </w:rPr>
+        <w:t>i</w:t>
+      </w:r>
+      <w:r>
+        <w:rPr>
+          <w:rFonts w:ascii="Courier New" w:eastAsia="Times New Roman" w:hAnsi="Courier New" w:cs="Courier New"/>
+          <w:b/>
+          <w:bCs/>
+          <w:color w:val="000080"/>
+          <w:sz w:val="20"/>
+          <w:szCs w:val="20"/>
+        </w:rPr>
+        <w:t>,</w:t>
+      </w:r>
+      <w:r>
+        <w:rPr>
+          <w:rFonts w:ascii="Courier New" w:eastAsia="Times New Roman" w:hAnsi="Courier New" w:cs="Courier New"/>
+          <w:color w:val="000000"/>
+          <w:sz w:val="20"/>
+          <w:szCs w:val="20"/>
+        </w:rPr>
+        <w:t xml:space="preserve"> j</w:t>
+      </w:r>
+      <w:r>
+        <w:rPr>
+          <w:rFonts w:ascii="Courier New" w:eastAsia="Times New Roman" w:hAnsi="Courier New" w:cs="Courier New"/>
+          <w:b/>
+          <w:bCs/>
+          <w:color w:val="000080"/>
+          <w:sz w:val="20"/>
+          <w:szCs w:val="20"/>
+        </w:rPr>
+        <w:t>]</w:t>
+      </w:r>
+      <w:r>
+        <w:rPr>
+          <w:rFonts w:ascii="Courier New" w:eastAsia="Times New Roman" w:hAnsi="Courier New" w:cs="Courier New"/>
+          <w:color w:val="000000"/>
+          <w:sz w:val="20"/>
+          <w:szCs w:val="20"/>
+        </w:rPr>
+        <w:t xml:space="preserve"> \</w:t>
+      </w:r>
+    </w:p>
+    <w:p>
+      <w:pPr>
+        <w:shd w:val="clear" w:color="auto" w:fill="FFFFFF"/>
+        <w:spacing w:after="0" w:line="240" w:lineRule="auto"/>
+        <w:rPr>
+          <w:rFonts w:ascii="Courier New" w:eastAsia="Times New Roman" w:hAnsi="Courier New" w:cs="Courier New"/>
+          <w:color w:val="000000"/>
+          <w:sz w:val="20"/>
+          <w:szCs w:val="20"/>
+        </w:rPr>
+      </w:pPr>
+      <w:r>
+        <w:rPr>
+          <w:rFonts w:ascii="Courier New" w:eastAsia="Times New Roman" w:hAnsi="Courier New" w:cs="Courier New"/>
+          <w:color w:val="000000"/>
+          <w:sz w:val="20"/>
+          <w:szCs w:val="20"/>
+        </w:rPr>
+        <w:t xml:space="preserve">             </w:t>
+      </w:r>
+      <w:r>
+        <w:rPr>
+          <w:rFonts w:ascii="Courier New" w:eastAsia="Times New Roman" w:hAnsi="Courier New" w:cs="Courier New"/>
+          <w:b/>
+          <w:bCs/>
+          <w:color w:val="0000FF"/>
+          <w:sz w:val="20"/>
+          <w:szCs w:val="20"/>
+        </w:rPr>
+        <w:t>for</w:t>
+      </w:r>
+      <w:r>
+        <w:rPr>
+          <w:rFonts w:ascii="Courier New" w:eastAsia="Times New Roman" w:hAnsi="Courier New" w:cs="Courier New"/>
+          <w:color w:val="000000"/>
+          <w:sz w:val="20"/>
+          <w:szCs w:val="20"/>
+        </w:rPr>
+        <w:t xml:space="preserve"> i</w:t>
+      </w:r>
+      <w:r>
+        <w:rPr>
+          <w:rFonts w:ascii="Courier New" w:eastAsia="Times New Roman" w:hAnsi="Courier New" w:cs="Courier New"/>
+          <w:b/>
+          <w:bCs/>
+          <w:color w:val="000080"/>
+          <w:sz w:val="20"/>
+          <w:szCs w:val="20"/>
+        </w:rPr>
+        <w:t>,</w:t>
+      </w:r>
+      <w:r>
+        <w:rPr>
+          <w:rFonts w:ascii="Courier New" w:eastAsia="Times New Roman" w:hAnsi="Courier New" w:cs="Courier New"/>
+          <w:color w:val="000000"/>
+          <w:sz w:val="20"/>
+          <w:szCs w:val="20"/>
+        </w:rPr>
+        <w:t xml:space="preserve"> j </w:t>
+      </w:r>
+      <w:r>
+        <w:rPr>
+          <w:rFonts w:ascii="Courier New" w:eastAsia="Times New Roman" w:hAnsi="Courier New" w:cs="Courier New"/>
+          <w:b/>
+          <w:bCs/>
+          <w:color w:val="0000FF"/>
+          <w:sz w:val="20"/>
+          <w:szCs w:val="20"/>
+        </w:rPr>
+        <w:t>in</w:t>
+      </w:r>
+      <w:r>
+        <w:rPr>
+          <w:rFonts w:ascii="Courier New" w:eastAsia="Times New Roman" w:hAnsi="Courier New" w:cs="Courier New"/>
+          <w:color w:val="000000"/>
+          <w:sz w:val="20"/>
+          <w:szCs w:val="20"/>
+        </w:rPr>
+        <w:t xml:space="preserve"> itertools</w:t>
+      </w:r>
+      <w:r>
+        <w:rPr>
+          <w:rFonts w:ascii="Courier New" w:eastAsia="Times New Roman" w:hAnsi="Courier New" w:cs="Courier New"/>
+          <w:b/>
+          <w:bCs/>
+          <w:color w:val="000080"/>
+          <w:sz w:val="20"/>
+          <w:szCs w:val="20"/>
+        </w:rPr>
+        <w:t>.</w:t>
+      </w:r>
+      <w:r>
+        <w:rPr>
+          <w:rFonts w:ascii="Courier New" w:eastAsia="Times New Roman" w:hAnsi="Courier New" w:cs="Courier New"/>
+          <w:color w:val="000000"/>
+          <w:sz w:val="20"/>
+          <w:szCs w:val="20"/>
+        </w:rPr>
+        <w:t>product</w:t>
+      </w:r>
+      <w:r>
+        <w:rPr>
+          <w:rFonts w:ascii="Courier New" w:eastAsia="Times New Roman" w:hAnsi="Courier New" w:cs="Courier New"/>
+          <w:b/>
+          <w:bCs/>
+          <w:color w:val="000080"/>
+          <w:sz w:val="20"/>
+          <w:szCs w:val="20"/>
+        </w:rPr>
+        <w:t>(</w:t>
+      </w:r>
+      <w:r>
+        <w:rPr>
+          <w:rFonts w:ascii="Courier New" w:eastAsia="Times New Roman" w:hAnsi="Courier New" w:cs="Courier New"/>
+          <w:color w:val="000000"/>
+          <w:sz w:val="20"/>
+          <w:szCs w:val="20"/>
+        </w:rPr>
+        <w:t>range</w:t>
+      </w:r>
+      <w:r>
+        <w:rPr>
+          <w:rFonts w:ascii="Courier New" w:eastAsia="Times New Roman" w:hAnsi="Courier New" w:cs="Courier New"/>
+          <w:b/>
+          <w:bCs/>
+          <w:color w:val="000080"/>
+          <w:sz w:val="20"/>
+          <w:szCs w:val="20"/>
+        </w:rPr>
+        <w:t>(</w:t>
+      </w:r>
+      <w:r>
+        <w:rPr>
+          <w:rFonts w:ascii="Courier New" w:eastAsia="Times New Roman" w:hAnsi="Courier New" w:cs="Courier New"/>
+          <w:color w:val="FF0000"/>
+          <w:sz w:val="20"/>
+          <w:szCs w:val="20"/>
+        </w:rPr>
+        <w:t>20</w:t>
+      </w:r>
+      <w:r>
+        <w:rPr>
+          <w:rFonts w:ascii="Courier New" w:eastAsia="Times New Roman" w:hAnsi="Courier New" w:cs="Courier New"/>
+          <w:b/>
+          <w:bCs/>
+          <w:color w:val="000080"/>
+          <w:sz w:val="20"/>
+          <w:szCs w:val="20"/>
+        </w:rPr>
+        <w:t>),</w:t>
+      </w:r>
+      <w:r>
+        <w:rPr>
+          <w:rFonts w:ascii="Courier New" w:eastAsia="Times New Roman" w:hAnsi="Courier New" w:cs="Courier New"/>
+          <w:color w:val="000000"/>
+          <w:sz w:val="20"/>
+          <w:szCs w:val="20"/>
+        </w:rPr>
+        <w:t xml:space="preserve"> range</w:t>
+      </w:r>
+      <w:r>
+        <w:rPr>
+          <w:rFonts w:ascii="Courier New" w:eastAsia="Times New Roman" w:hAnsi="Courier New" w:cs="Courier New"/>
+          <w:b/>
+          <w:bCs/>
+          <w:color w:val="000080"/>
+          <w:sz w:val="20"/>
+          <w:szCs w:val="20"/>
+        </w:rPr>
+        <w:t>(</w:t>
+      </w:r>
+      <w:r>
+        <w:rPr>
+          <w:rFonts w:ascii="Courier New" w:eastAsia="Times New Roman" w:hAnsi="Courier New" w:cs="Courier New"/>
+          <w:color w:val="FF0000"/>
+          <w:sz w:val="20"/>
+          <w:szCs w:val="20"/>
+        </w:rPr>
+        <w:t>20</w:t>
+      </w:r>
+      <w:r>
+        <w:rPr>
+          <w:rFonts w:ascii="Courier New" w:eastAsia="Times New Roman" w:hAnsi="Courier New" w:cs="Courier New"/>
+          <w:b/>
+          <w:bCs/>
+          <w:color w:val="000080"/>
+          <w:sz w:val="20"/>
+          <w:szCs w:val="20"/>
+        </w:rPr>
+        <w:t>))]</w:t>
+      </w:r>
+    </w:p>
+    <w:p>
+      <w:pPr>
+        <w:shd w:val="clear" w:color="auto" w:fill="FFFFFF"/>
+        <w:spacing w:after="0" w:line="240" w:lineRule="auto"/>
+        <w:rPr>
+          <w:rFonts w:ascii="Times New Roman" w:eastAsia="Times New Roman" w:hAnsi="Times New Roman" w:cs="Times New Roman"/>
+          <w:sz w:val="24"/>
+          <w:szCs w:val="24"/>
+        </w:rPr>
+      </w:pPr>
+      <w:r>
+        <w:rPr>
+          <w:rFonts w:ascii="Courier New" w:eastAsia="Times New Roman" w:hAnsi="Courier New" w:cs="Courier New"/>
+          <w:b/>
+          <w:bCs/>
+          <w:color w:val="0000FF"/>
+          <w:sz w:val="20"/>
+          <w:szCs w:val="20"/>
+        </w:rPr>
+        <w:t>print</w:t>
+      </w:r>
+      <w:r>
+        <w:rPr>
+          <w:rFonts w:ascii="Courier New" w:eastAsia="Times New Roman" w:hAnsi="Courier New" w:cs="Courier New"/>
+          <w:b/>
+          <w:bCs/>
+          <w:color w:val="000080"/>
+          <w:sz w:val="20"/>
+          <w:szCs w:val="20"/>
+        </w:rPr>
+        <w:t>(</w:t>
+      </w:r>
+      <w:r>
+        <w:rPr>
+          <w:rFonts w:ascii="Courier New" w:eastAsia="Times New Roman" w:hAnsi="Courier New" w:cs="Courier New"/>
+          <w:color w:val="000000"/>
+          <w:sz w:val="20"/>
+          <w:szCs w:val="20"/>
+        </w:rPr>
+        <w:t>max</w:t>
+      </w:r>
+      <w:r>
+        <w:rPr>
+          <w:rFonts w:ascii="Courier New" w:eastAsia="Times New Roman" w:hAnsi="Courier New" w:cs="Courier New"/>
+          <w:b/>
+          <w:bCs/>
+          <w:color w:val="000080"/>
+          <w:sz w:val="20"/>
+          <w:szCs w:val="20"/>
+        </w:rPr>
+        <w:t>([</w:t>
+      </w:r>
+      <w:r>
+        <w:rPr>
+          <w:rFonts w:ascii="Courier New" w:eastAsia="Times New Roman" w:hAnsi="Courier New" w:cs="Courier New"/>
+          <w:color w:val="000000"/>
+          <w:sz w:val="20"/>
+          <w:szCs w:val="20"/>
+        </w:rPr>
+        <w:t xml:space="preserve">i </w:t>
+      </w:r>
+      <w:r>
+        <w:rPr>
+          <w:rFonts w:ascii="Courier New" w:eastAsia="Times New Roman" w:hAnsi="Courier New" w:cs="Courier New"/>
+          <w:b/>
+          <w:bCs/>
+          <w:color w:val="000080"/>
+          <w:sz w:val="20"/>
+          <w:szCs w:val="20"/>
+        </w:rPr>
+        <w:t>-</w:t>
+      </w:r>
+      <w:r>
+        <w:rPr>
+          <w:rFonts w:ascii="Courier New" w:eastAsia="Times New Roman" w:hAnsi="Courier New" w:cs="Courier New"/>
+          <w:color w:val="000000"/>
+          <w:sz w:val="20"/>
+          <w:szCs w:val="20"/>
+        </w:rPr>
+        <w:t xml:space="preserve"> </w:t>
+      </w:r>
+      <w:r>
+        <w:rPr>
+          <w:rFonts w:ascii="Courier New" w:eastAsia="Times New Roman" w:hAnsi="Courier New" w:cs="Courier New"/>
+          <w:color w:val="FF0000"/>
+          <w:sz w:val="20"/>
+          <w:szCs w:val="20"/>
+        </w:rPr>
+        <w:t>.05</w:t>
+      </w:r>
+      <w:r>
+        <w:rPr>
+          <w:rFonts w:ascii="Courier New" w:eastAsia="Times New Roman" w:hAnsi="Courier New" w:cs="Courier New"/>
+          <w:color w:val="000000"/>
+          <w:sz w:val="20"/>
+          <w:szCs w:val="20"/>
+        </w:rPr>
+        <w:t xml:space="preserve"> </w:t>
+      </w:r>
+      <w:r>
+        <w:rPr>
+          <w:rFonts w:ascii="Courier New" w:eastAsia="Times New Roman" w:hAnsi="Courier New" w:cs="Courier New"/>
+          <w:b/>
+          <w:bCs/>
+          <w:color w:val="0000FF"/>
+          <w:sz w:val="20"/>
+          <w:szCs w:val="20"/>
+        </w:rPr>
+        <w:t>for</w:t>
+      </w:r>
+      <w:r>
+        <w:rPr>
+          <w:rFonts w:ascii="Courier New" w:eastAsia="Times New Roman" w:hAnsi="Courier New" w:cs="Courier New"/>
+          <w:color w:val="000000"/>
+          <w:sz w:val="20"/>
+          <w:szCs w:val="20"/>
+        </w:rPr>
+        <w:t xml:space="preserve"> i </w:t>
+      </w:r>
+      <w:r>
+        <w:rPr>
+          <w:rFonts w:ascii="Courier New" w:eastAsia="Times New Roman" w:hAnsi="Courier New" w:cs="Courier New"/>
+          <w:b/>
+          <w:bCs/>
+          <w:color w:val="0000FF"/>
+          <w:sz w:val="20"/>
+          <w:szCs w:val="20"/>
+        </w:rPr>
+        <w:t>in</w:t>
+      </w:r>
+      <w:r>
+        <w:rPr>
+          <w:rFonts w:ascii="Courier New" w:eastAsia="Times New Roman" w:hAnsi="Courier New" w:cs="Courier New"/>
+          <w:color w:val="000000"/>
+          <w:sz w:val="20"/>
+          <w:szCs w:val="20"/>
+        </w:rPr>
+        <w:t xml:space="preserve"> elem_list</w:t>
+      </w:r>
+      <w:r>
+        <w:rPr>
+          <w:rFonts w:ascii="Courier New" w:eastAsia="Times New Roman" w:hAnsi="Courier New" w:cs="Courier New"/>
+          <w:b/>
+          <w:bCs/>
+          <w:color w:val="000080"/>
+          <w:sz w:val="20"/>
+          <w:szCs w:val="20"/>
+        </w:rPr>
+        <w:t>]))</w:t>
+      </w:r>
+    </w:p>
+    <w:p/>
+    <w:p>
+      <w:r>
+        <w:t>And the output:</w:t>
+      </w:r>
+    </w:p>
+    <w:p>
+      <w:pPr>
+        <w:pStyle w:val="Code"/>
+        <w:rPr>
+          <w:color w:val="984806" w:themeColor="accent6" w:themeShade="80"/>
+        </w:rPr>
+      </w:pPr>
+      <w:r>
+        <w:rPr>
+          <w:color w:val="984806" w:themeColor="accent6" w:themeShade="80"/>
+        </w:rPr>
+        <w:t xml:space="preserve">&gt;&gt;&gt; </w:t>
+      </w:r>
+    </w:p>
+    <w:p>
+      <w:pPr>
+        <w:pStyle w:val="Code"/>
+        <w:rPr>
+          <w:color w:val="0000FF"/>
+        </w:rPr>
+      </w:pPr>
+      <w:r>
+        <w:rPr>
+          <w:color w:val="0000FF"/>
+        </w:rPr>
+        <w:t>-0.000465113153873</w:t>
+      </w:r>
+    </w:p>
+    <w:p>
+      <w:pPr>
+        <w:pStyle w:val="Code"/>
+        <w:rPr>
+          <w:color w:val="0000FF"/>
+        </w:rPr>
+      </w:pPr>
+      <w:r>
+        <w:rPr>
+          <w:color w:val="0000FF"/>
+        </w:rPr>
+        <w:t>3.76504383226e-14</w:t>
+      </w:r>
+    </w:p>
+    <w:p/>
+    <w:p>
+      <w:r>
+        <w:t>So, the transition probability matrix approaches a steady state with a uniform distribution, it seems.</w:t>
+      </w:r>
+      <w:r>
+        <w:br/>
       </w:r>
       <w:bookmarkStart w:id="0" w:name="_GoBack"/>
       <w:bookmarkEnd w:id="0"/>

</xml_diff>

<commit_message>
finished script to calculate scoring matrices
</commit_message>
<xml_diff>
--- a/bbtm derivation/bbtm derivation notes.docx
+++ b/bbtm derivation/bbtm derivation notes.docx
@@ -18169,6 +18169,3817 @@
       <w:r>
         <w:br/>
       </w:r>
+    </w:p>
+    <w:p>
+      <w:pPr>
+        <w:pStyle w:val="Heading1"/>
+      </w:pPr>
+      <w:r>
+        <w:t>August 15, 2012</w:t>
+      </w:r>
+    </w:p>
+    <w:p>
+      <w:r>
+        <w:br/>
+        <w:t xml:space="preserve">Wrote this code to produce a scoring matrix from </w:t>
+      </w:r>
+      <w:r>
+        <w:t>a transition probability matrix:</w:t>
+      </w:r>
+    </w:p>
+    <w:p>
+      <w:pPr>
+        <w:shd w:val="clear" w:color="auto" w:fill="FFFFFF"/>
+        <w:spacing w:after="0" w:line="240" w:lineRule="auto"/>
+        <w:rPr>
+          <w:rFonts w:ascii="Courier New" w:eastAsia="Times New Roman" w:hAnsi="Courier New" w:cs="Courier New"/>
+          <w:color w:val="000000"/>
+          <w:sz w:val="20"/>
+          <w:szCs w:val="20"/>
+        </w:rPr>
+      </w:pPr>
+      <w:r>
+        <w:rPr>
+          <w:rFonts w:ascii="Courier New" w:eastAsia="Times New Roman" w:hAnsi="Courier New" w:cs="Courier New"/>
+          <w:b/>
+          <w:bCs/>
+          <w:color w:val="0000FF"/>
+          <w:sz w:val="20"/>
+          <w:szCs w:val="20"/>
+        </w:rPr>
+        <w:t>def</w:t>
+      </w:r>
+      <w:r>
+        <w:rPr>
+          <w:rFonts w:ascii="Courier New" w:eastAsia="Times New Roman" w:hAnsi="Courier New" w:cs="Courier New"/>
+          <w:color w:val="000000"/>
+          <w:sz w:val="20"/>
+          <w:szCs w:val="20"/>
+        </w:rPr>
+        <w:t xml:space="preserve"> </w:t>
+      </w:r>
+      <w:r>
+        <w:rPr>
+          <w:rFonts w:ascii="Courier New" w:eastAsia="Times New Roman" w:hAnsi="Courier New" w:cs="Courier New"/>
+          <w:color w:val="FF00FF"/>
+          <w:sz w:val="20"/>
+          <w:szCs w:val="20"/>
+        </w:rPr>
+        <w:t>scoring_matrix</w:t>
+      </w:r>
+      <w:r>
+        <w:rPr>
+          <w:rFonts w:ascii="Courier New" w:eastAsia="Times New Roman" w:hAnsi="Courier New" w:cs="Courier New"/>
+          <w:b/>
+          <w:bCs/>
+          <w:color w:val="000080"/>
+          <w:sz w:val="20"/>
+          <w:szCs w:val="20"/>
+        </w:rPr>
+        <w:t>(</w:t>
+      </w:r>
+      <w:r>
+        <w:rPr>
+          <w:rFonts w:ascii="Courier New" w:eastAsia="Times New Roman" w:hAnsi="Courier New" w:cs="Courier New"/>
+          <w:color w:val="000000"/>
+          <w:sz w:val="20"/>
+          <w:szCs w:val="20"/>
+        </w:rPr>
+        <w:t>p</w:t>
+      </w:r>
+      <w:r>
+        <w:rPr>
+          <w:rFonts w:ascii="Courier New" w:eastAsia="Times New Roman" w:hAnsi="Courier New" w:cs="Courier New"/>
+          <w:b/>
+          <w:bCs/>
+          <w:color w:val="000080"/>
+          <w:sz w:val="20"/>
+          <w:szCs w:val="20"/>
+        </w:rPr>
+        <w:t>,</w:t>
+      </w:r>
+      <w:r>
+        <w:rPr>
+          <w:rFonts w:ascii="Courier New" w:eastAsia="Times New Roman" w:hAnsi="Courier New" w:cs="Courier New"/>
+          <w:color w:val="000000"/>
+          <w:sz w:val="20"/>
+          <w:szCs w:val="20"/>
+        </w:rPr>
+        <w:t xml:space="preserve"> lam</w:t>
+      </w:r>
+      <w:r>
+        <w:rPr>
+          <w:rFonts w:ascii="Courier New" w:eastAsia="Times New Roman" w:hAnsi="Courier New" w:cs="Courier New"/>
+          <w:b/>
+          <w:bCs/>
+          <w:color w:val="000080"/>
+          <w:sz w:val="20"/>
+          <w:szCs w:val="20"/>
+        </w:rPr>
+        <w:t>,</w:t>
+      </w:r>
+      <w:r>
+        <w:rPr>
+          <w:rFonts w:ascii="Courier New" w:eastAsia="Times New Roman" w:hAnsi="Courier New" w:cs="Courier New"/>
+          <w:color w:val="000000"/>
+          <w:sz w:val="20"/>
+          <w:szCs w:val="20"/>
+        </w:rPr>
+        <w:t xml:space="preserve"> pi</w:t>
+      </w:r>
+      <w:r>
+        <w:rPr>
+          <w:rFonts w:ascii="Courier New" w:eastAsia="Times New Roman" w:hAnsi="Courier New" w:cs="Courier New"/>
+          <w:b/>
+          <w:bCs/>
+          <w:color w:val="000080"/>
+          <w:sz w:val="20"/>
+          <w:szCs w:val="20"/>
+        </w:rPr>
+        <w:t>):</w:t>
+      </w:r>
+    </w:p>
+    <w:p>
+      <w:pPr>
+        <w:shd w:val="clear" w:color="auto" w:fill="FFFFFF"/>
+        <w:spacing w:after="0" w:line="240" w:lineRule="auto"/>
+        <w:rPr>
+          <w:rFonts w:ascii="Courier New" w:eastAsia="Times New Roman" w:hAnsi="Courier New" w:cs="Courier New"/>
+          <w:color w:val="000000"/>
+          <w:sz w:val="20"/>
+          <w:szCs w:val="20"/>
+        </w:rPr>
+      </w:pPr>
+      <w:r>
+        <w:rPr>
+          <w:rFonts w:ascii="Courier New" w:eastAsia="Times New Roman" w:hAnsi="Courier New" w:cs="Courier New"/>
+          <w:color w:val="000000"/>
+          <w:sz w:val="20"/>
+          <w:szCs w:val="20"/>
+        </w:rPr>
+        <w:t xml:space="preserve">    </w:t>
+      </w:r>
+      <w:r>
+        <w:rPr>
+          <w:rFonts w:ascii="Courier New" w:eastAsia="Times New Roman" w:hAnsi="Courier New" w:cs="Courier New"/>
+          <w:color w:val="FF8000"/>
+          <w:sz w:val="20"/>
+          <w:szCs w:val="20"/>
+        </w:rPr>
+        <w:t>'''p(A, G) becomes (1/lam) * log(p(A,G)/pi(G))'''</w:t>
+      </w:r>
+    </w:p>
+    <w:p>
+      <w:pPr>
+        <w:shd w:val="clear" w:color="auto" w:fill="FFFFFF"/>
+        <w:spacing w:after="0" w:line="240" w:lineRule="auto"/>
+        <w:rPr>
+          <w:rFonts w:ascii="Courier New" w:eastAsia="Times New Roman" w:hAnsi="Courier New" w:cs="Courier New"/>
+          <w:color w:val="000000"/>
+          <w:sz w:val="20"/>
+          <w:szCs w:val="20"/>
+        </w:rPr>
+      </w:pPr>
+      <w:r>
+        <w:rPr>
+          <w:rFonts w:ascii="Courier New" w:eastAsia="Times New Roman" w:hAnsi="Courier New" w:cs="Courier New"/>
+          <w:color w:val="000000"/>
+          <w:sz w:val="20"/>
+          <w:szCs w:val="20"/>
+        </w:rPr>
+        <w:t xml:space="preserve">    b </w:t>
+      </w:r>
+      <w:r>
+        <w:rPr>
+          <w:rFonts w:ascii="Courier New" w:eastAsia="Times New Roman" w:hAnsi="Courier New" w:cs="Courier New"/>
+          <w:b/>
+          <w:bCs/>
+          <w:color w:val="000080"/>
+          <w:sz w:val="20"/>
+          <w:szCs w:val="20"/>
+        </w:rPr>
+        <w:t>=</w:t>
+      </w:r>
+      <w:r>
+        <w:rPr>
+          <w:rFonts w:ascii="Courier New" w:eastAsia="Times New Roman" w:hAnsi="Courier New" w:cs="Courier New"/>
+          <w:color w:val="000000"/>
+          <w:sz w:val="20"/>
+          <w:szCs w:val="20"/>
+        </w:rPr>
+        <w:t xml:space="preserve"> dict</w:t>
+      </w:r>
+      <w:r>
+        <w:rPr>
+          <w:rFonts w:ascii="Courier New" w:eastAsia="Times New Roman" w:hAnsi="Courier New" w:cs="Courier New"/>
+          <w:b/>
+          <w:bCs/>
+          <w:color w:val="000080"/>
+          <w:sz w:val="20"/>
+          <w:szCs w:val="20"/>
+        </w:rPr>
+        <w:t>()</w:t>
+      </w:r>
+    </w:p>
+    <w:p>
+      <w:pPr>
+        <w:shd w:val="clear" w:color="auto" w:fill="FFFFFF"/>
+        <w:spacing w:after="0" w:line="240" w:lineRule="auto"/>
+        <w:rPr>
+          <w:rFonts w:ascii="Courier New" w:eastAsia="Times New Roman" w:hAnsi="Courier New" w:cs="Courier New"/>
+          <w:color w:val="000000"/>
+          <w:sz w:val="20"/>
+          <w:szCs w:val="20"/>
+        </w:rPr>
+      </w:pPr>
+      <w:r>
+        <w:rPr>
+          <w:rFonts w:ascii="Courier New" w:eastAsia="Times New Roman" w:hAnsi="Courier New" w:cs="Courier New"/>
+          <w:color w:val="000000"/>
+          <w:sz w:val="20"/>
+          <w:szCs w:val="20"/>
+        </w:rPr>
+        <w:t xml:space="preserve">    </w:t>
+      </w:r>
+      <w:r>
+        <w:rPr>
+          <w:rFonts w:ascii="Courier New" w:eastAsia="Times New Roman" w:hAnsi="Courier New" w:cs="Courier New"/>
+          <w:b/>
+          <w:bCs/>
+          <w:color w:val="0000FF"/>
+          <w:sz w:val="20"/>
+          <w:szCs w:val="20"/>
+        </w:rPr>
+        <w:t>for</w:t>
+      </w:r>
+      <w:r>
+        <w:rPr>
+          <w:rFonts w:ascii="Courier New" w:eastAsia="Times New Roman" w:hAnsi="Courier New" w:cs="Courier New"/>
+          <w:color w:val="000000"/>
+          <w:sz w:val="20"/>
+          <w:szCs w:val="20"/>
+        </w:rPr>
+        <w:t xml:space="preserve"> x </w:t>
+      </w:r>
+      <w:r>
+        <w:rPr>
+          <w:rFonts w:ascii="Courier New" w:eastAsia="Times New Roman" w:hAnsi="Courier New" w:cs="Courier New"/>
+          <w:b/>
+          <w:bCs/>
+          <w:color w:val="0000FF"/>
+          <w:sz w:val="20"/>
+          <w:szCs w:val="20"/>
+        </w:rPr>
+        <w:t>in</w:t>
+      </w:r>
+      <w:r>
+        <w:rPr>
+          <w:rFonts w:ascii="Courier New" w:eastAsia="Times New Roman" w:hAnsi="Courier New" w:cs="Courier New"/>
+          <w:color w:val="000000"/>
+          <w:sz w:val="20"/>
+          <w:szCs w:val="20"/>
+        </w:rPr>
+        <w:t xml:space="preserve"> p</w:t>
+      </w:r>
+      <w:r>
+        <w:rPr>
+          <w:rFonts w:ascii="Courier New" w:eastAsia="Times New Roman" w:hAnsi="Courier New" w:cs="Courier New"/>
+          <w:b/>
+          <w:bCs/>
+          <w:color w:val="000080"/>
+          <w:sz w:val="20"/>
+          <w:szCs w:val="20"/>
+        </w:rPr>
+        <w:t>.</w:t>
+      </w:r>
+      <w:r>
+        <w:rPr>
+          <w:rFonts w:ascii="Courier New" w:eastAsia="Times New Roman" w:hAnsi="Courier New" w:cs="Courier New"/>
+          <w:color w:val="000000"/>
+          <w:sz w:val="20"/>
+          <w:szCs w:val="20"/>
+        </w:rPr>
+        <w:t>keys</w:t>
+      </w:r>
+      <w:r>
+        <w:rPr>
+          <w:rFonts w:ascii="Courier New" w:eastAsia="Times New Roman" w:hAnsi="Courier New" w:cs="Courier New"/>
+          <w:b/>
+          <w:bCs/>
+          <w:color w:val="000080"/>
+          <w:sz w:val="20"/>
+          <w:szCs w:val="20"/>
+        </w:rPr>
+        <w:t>():</w:t>
+      </w:r>
+    </w:p>
+    <w:p>
+      <w:pPr>
+        <w:shd w:val="clear" w:color="auto" w:fill="FFFFFF"/>
+        <w:spacing w:after="0" w:line="240" w:lineRule="auto"/>
+        <w:rPr>
+          <w:rFonts w:ascii="Courier New" w:eastAsia="Times New Roman" w:hAnsi="Courier New" w:cs="Courier New"/>
+          <w:color w:val="000000"/>
+          <w:sz w:val="20"/>
+          <w:szCs w:val="20"/>
+        </w:rPr>
+      </w:pPr>
+      <w:r>
+        <w:rPr>
+          <w:rFonts w:ascii="Courier New" w:eastAsia="Times New Roman" w:hAnsi="Courier New" w:cs="Courier New"/>
+          <w:color w:val="000000"/>
+          <w:sz w:val="20"/>
+          <w:szCs w:val="20"/>
+        </w:rPr>
+        <w:t xml:space="preserve">        b</w:t>
+      </w:r>
+      <w:r>
+        <w:rPr>
+          <w:rFonts w:ascii="Courier New" w:eastAsia="Times New Roman" w:hAnsi="Courier New" w:cs="Courier New"/>
+          <w:b/>
+          <w:bCs/>
+          <w:color w:val="000080"/>
+          <w:sz w:val="20"/>
+          <w:szCs w:val="20"/>
+        </w:rPr>
+        <w:t>.</w:t>
+      </w:r>
+      <w:r>
+        <w:rPr>
+          <w:rFonts w:ascii="Courier New" w:eastAsia="Times New Roman" w:hAnsi="Courier New" w:cs="Courier New"/>
+          <w:color w:val="000000"/>
+          <w:sz w:val="20"/>
+          <w:szCs w:val="20"/>
+        </w:rPr>
+        <w:t>update</w:t>
+      </w:r>
+      <w:r>
+        <w:rPr>
+          <w:rFonts w:ascii="Courier New" w:eastAsia="Times New Roman" w:hAnsi="Courier New" w:cs="Courier New"/>
+          <w:b/>
+          <w:bCs/>
+          <w:color w:val="000080"/>
+          <w:sz w:val="20"/>
+          <w:szCs w:val="20"/>
+        </w:rPr>
+        <w:t>({</w:t>
+      </w:r>
+      <w:r>
+        <w:rPr>
+          <w:rFonts w:ascii="Courier New" w:eastAsia="Times New Roman" w:hAnsi="Courier New" w:cs="Courier New"/>
+          <w:color w:val="000000"/>
+          <w:sz w:val="20"/>
+          <w:szCs w:val="20"/>
+        </w:rPr>
+        <w:t>x</w:t>
+      </w:r>
+      <w:r>
+        <w:rPr>
+          <w:rFonts w:ascii="Courier New" w:eastAsia="Times New Roman" w:hAnsi="Courier New" w:cs="Courier New"/>
+          <w:b/>
+          <w:bCs/>
+          <w:color w:val="000080"/>
+          <w:sz w:val="20"/>
+          <w:szCs w:val="20"/>
+        </w:rPr>
+        <w:t>:</w:t>
+      </w:r>
+      <w:r>
+        <w:rPr>
+          <w:rFonts w:ascii="Courier New" w:eastAsia="Times New Roman" w:hAnsi="Courier New" w:cs="Courier New"/>
+          <w:color w:val="000000"/>
+          <w:sz w:val="20"/>
+          <w:szCs w:val="20"/>
+        </w:rPr>
+        <w:t xml:space="preserve"> dict</w:t>
+      </w:r>
+      <w:r>
+        <w:rPr>
+          <w:rFonts w:ascii="Courier New" w:eastAsia="Times New Roman" w:hAnsi="Courier New" w:cs="Courier New"/>
+          <w:b/>
+          <w:bCs/>
+          <w:color w:val="000080"/>
+          <w:sz w:val="20"/>
+          <w:szCs w:val="20"/>
+        </w:rPr>
+        <w:t>((</w:t>
+      </w:r>
+      <w:r>
+        <w:rPr>
+          <w:rFonts w:ascii="Courier New" w:eastAsia="Times New Roman" w:hAnsi="Courier New" w:cs="Courier New"/>
+          <w:color w:val="000000"/>
+          <w:sz w:val="20"/>
+          <w:szCs w:val="20"/>
+        </w:rPr>
+        <w:t>x</w:t>
+      </w:r>
+      <w:r>
+        <w:rPr>
+          <w:rFonts w:ascii="Courier New" w:eastAsia="Times New Roman" w:hAnsi="Courier New" w:cs="Courier New"/>
+          <w:b/>
+          <w:bCs/>
+          <w:color w:val="000080"/>
+          <w:sz w:val="20"/>
+          <w:szCs w:val="20"/>
+        </w:rPr>
+        <w:t>,</w:t>
+      </w:r>
+      <w:r>
+        <w:rPr>
+          <w:rFonts w:ascii="Courier New" w:eastAsia="Times New Roman" w:hAnsi="Courier New" w:cs="Courier New"/>
+          <w:color w:val="000000"/>
+          <w:sz w:val="20"/>
+          <w:szCs w:val="20"/>
+        </w:rPr>
+        <w:t xml:space="preserve"> </w:t>
+      </w:r>
+      <w:r>
+        <w:rPr>
+          <w:rFonts w:ascii="Courier New" w:eastAsia="Times New Roman" w:hAnsi="Courier New" w:cs="Courier New"/>
+          <w:b/>
+          <w:bCs/>
+          <w:color w:val="0000FF"/>
+          <w:sz w:val="20"/>
+          <w:szCs w:val="20"/>
+        </w:rPr>
+        <w:t>None</w:t>
+      </w:r>
+      <w:r>
+        <w:rPr>
+          <w:rFonts w:ascii="Courier New" w:eastAsia="Times New Roman" w:hAnsi="Courier New" w:cs="Courier New"/>
+          <w:b/>
+          <w:bCs/>
+          <w:color w:val="000080"/>
+          <w:sz w:val="20"/>
+          <w:szCs w:val="20"/>
+        </w:rPr>
+        <w:t>)</w:t>
+      </w:r>
+      <w:r>
+        <w:rPr>
+          <w:rFonts w:ascii="Courier New" w:eastAsia="Times New Roman" w:hAnsi="Courier New" w:cs="Courier New"/>
+          <w:color w:val="000000"/>
+          <w:sz w:val="20"/>
+          <w:szCs w:val="20"/>
+        </w:rPr>
+        <w:t xml:space="preserve"> </w:t>
+      </w:r>
+      <w:r>
+        <w:rPr>
+          <w:rFonts w:ascii="Courier New" w:eastAsia="Times New Roman" w:hAnsi="Courier New" w:cs="Courier New"/>
+          <w:b/>
+          <w:bCs/>
+          <w:color w:val="0000FF"/>
+          <w:sz w:val="20"/>
+          <w:szCs w:val="20"/>
+        </w:rPr>
+        <w:t>for</w:t>
+      </w:r>
+      <w:r>
+        <w:rPr>
+          <w:rFonts w:ascii="Courier New" w:eastAsia="Times New Roman" w:hAnsi="Courier New" w:cs="Courier New"/>
+          <w:color w:val="000000"/>
+          <w:sz w:val="20"/>
+          <w:szCs w:val="20"/>
+        </w:rPr>
+        <w:t xml:space="preserve"> y </w:t>
+      </w:r>
+      <w:r>
+        <w:rPr>
+          <w:rFonts w:ascii="Courier New" w:eastAsia="Times New Roman" w:hAnsi="Courier New" w:cs="Courier New"/>
+          <w:b/>
+          <w:bCs/>
+          <w:color w:val="0000FF"/>
+          <w:sz w:val="20"/>
+          <w:szCs w:val="20"/>
+        </w:rPr>
+        <w:t>in</w:t>
+      </w:r>
+      <w:r>
+        <w:rPr>
+          <w:rFonts w:ascii="Courier New" w:eastAsia="Times New Roman" w:hAnsi="Courier New" w:cs="Courier New"/>
+          <w:color w:val="000000"/>
+          <w:sz w:val="20"/>
+          <w:szCs w:val="20"/>
+        </w:rPr>
+        <w:t xml:space="preserve"> p</w:t>
+      </w:r>
+      <w:r>
+        <w:rPr>
+          <w:rFonts w:ascii="Courier New" w:eastAsia="Times New Roman" w:hAnsi="Courier New" w:cs="Courier New"/>
+          <w:b/>
+          <w:bCs/>
+          <w:color w:val="000080"/>
+          <w:sz w:val="20"/>
+          <w:szCs w:val="20"/>
+        </w:rPr>
+        <w:t>.</w:t>
+      </w:r>
+      <w:r>
+        <w:rPr>
+          <w:rFonts w:ascii="Courier New" w:eastAsia="Times New Roman" w:hAnsi="Courier New" w:cs="Courier New"/>
+          <w:color w:val="000000"/>
+          <w:sz w:val="20"/>
+          <w:szCs w:val="20"/>
+        </w:rPr>
+        <w:t>keys</w:t>
+      </w:r>
+      <w:r>
+        <w:rPr>
+          <w:rFonts w:ascii="Courier New" w:eastAsia="Times New Roman" w:hAnsi="Courier New" w:cs="Courier New"/>
+          <w:b/>
+          <w:bCs/>
+          <w:color w:val="000080"/>
+          <w:sz w:val="20"/>
+          <w:szCs w:val="20"/>
+        </w:rPr>
+        <w:t>())})</w:t>
+      </w:r>
+    </w:p>
+    <w:p>
+      <w:pPr>
+        <w:shd w:val="clear" w:color="auto" w:fill="FFFFFF"/>
+        <w:spacing w:after="0" w:line="240" w:lineRule="auto"/>
+        <w:rPr>
+          <w:rFonts w:ascii="Courier New" w:eastAsia="Times New Roman" w:hAnsi="Courier New" w:cs="Courier New"/>
+          <w:color w:val="000000"/>
+          <w:sz w:val="20"/>
+          <w:szCs w:val="20"/>
+        </w:rPr>
+      </w:pPr>
+      <w:r>
+        <w:rPr>
+          <w:rFonts w:ascii="Courier New" w:eastAsia="Times New Roman" w:hAnsi="Courier New" w:cs="Courier New"/>
+          <w:color w:val="000000"/>
+          <w:sz w:val="20"/>
+          <w:szCs w:val="20"/>
+        </w:rPr>
+        <w:t xml:space="preserve">    </w:t>
+      </w:r>
+      <w:r>
+        <w:rPr>
+          <w:rFonts w:ascii="Courier New" w:eastAsia="Times New Roman" w:hAnsi="Courier New" w:cs="Courier New"/>
+          <w:b/>
+          <w:bCs/>
+          <w:color w:val="0000FF"/>
+          <w:sz w:val="20"/>
+          <w:szCs w:val="20"/>
+        </w:rPr>
+        <w:t>for</w:t>
+      </w:r>
+      <w:r>
+        <w:rPr>
+          <w:rFonts w:ascii="Courier New" w:eastAsia="Times New Roman" w:hAnsi="Courier New" w:cs="Courier New"/>
+          <w:color w:val="000000"/>
+          <w:sz w:val="20"/>
+          <w:szCs w:val="20"/>
+        </w:rPr>
+        <w:t xml:space="preserve"> from_</w:t>
+      </w:r>
+      <w:r>
+        <w:rPr>
+          <w:rFonts w:ascii="Courier New" w:eastAsia="Times New Roman" w:hAnsi="Courier New" w:cs="Courier New"/>
+          <w:b/>
+          <w:bCs/>
+          <w:color w:val="000080"/>
+          <w:sz w:val="20"/>
+          <w:szCs w:val="20"/>
+        </w:rPr>
+        <w:t>,</w:t>
+      </w:r>
+      <w:r>
+        <w:rPr>
+          <w:rFonts w:ascii="Courier New" w:eastAsia="Times New Roman" w:hAnsi="Courier New" w:cs="Courier New"/>
+          <w:color w:val="000000"/>
+          <w:sz w:val="20"/>
+          <w:szCs w:val="20"/>
+        </w:rPr>
+        <w:t xml:space="preserve"> to </w:t>
+      </w:r>
+      <w:r>
+        <w:rPr>
+          <w:rFonts w:ascii="Courier New" w:eastAsia="Times New Roman" w:hAnsi="Courier New" w:cs="Courier New"/>
+          <w:b/>
+          <w:bCs/>
+          <w:color w:val="0000FF"/>
+          <w:sz w:val="20"/>
+          <w:szCs w:val="20"/>
+        </w:rPr>
+        <w:t>in</w:t>
+      </w:r>
+      <w:r>
+        <w:rPr>
+          <w:rFonts w:ascii="Courier New" w:eastAsia="Times New Roman" w:hAnsi="Courier New" w:cs="Courier New"/>
+          <w:color w:val="000000"/>
+          <w:sz w:val="20"/>
+          <w:szCs w:val="20"/>
+        </w:rPr>
+        <w:t xml:space="preserve"> itertools</w:t>
+      </w:r>
+      <w:r>
+        <w:rPr>
+          <w:rFonts w:ascii="Courier New" w:eastAsia="Times New Roman" w:hAnsi="Courier New" w:cs="Courier New"/>
+          <w:b/>
+          <w:bCs/>
+          <w:color w:val="000080"/>
+          <w:sz w:val="20"/>
+          <w:szCs w:val="20"/>
+        </w:rPr>
+        <w:t>.</w:t>
+      </w:r>
+      <w:r>
+        <w:rPr>
+          <w:rFonts w:ascii="Courier New" w:eastAsia="Times New Roman" w:hAnsi="Courier New" w:cs="Courier New"/>
+          <w:color w:val="000000"/>
+          <w:sz w:val="20"/>
+          <w:szCs w:val="20"/>
+        </w:rPr>
+        <w:t>product</w:t>
+      </w:r>
+      <w:r>
+        <w:rPr>
+          <w:rFonts w:ascii="Courier New" w:eastAsia="Times New Roman" w:hAnsi="Courier New" w:cs="Courier New"/>
+          <w:b/>
+          <w:bCs/>
+          <w:color w:val="000080"/>
+          <w:sz w:val="20"/>
+          <w:szCs w:val="20"/>
+        </w:rPr>
+        <w:t>(</w:t>
+      </w:r>
+      <w:r>
+        <w:rPr>
+          <w:rFonts w:ascii="Courier New" w:eastAsia="Times New Roman" w:hAnsi="Courier New" w:cs="Courier New"/>
+          <w:color w:val="000000"/>
+          <w:sz w:val="20"/>
+          <w:szCs w:val="20"/>
+        </w:rPr>
+        <w:t>p</w:t>
+      </w:r>
+      <w:r>
+        <w:rPr>
+          <w:rFonts w:ascii="Courier New" w:eastAsia="Times New Roman" w:hAnsi="Courier New" w:cs="Courier New"/>
+          <w:b/>
+          <w:bCs/>
+          <w:color w:val="000080"/>
+          <w:sz w:val="20"/>
+          <w:szCs w:val="20"/>
+        </w:rPr>
+        <w:t>.</w:t>
+      </w:r>
+      <w:r>
+        <w:rPr>
+          <w:rFonts w:ascii="Courier New" w:eastAsia="Times New Roman" w:hAnsi="Courier New" w:cs="Courier New"/>
+          <w:color w:val="000000"/>
+          <w:sz w:val="20"/>
+          <w:szCs w:val="20"/>
+        </w:rPr>
+        <w:t>keys</w:t>
+      </w:r>
+      <w:r>
+        <w:rPr>
+          <w:rFonts w:ascii="Courier New" w:eastAsia="Times New Roman" w:hAnsi="Courier New" w:cs="Courier New"/>
+          <w:b/>
+          <w:bCs/>
+          <w:color w:val="000080"/>
+          <w:sz w:val="20"/>
+          <w:szCs w:val="20"/>
+        </w:rPr>
+        <w:t>(),</w:t>
+      </w:r>
+      <w:r>
+        <w:rPr>
+          <w:rFonts w:ascii="Courier New" w:eastAsia="Times New Roman" w:hAnsi="Courier New" w:cs="Courier New"/>
+          <w:color w:val="000000"/>
+          <w:sz w:val="20"/>
+          <w:szCs w:val="20"/>
+        </w:rPr>
+        <w:t xml:space="preserve"> p</w:t>
+      </w:r>
+      <w:r>
+        <w:rPr>
+          <w:rFonts w:ascii="Courier New" w:eastAsia="Times New Roman" w:hAnsi="Courier New" w:cs="Courier New"/>
+          <w:b/>
+          <w:bCs/>
+          <w:color w:val="000080"/>
+          <w:sz w:val="20"/>
+          <w:szCs w:val="20"/>
+        </w:rPr>
+        <w:t>.</w:t>
+      </w:r>
+      <w:r>
+        <w:rPr>
+          <w:rFonts w:ascii="Courier New" w:eastAsia="Times New Roman" w:hAnsi="Courier New" w:cs="Courier New"/>
+          <w:color w:val="000000"/>
+          <w:sz w:val="20"/>
+          <w:szCs w:val="20"/>
+        </w:rPr>
+        <w:t>keys</w:t>
+      </w:r>
+      <w:r>
+        <w:rPr>
+          <w:rFonts w:ascii="Courier New" w:eastAsia="Times New Roman" w:hAnsi="Courier New" w:cs="Courier New"/>
+          <w:b/>
+          <w:bCs/>
+          <w:color w:val="000080"/>
+          <w:sz w:val="20"/>
+          <w:szCs w:val="20"/>
+        </w:rPr>
+        <w:t>()):</w:t>
+      </w:r>
+    </w:p>
+    <w:p>
+      <w:pPr>
+        <w:shd w:val="clear" w:color="auto" w:fill="FFFFFF"/>
+        <w:spacing w:after="0" w:line="240" w:lineRule="auto"/>
+        <w:rPr>
+          <w:rFonts w:ascii="Courier New" w:eastAsia="Times New Roman" w:hAnsi="Courier New" w:cs="Courier New"/>
+          <w:color w:val="000000"/>
+          <w:sz w:val="20"/>
+          <w:szCs w:val="20"/>
+        </w:rPr>
+      </w:pPr>
+      <w:r>
+        <w:rPr>
+          <w:rFonts w:ascii="Courier New" w:eastAsia="Times New Roman" w:hAnsi="Courier New" w:cs="Courier New"/>
+          <w:color w:val="000000"/>
+          <w:sz w:val="20"/>
+          <w:szCs w:val="20"/>
+        </w:rPr>
+        <w:t xml:space="preserve">        b</w:t>
+      </w:r>
+      <w:r>
+        <w:rPr>
+          <w:rFonts w:ascii="Courier New" w:eastAsia="Times New Roman" w:hAnsi="Courier New" w:cs="Courier New"/>
+          <w:b/>
+          <w:bCs/>
+          <w:color w:val="000080"/>
+          <w:sz w:val="20"/>
+          <w:szCs w:val="20"/>
+        </w:rPr>
+        <w:t>[</w:t>
+      </w:r>
+      <w:r>
+        <w:rPr>
+          <w:rFonts w:ascii="Courier New" w:eastAsia="Times New Roman" w:hAnsi="Courier New" w:cs="Courier New"/>
+          <w:color w:val="000000"/>
+          <w:sz w:val="20"/>
+          <w:szCs w:val="20"/>
+        </w:rPr>
+        <w:t>from_</w:t>
+      </w:r>
+      <w:r>
+        <w:rPr>
+          <w:rFonts w:ascii="Courier New" w:eastAsia="Times New Roman" w:hAnsi="Courier New" w:cs="Courier New"/>
+          <w:b/>
+          <w:bCs/>
+          <w:color w:val="000080"/>
+          <w:sz w:val="20"/>
+          <w:szCs w:val="20"/>
+        </w:rPr>
+        <w:t>][</w:t>
+      </w:r>
+      <w:r>
+        <w:rPr>
+          <w:rFonts w:ascii="Courier New" w:eastAsia="Times New Roman" w:hAnsi="Courier New" w:cs="Courier New"/>
+          <w:color w:val="000000"/>
+          <w:sz w:val="20"/>
+          <w:szCs w:val="20"/>
+        </w:rPr>
+        <w:t>to</w:t>
+      </w:r>
+      <w:r>
+        <w:rPr>
+          <w:rFonts w:ascii="Courier New" w:eastAsia="Times New Roman" w:hAnsi="Courier New" w:cs="Courier New"/>
+          <w:b/>
+          <w:bCs/>
+          <w:color w:val="000080"/>
+          <w:sz w:val="20"/>
+          <w:szCs w:val="20"/>
+        </w:rPr>
+        <w:t>]</w:t>
+      </w:r>
+      <w:r>
+        <w:rPr>
+          <w:rFonts w:ascii="Courier New" w:eastAsia="Times New Roman" w:hAnsi="Courier New" w:cs="Courier New"/>
+          <w:color w:val="000000"/>
+          <w:sz w:val="20"/>
+          <w:szCs w:val="20"/>
+        </w:rPr>
+        <w:t xml:space="preserve"> </w:t>
+      </w:r>
+      <w:r>
+        <w:rPr>
+          <w:rFonts w:ascii="Courier New" w:eastAsia="Times New Roman" w:hAnsi="Courier New" w:cs="Courier New"/>
+          <w:b/>
+          <w:bCs/>
+          <w:color w:val="000080"/>
+          <w:sz w:val="20"/>
+          <w:szCs w:val="20"/>
+        </w:rPr>
+        <w:t>=</w:t>
+      </w:r>
+      <w:r>
+        <w:rPr>
+          <w:rFonts w:ascii="Courier New" w:eastAsia="Times New Roman" w:hAnsi="Courier New" w:cs="Courier New"/>
+          <w:color w:val="000000"/>
+          <w:sz w:val="20"/>
+          <w:szCs w:val="20"/>
+        </w:rPr>
+        <w:t xml:space="preserve"> </w:t>
+      </w:r>
+      <w:r>
+        <w:rPr>
+          <w:rFonts w:ascii="Courier New" w:eastAsia="Times New Roman" w:hAnsi="Courier New" w:cs="Courier New"/>
+          <w:b/>
+          <w:bCs/>
+          <w:color w:val="000080"/>
+          <w:sz w:val="20"/>
+          <w:szCs w:val="20"/>
+        </w:rPr>
+        <w:t>(</w:t>
+      </w:r>
+      <w:r>
+        <w:rPr>
+          <w:rFonts w:ascii="Courier New" w:eastAsia="Times New Roman" w:hAnsi="Courier New" w:cs="Courier New"/>
+          <w:color w:val="FF0000"/>
+          <w:sz w:val="20"/>
+          <w:szCs w:val="20"/>
+        </w:rPr>
+        <w:t>1</w:t>
+      </w:r>
+      <w:r>
+        <w:rPr>
+          <w:rFonts w:ascii="Courier New" w:eastAsia="Times New Roman" w:hAnsi="Courier New" w:cs="Courier New"/>
+          <w:b/>
+          <w:bCs/>
+          <w:color w:val="000080"/>
+          <w:sz w:val="20"/>
+          <w:szCs w:val="20"/>
+        </w:rPr>
+        <w:t>/</w:t>
+      </w:r>
+      <w:r>
+        <w:rPr>
+          <w:rFonts w:ascii="Courier New" w:eastAsia="Times New Roman" w:hAnsi="Courier New" w:cs="Courier New"/>
+          <w:color w:val="000000"/>
+          <w:sz w:val="20"/>
+          <w:szCs w:val="20"/>
+        </w:rPr>
+        <w:t>lam</w:t>
+      </w:r>
+      <w:r>
+        <w:rPr>
+          <w:rFonts w:ascii="Courier New" w:eastAsia="Times New Roman" w:hAnsi="Courier New" w:cs="Courier New"/>
+          <w:b/>
+          <w:bCs/>
+          <w:color w:val="000080"/>
+          <w:sz w:val="20"/>
+          <w:szCs w:val="20"/>
+        </w:rPr>
+        <w:t>)</w:t>
+      </w:r>
+      <w:r>
+        <w:rPr>
+          <w:rFonts w:ascii="Courier New" w:eastAsia="Times New Roman" w:hAnsi="Courier New" w:cs="Courier New"/>
+          <w:color w:val="000000"/>
+          <w:sz w:val="20"/>
+          <w:szCs w:val="20"/>
+        </w:rPr>
+        <w:t xml:space="preserve"> </w:t>
+      </w:r>
+      <w:r>
+        <w:rPr>
+          <w:rFonts w:ascii="Courier New" w:eastAsia="Times New Roman" w:hAnsi="Courier New" w:cs="Courier New"/>
+          <w:b/>
+          <w:bCs/>
+          <w:color w:val="000080"/>
+          <w:sz w:val="20"/>
+          <w:szCs w:val="20"/>
+        </w:rPr>
+        <w:t>*</w:t>
+      </w:r>
+      <w:r>
+        <w:rPr>
+          <w:rFonts w:ascii="Courier New" w:eastAsia="Times New Roman" w:hAnsi="Courier New" w:cs="Courier New"/>
+          <w:color w:val="000000"/>
+          <w:sz w:val="20"/>
+          <w:szCs w:val="20"/>
+        </w:rPr>
+        <w:t xml:space="preserve"> math</w:t>
+      </w:r>
+      <w:r>
+        <w:rPr>
+          <w:rFonts w:ascii="Courier New" w:eastAsia="Times New Roman" w:hAnsi="Courier New" w:cs="Courier New"/>
+          <w:b/>
+          <w:bCs/>
+          <w:color w:val="000080"/>
+          <w:sz w:val="20"/>
+          <w:szCs w:val="20"/>
+        </w:rPr>
+        <w:t>.</w:t>
+      </w:r>
+      <w:r>
+        <w:rPr>
+          <w:rFonts w:ascii="Courier New" w:eastAsia="Times New Roman" w:hAnsi="Courier New" w:cs="Courier New"/>
+          <w:color w:val="000000"/>
+          <w:sz w:val="20"/>
+          <w:szCs w:val="20"/>
+        </w:rPr>
+        <w:t>log</w:t>
+      </w:r>
+      <w:r>
+        <w:rPr>
+          <w:rFonts w:ascii="Courier New" w:eastAsia="Times New Roman" w:hAnsi="Courier New" w:cs="Courier New"/>
+          <w:b/>
+          <w:bCs/>
+          <w:color w:val="000080"/>
+          <w:sz w:val="20"/>
+          <w:szCs w:val="20"/>
+        </w:rPr>
+        <w:t>(</w:t>
+      </w:r>
+      <w:r>
+        <w:rPr>
+          <w:rFonts w:ascii="Courier New" w:eastAsia="Times New Roman" w:hAnsi="Courier New" w:cs="Courier New"/>
+          <w:color w:val="000000"/>
+          <w:sz w:val="20"/>
+          <w:szCs w:val="20"/>
+        </w:rPr>
+        <w:t>p</w:t>
+      </w:r>
+      <w:r>
+        <w:rPr>
+          <w:rFonts w:ascii="Courier New" w:eastAsia="Times New Roman" w:hAnsi="Courier New" w:cs="Courier New"/>
+          <w:b/>
+          <w:bCs/>
+          <w:color w:val="000080"/>
+          <w:sz w:val="20"/>
+          <w:szCs w:val="20"/>
+        </w:rPr>
+        <w:t>[</w:t>
+      </w:r>
+      <w:r>
+        <w:rPr>
+          <w:rFonts w:ascii="Courier New" w:eastAsia="Times New Roman" w:hAnsi="Courier New" w:cs="Courier New"/>
+          <w:color w:val="000000"/>
+          <w:sz w:val="20"/>
+          <w:szCs w:val="20"/>
+        </w:rPr>
+        <w:t>from_</w:t>
+      </w:r>
+      <w:r>
+        <w:rPr>
+          <w:rFonts w:ascii="Courier New" w:eastAsia="Times New Roman" w:hAnsi="Courier New" w:cs="Courier New"/>
+          <w:b/>
+          <w:bCs/>
+          <w:color w:val="000080"/>
+          <w:sz w:val="20"/>
+          <w:szCs w:val="20"/>
+        </w:rPr>
+        <w:t>][</w:t>
+      </w:r>
+      <w:r>
+        <w:rPr>
+          <w:rFonts w:ascii="Courier New" w:eastAsia="Times New Roman" w:hAnsi="Courier New" w:cs="Courier New"/>
+          <w:color w:val="000000"/>
+          <w:sz w:val="20"/>
+          <w:szCs w:val="20"/>
+        </w:rPr>
+        <w:t>to</w:t>
+      </w:r>
+      <w:r>
+        <w:rPr>
+          <w:rFonts w:ascii="Courier New" w:eastAsia="Times New Roman" w:hAnsi="Courier New" w:cs="Courier New"/>
+          <w:b/>
+          <w:bCs/>
+          <w:color w:val="000080"/>
+          <w:sz w:val="20"/>
+          <w:szCs w:val="20"/>
+        </w:rPr>
+        <w:t>]</w:t>
+      </w:r>
+      <w:r>
+        <w:rPr>
+          <w:rFonts w:ascii="Courier New" w:eastAsia="Times New Roman" w:hAnsi="Courier New" w:cs="Courier New"/>
+          <w:color w:val="000000"/>
+          <w:sz w:val="20"/>
+          <w:szCs w:val="20"/>
+        </w:rPr>
+        <w:t xml:space="preserve"> </w:t>
+      </w:r>
+      <w:r>
+        <w:rPr>
+          <w:rFonts w:ascii="Courier New" w:eastAsia="Times New Roman" w:hAnsi="Courier New" w:cs="Courier New"/>
+          <w:b/>
+          <w:bCs/>
+          <w:color w:val="000080"/>
+          <w:sz w:val="20"/>
+          <w:szCs w:val="20"/>
+        </w:rPr>
+        <w:t>/</w:t>
+      </w:r>
+      <w:r>
+        <w:rPr>
+          <w:rFonts w:ascii="Courier New" w:eastAsia="Times New Roman" w:hAnsi="Courier New" w:cs="Courier New"/>
+          <w:color w:val="000000"/>
+          <w:sz w:val="20"/>
+          <w:szCs w:val="20"/>
+        </w:rPr>
+        <w:t xml:space="preserve"> pi</w:t>
+      </w:r>
+      <w:r>
+        <w:rPr>
+          <w:rFonts w:ascii="Courier New" w:eastAsia="Times New Roman" w:hAnsi="Courier New" w:cs="Courier New"/>
+          <w:b/>
+          <w:bCs/>
+          <w:color w:val="000080"/>
+          <w:sz w:val="20"/>
+          <w:szCs w:val="20"/>
+        </w:rPr>
+        <w:t>[</w:t>
+      </w:r>
+      <w:r>
+        <w:rPr>
+          <w:rFonts w:ascii="Courier New" w:eastAsia="Times New Roman" w:hAnsi="Courier New" w:cs="Courier New"/>
+          <w:color w:val="000000"/>
+          <w:sz w:val="20"/>
+          <w:szCs w:val="20"/>
+        </w:rPr>
+        <w:t>to</w:t>
+      </w:r>
+      <w:r>
+        <w:rPr>
+          <w:rFonts w:ascii="Courier New" w:eastAsia="Times New Roman" w:hAnsi="Courier New" w:cs="Courier New"/>
+          <w:b/>
+          <w:bCs/>
+          <w:color w:val="000080"/>
+          <w:sz w:val="20"/>
+          <w:szCs w:val="20"/>
+        </w:rPr>
+        <w:t>])</w:t>
+      </w:r>
+    </w:p>
+    <w:p>
+      <w:pPr>
+        <w:shd w:val="clear" w:color="auto" w:fill="FFFFFF"/>
+        <w:spacing w:after="0" w:line="240" w:lineRule="auto"/>
+        <w:rPr>
+          <w:rFonts w:ascii="Times New Roman" w:eastAsia="Times New Roman" w:hAnsi="Times New Roman" w:cs="Times New Roman"/>
+          <w:sz w:val="24"/>
+          <w:szCs w:val="24"/>
+        </w:rPr>
+      </w:pPr>
+      <w:r>
+        <w:rPr>
+          <w:rFonts w:ascii="Courier New" w:eastAsia="Times New Roman" w:hAnsi="Courier New" w:cs="Courier New"/>
+          <w:color w:val="000000"/>
+          <w:sz w:val="20"/>
+          <w:szCs w:val="20"/>
+        </w:rPr>
+        <w:t xml:space="preserve">    </w:t>
+      </w:r>
+    </w:p>
+    <w:p/>
+    <w:p>
+      <w:r>
+        <w:lastRenderedPageBreak/>
+        <w:t>I tested it on a matrix where the mapping to a scoring matrix was obvious (though it is not a valid transition probability matrix):</w:t>
+      </w:r>
+    </w:p>
+    <w:p>
+      <w:pPr>
+        <w:shd w:val="clear" w:color="auto" w:fill="FFFFFF"/>
+        <w:spacing w:after="0" w:line="240" w:lineRule="auto"/>
+        <w:rPr>
+          <w:rFonts w:ascii="Courier New" w:eastAsia="Times New Roman" w:hAnsi="Courier New" w:cs="Courier New"/>
+          <w:color w:val="000000"/>
+          <w:sz w:val="20"/>
+          <w:szCs w:val="20"/>
+        </w:rPr>
+      </w:pPr>
+      <w:r>
+        <w:rPr>
+          <w:rFonts w:ascii="Courier New" w:eastAsia="Times New Roman" w:hAnsi="Courier New" w:cs="Courier New"/>
+          <w:b/>
+          <w:bCs/>
+          <w:color w:val="000080"/>
+          <w:sz w:val="20"/>
+          <w:szCs w:val="20"/>
+        </w:rPr>
+        <w:t>&gt;&gt;&gt;</w:t>
+      </w:r>
+      <w:r>
+        <w:rPr>
+          <w:rFonts w:ascii="Courier New" w:eastAsia="Times New Roman" w:hAnsi="Courier New" w:cs="Courier New"/>
+          <w:color w:val="000000"/>
+          <w:sz w:val="20"/>
+          <w:szCs w:val="20"/>
+        </w:rPr>
+        <w:t xml:space="preserve"> test </w:t>
+      </w:r>
+      <w:r>
+        <w:rPr>
+          <w:rFonts w:ascii="Courier New" w:eastAsia="Times New Roman" w:hAnsi="Courier New" w:cs="Courier New"/>
+          <w:b/>
+          <w:bCs/>
+          <w:color w:val="000080"/>
+          <w:sz w:val="20"/>
+          <w:szCs w:val="20"/>
+        </w:rPr>
+        <w:t>=</w:t>
+      </w:r>
+      <w:r>
+        <w:rPr>
+          <w:rFonts w:ascii="Courier New" w:eastAsia="Times New Roman" w:hAnsi="Courier New" w:cs="Courier New"/>
+          <w:color w:val="000000"/>
+          <w:sz w:val="20"/>
+          <w:szCs w:val="20"/>
+        </w:rPr>
+        <w:t xml:space="preserve"> dict</w:t>
+      </w:r>
+      <w:r>
+        <w:rPr>
+          <w:rFonts w:ascii="Courier New" w:eastAsia="Times New Roman" w:hAnsi="Courier New" w:cs="Courier New"/>
+          <w:b/>
+          <w:bCs/>
+          <w:color w:val="000080"/>
+          <w:sz w:val="20"/>
+          <w:szCs w:val="20"/>
+        </w:rPr>
+        <w:t>()</w:t>
+      </w:r>
+    </w:p>
+    <w:p>
+      <w:pPr>
+        <w:shd w:val="clear" w:color="auto" w:fill="FFFFFF"/>
+        <w:spacing w:after="0" w:line="240" w:lineRule="auto"/>
+        <w:rPr>
+          <w:rFonts w:ascii="Courier New" w:eastAsia="Times New Roman" w:hAnsi="Courier New" w:cs="Courier New"/>
+          <w:color w:val="000000"/>
+          <w:sz w:val="20"/>
+          <w:szCs w:val="20"/>
+        </w:rPr>
+      </w:pPr>
+      <w:r>
+        <w:rPr>
+          <w:rFonts w:ascii="Courier New" w:eastAsia="Times New Roman" w:hAnsi="Courier New" w:cs="Courier New"/>
+          <w:b/>
+          <w:bCs/>
+          <w:color w:val="000080"/>
+          <w:sz w:val="20"/>
+          <w:szCs w:val="20"/>
+        </w:rPr>
+        <w:t>&gt;&gt;&gt;</w:t>
+      </w:r>
+      <w:r>
+        <w:rPr>
+          <w:rFonts w:ascii="Courier New" w:eastAsia="Times New Roman" w:hAnsi="Courier New" w:cs="Courier New"/>
+          <w:color w:val="000000"/>
+          <w:sz w:val="20"/>
+          <w:szCs w:val="20"/>
+        </w:rPr>
+        <w:t xml:space="preserve"> </w:t>
+      </w:r>
+      <w:r>
+        <w:rPr>
+          <w:rFonts w:ascii="Courier New" w:eastAsia="Times New Roman" w:hAnsi="Courier New" w:cs="Courier New"/>
+          <w:b/>
+          <w:bCs/>
+          <w:color w:val="0000FF"/>
+          <w:sz w:val="20"/>
+          <w:szCs w:val="20"/>
+        </w:rPr>
+        <w:t>for</w:t>
+      </w:r>
+      <w:r>
+        <w:rPr>
+          <w:rFonts w:ascii="Courier New" w:eastAsia="Times New Roman" w:hAnsi="Courier New" w:cs="Courier New"/>
+          <w:color w:val="000000"/>
+          <w:sz w:val="20"/>
+          <w:szCs w:val="20"/>
+        </w:rPr>
+        <w:t xml:space="preserve"> i </w:t>
+      </w:r>
+      <w:r>
+        <w:rPr>
+          <w:rFonts w:ascii="Courier New" w:eastAsia="Times New Roman" w:hAnsi="Courier New" w:cs="Courier New"/>
+          <w:b/>
+          <w:bCs/>
+          <w:color w:val="0000FF"/>
+          <w:sz w:val="20"/>
+          <w:szCs w:val="20"/>
+        </w:rPr>
+        <w:t>in</w:t>
+      </w:r>
+      <w:r>
+        <w:rPr>
+          <w:rFonts w:ascii="Courier New" w:eastAsia="Times New Roman" w:hAnsi="Courier New" w:cs="Courier New"/>
+          <w:color w:val="000000"/>
+          <w:sz w:val="20"/>
+          <w:szCs w:val="20"/>
+        </w:rPr>
+        <w:t xml:space="preserve"> </w:t>
+      </w:r>
+      <w:r>
+        <w:rPr>
+          <w:rFonts w:ascii="Courier New" w:eastAsia="Times New Roman" w:hAnsi="Courier New" w:cs="Courier New"/>
+          <w:b/>
+          <w:bCs/>
+          <w:color w:val="000080"/>
+          <w:sz w:val="20"/>
+          <w:szCs w:val="20"/>
+        </w:rPr>
+        <w:t>[</w:t>
+      </w:r>
+      <w:r>
+        <w:rPr>
+          <w:rFonts w:ascii="Courier New" w:eastAsia="Times New Roman" w:hAnsi="Courier New" w:cs="Courier New"/>
+          <w:color w:val="808080"/>
+          <w:sz w:val="20"/>
+          <w:szCs w:val="20"/>
+        </w:rPr>
+        <w:t>'A'</w:t>
+      </w:r>
+      <w:r>
+        <w:rPr>
+          <w:rFonts w:ascii="Courier New" w:eastAsia="Times New Roman" w:hAnsi="Courier New" w:cs="Courier New"/>
+          <w:b/>
+          <w:bCs/>
+          <w:color w:val="000080"/>
+          <w:sz w:val="20"/>
+          <w:szCs w:val="20"/>
+        </w:rPr>
+        <w:t>,</w:t>
+      </w:r>
+      <w:r>
+        <w:rPr>
+          <w:rFonts w:ascii="Courier New" w:eastAsia="Times New Roman" w:hAnsi="Courier New" w:cs="Courier New"/>
+          <w:color w:val="000000"/>
+          <w:sz w:val="20"/>
+          <w:szCs w:val="20"/>
+        </w:rPr>
+        <w:t xml:space="preserve"> </w:t>
+      </w:r>
+      <w:r>
+        <w:rPr>
+          <w:rFonts w:ascii="Courier New" w:eastAsia="Times New Roman" w:hAnsi="Courier New" w:cs="Courier New"/>
+          <w:color w:val="808080"/>
+          <w:sz w:val="20"/>
+          <w:szCs w:val="20"/>
+        </w:rPr>
+        <w:t>'B'</w:t>
+      </w:r>
+      <w:r>
+        <w:rPr>
+          <w:rFonts w:ascii="Courier New" w:eastAsia="Times New Roman" w:hAnsi="Courier New" w:cs="Courier New"/>
+          <w:b/>
+          <w:bCs/>
+          <w:color w:val="000080"/>
+          <w:sz w:val="20"/>
+          <w:szCs w:val="20"/>
+        </w:rPr>
+        <w:t>]:</w:t>
+      </w:r>
+    </w:p>
+    <w:p>
+      <w:pPr>
+        <w:shd w:val="clear" w:color="auto" w:fill="FFFFFF"/>
+        <w:spacing w:after="0" w:line="240" w:lineRule="auto"/>
+        <w:rPr>
+          <w:rFonts w:ascii="Courier New" w:eastAsia="Times New Roman" w:hAnsi="Courier New" w:cs="Courier New"/>
+          <w:color w:val="000000"/>
+          <w:sz w:val="20"/>
+          <w:szCs w:val="20"/>
+        </w:rPr>
+      </w:pPr>
+      <w:r>
+        <w:rPr>
+          <w:rFonts w:ascii="Courier New" w:eastAsia="Times New Roman" w:hAnsi="Courier New" w:cs="Courier New"/>
+          <w:color w:val="000000"/>
+          <w:sz w:val="20"/>
+          <w:szCs w:val="20"/>
+        </w:rPr>
+        <w:t xml:space="preserve">    test</w:t>
+      </w:r>
+      <w:r>
+        <w:rPr>
+          <w:rFonts w:ascii="Courier New" w:eastAsia="Times New Roman" w:hAnsi="Courier New" w:cs="Courier New"/>
+          <w:b/>
+          <w:bCs/>
+          <w:color w:val="000080"/>
+          <w:sz w:val="20"/>
+          <w:szCs w:val="20"/>
+        </w:rPr>
+        <w:t>.</w:t>
+      </w:r>
+      <w:r>
+        <w:rPr>
+          <w:rFonts w:ascii="Courier New" w:eastAsia="Times New Roman" w:hAnsi="Courier New" w:cs="Courier New"/>
+          <w:color w:val="000000"/>
+          <w:sz w:val="20"/>
+          <w:szCs w:val="20"/>
+        </w:rPr>
+        <w:t>update</w:t>
+      </w:r>
+      <w:r>
+        <w:rPr>
+          <w:rFonts w:ascii="Courier New" w:eastAsia="Times New Roman" w:hAnsi="Courier New" w:cs="Courier New"/>
+          <w:b/>
+          <w:bCs/>
+          <w:color w:val="000080"/>
+          <w:sz w:val="20"/>
+          <w:szCs w:val="20"/>
+        </w:rPr>
+        <w:t>({</w:t>
+      </w:r>
+      <w:r>
+        <w:rPr>
+          <w:rFonts w:ascii="Courier New" w:eastAsia="Times New Roman" w:hAnsi="Courier New" w:cs="Courier New"/>
+          <w:color w:val="000000"/>
+          <w:sz w:val="20"/>
+          <w:szCs w:val="20"/>
+        </w:rPr>
+        <w:t>i</w:t>
+      </w:r>
+      <w:r>
+        <w:rPr>
+          <w:rFonts w:ascii="Courier New" w:eastAsia="Times New Roman" w:hAnsi="Courier New" w:cs="Courier New"/>
+          <w:b/>
+          <w:bCs/>
+          <w:color w:val="000080"/>
+          <w:sz w:val="20"/>
+          <w:szCs w:val="20"/>
+        </w:rPr>
+        <w:t>:</w:t>
+      </w:r>
+      <w:r>
+        <w:rPr>
+          <w:rFonts w:ascii="Courier New" w:eastAsia="Times New Roman" w:hAnsi="Courier New" w:cs="Courier New"/>
+          <w:color w:val="000000"/>
+          <w:sz w:val="20"/>
+          <w:szCs w:val="20"/>
+        </w:rPr>
+        <w:t xml:space="preserve"> dict</w:t>
+      </w:r>
+      <w:r>
+        <w:rPr>
+          <w:rFonts w:ascii="Courier New" w:eastAsia="Times New Roman" w:hAnsi="Courier New" w:cs="Courier New"/>
+          <w:b/>
+          <w:bCs/>
+          <w:color w:val="000080"/>
+          <w:sz w:val="20"/>
+          <w:szCs w:val="20"/>
+        </w:rPr>
+        <w:t>((</w:t>
+      </w:r>
+      <w:r>
+        <w:rPr>
+          <w:rFonts w:ascii="Courier New" w:eastAsia="Times New Roman" w:hAnsi="Courier New" w:cs="Courier New"/>
+          <w:color w:val="000000"/>
+          <w:sz w:val="20"/>
+          <w:szCs w:val="20"/>
+        </w:rPr>
+        <w:t>j</w:t>
+      </w:r>
+      <w:r>
+        <w:rPr>
+          <w:rFonts w:ascii="Courier New" w:eastAsia="Times New Roman" w:hAnsi="Courier New" w:cs="Courier New"/>
+          <w:b/>
+          <w:bCs/>
+          <w:color w:val="000080"/>
+          <w:sz w:val="20"/>
+          <w:szCs w:val="20"/>
+        </w:rPr>
+        <w:t>,</w:t>
+      </w:r>
+      <w:r>
+        <w:rPr>
+          <w:rFonts w:ascii="Courier New" w:eastAsia="Times New Roman" w:hAnsi="Courier New" w:cs="Courier New"/>
+          <w:color w:val="000000"/>
+          <w:sz w:val="20"/>
+          <w:szCs w:val="20"/>
+        </w:rPr>
+        <w:t xml:space="preserve"> </w:t>
+      </w:r>
+      <w:r>
+        <w:rPr>
+          <w:rFonts w:ascii="Courier New" w:eastAsia="Times New Roman" w:hAnsi="Courier New" w:cs="Courier New"/>
+          <w:b/>
+          <w:bCs/>
+          <w:color w:val="0000FF"/>
+          <w:sz w:val="20"/>
+          <w:szCs w:val="20"/>
+        </w:rPr>
+        <w:t>None</w:t>
+      </w:r>
+      <w:r>
+        <w:rPr>
+          <w:rFonts w:ascii="Courier New" w:eastAsia="Times New Roman" w:hAnsi="Courier New" w:cs="Courier New"/>
+          <w:b/>
+          <w:bCs/>
+          <w:color w:val="000080"/>
+          <w:sz w:val="20"/>
+          <w:szCs w:val="20"/>
+        </w:rPr>
+        <w:t>)</w:t>
+      </w:r>
+      <w:r>
+        <w:rPr>
+          <w:rFonts w:ascii="Courier New" w:eastAsia="Times New Roman" w:hAnsi="Courier New" w:cs="Courier New"/>
+          <w:color w:val="000000"/>
+          <w:sz w:val="20"/>
+          <w:szCs w:val="20"/>
+        </w:rPr>
+        <w:t xml:space="preserve"> </w:t>
+      </w:r>
+      <w:r>
+        <w:rPr>
+          <w:rFonts w:ascii="Courier New" w:eastAsia="Times New Roman" w:hAnsi="Courier New" w:cs="Courier New"/>
+          <w:b/>
+          <w:bCs/>
+          <w:color w:val="0000FF"/>
+          <w:sz w:val="20"/>
+          <w:szCs w:val="20"/>
+        </w:rPr>
+        <w:t>for</w:t>
+      </w:r>
+      <w:r>
+        <w:rPr>
+          <w:rFonts w:ascii="Courier New" w:eastAsia="Times New Roman" w:hAnsi="Courier New" w:cs="Courier New"/>
+          <w:color w:val="000000"/>
+          <w:sz w:val="20"/>
+          <w:szCs w:val="20"/>
+        </w:rPr>
+        <w:t xml:space="preserve"> j </w:t>
+      </w:r>
+      <w:r>
+        <w:rPr>
+          <w:rFonts w:ascii="Courier New" w:eastAsia="Times New Roman" w:hAnsi="Courier New" w:cs="Courier New"/>
+          <w:b/>
+          <w:bCs/>
+          <w:color w:val="0000FF"/>
+          <w:sz w:val="20"/>
+          <w:szCs w:val="20"/>
+        </w:rPr>
+        <w:t>in</w:t>
+      </w:r>
+      <w:r>
+        <w:rPr>
+          <w:rFonts w:ascii="Courier New" w:eastAsia="Times New Roman" w:hAnsi="Courier New" w:cs="Courier New"/>
+          <w:color w:val="000000"/>
+          <w:sz w:val="20"/>
+          <w:szCs w:val="20"/>
+        </w:rPr>
+        <w:t xml:space="preserve"> </w:t>
+      </w:r>
+      <w:r>
+        <w:rPr>
+          <w:rFonts w:ascii="Courier New" w:eastAsia="Times New Roman" w:hAnsi="Courier New" w:cs="Courier New"/>
+          <w:b/>
+          <w:bCs/>
+          <w:color w:val="000080"/>
+          <w:sz w:val="20"/>
+          <w:szCs w:val="20"/>
+        </w:rPr>
+        <w:t>[</w:t>
+      </w:r>
+      <w:r>
+        <w:rPr>
+          <w:rFonts w:ascii="Courier New" w:eastAsia="Times New Roman" w:hAnsi="Courier New" w:cs="Courier New"/>
+          <w:color w:val="808080"/>
+          <w:sz w:val="20"/>
+          <w:szCs w:val="20"/>
+        </w:rPr>
+        <w:t>'A'</w:t>
+      </w:r>
+      <w:r>
+        <w:rPr>
+          <w:rFonts w:ascii="Courier New" w:eastAsia="Times New Roman" w:hAnsi="Courier New" w:cs="Courier New"/>
+          <w:b/>
+          <w:bCs/>
+          <w:color w:val="000080"/>
+          <w:sz w:val="20"/>
+          <w:szCs w:val="20"/>
+        </w:rPr>
+        <w:t>,</w:t>
+      </w:r>
+      <w:r>
+        <w:rPr>
+          <w:rFonts w:ascii="Courier New" w:eastAsia="Times New Roman" w:hAnsi="Courier New" w:cs="Courier New"/>
+          <w:color w:val="000000"/>
+          <w:sz w:val="20"/>
+          <w:szCs w:val="20"/>
+        </w:rPr>
+        <w:t xml:space="preserve"> </w:t>
+      </w:r>
+      <w:r>
+        <w:rPr>
+          <w:rFonts w:ascii="Courier New" w:eastAsia="Times New Roman" w:hAnsi="Courier New" w:cs="Courier New"/>
+          <w:color w:val="808080"/>
+          <w:sz w:val="20"/>
+          <w:szCs w:val="20"/>
+        </w:rPr>
+        <w:t>'B'</w:t>
+      </w:r>
+      <w:r>
+        <w:rPr>
+          <w:rFonts w:ascii="Courier New" w:eastAsia="Times New Roman" w:hAnsi="Courier New" w:cs="Courier New"/>
+          <w:b/>
+          <w:bCs/>
+          <w:color w:val="000080"/>
+          <w:sz w:val="20"/>
+          <w:szCs w:val="20"/>
+        </w:rPr>
+        <w:t>])})</w:t>
+      </w:r>
+    </w:p>
+    <w:p>
+      <w:pPr>
+        <w:shd w:val="clear" w:color="auto" w:fill="FFFFFF"/>
+        <w:spacing w:after="0" w:line="240" w:lineRule="auto"/>
+        <w:rPr>
+          <w:rFonts w:ascii="Courier New" w:eastAsia="Times New Roman" w:hAnsi="Courier New" w:cs="Courier New"/>
+          <w:color w:val="000000"/>
+          <w:sz w:val="20"/>
+          <w:szCs w:val="20"/>
+        </w:rPr>
+      </w:pPr>
+    </w:p>
+    <w:p>
+      <w:pPr>
+        <w:shd w:val="clear" w:color="auto" w:fill="FFFFFF"/>
+        <w:spacing w:after="0" w:line="240" w:lineRule="auto"/>
+        <w:rPr>
+          <w:rFonts w:ascii="Courier New" w:eastAsia="Times New Roman" w:hAnsi="Courier New" w:cs="Courier New"/>
+          <w:color w:val="000000"/>
+          <w:sz w:val="20"/>
+          <w:szCs w:val="20"/>
+        </w:rPr>
+      </w:pPr>
+      <w:r>
+        <w:rPr>
+          <w:rFonts w:ascii="Courier New" w:eastAsia="Times New Roman" w:hAnsi="Courier New" w:cs="Courier New"/>
+          <w:color w:val="000000"/>
+          <w:sz w:val="20"/>
+          <w:szCs w:val="20"/>
+        </w:rPr>
+        <w:t xml:space="preserve">    </w:t>
+      </w:r>
+    </w:p>
+    <w:p>
+      <w:pPr>
+        <w:shd w:val="clear" w:color="auto" w:fill="FFFFFF"/>
+        <w:spacing w:after="0" w:line="240" w:lineRule="auto"/>
+        <w:rPr>
+          <w:rFonts w:ascii="Courier New" w:eastAsia="Times New Roman" w:hAnsi="Courier New" w:cs="Courier New"/>
+          <w:color w:val="000000"/>
+          <w:sz w:val="20"/>
+          <w:szCs w:val="20"/>
+        </w:rPr>
+      </w:pPr>
+      <w:r>
+        <w:rPr>
+          <w:rFonts w:ascii="Courier New" w:eastAsia="Times New Roman" w:hAnsi="Courier New" w:cs="Courier New"/>
+          <w:b/>
+          <w:bCs/>
+          <w:color w:val="000080"/>
+          <w:sz w:val="20"/>
+          <w:szCs w:val="20"/>
+        </w:rPr>
+        <w:t>&gt;&gt;&gt;</w:t>
+      </w:r>
+      <w:r>
+        <w:rPr>
+          <w:rFonts w:ascii="Courier New" w:eastAsia="Times New Roman" w:hAnsi="Courier New" w:cs="Courier New"/>
+          <w:color w:val="000000"/>
+          <w:sz w:val="20"/>
+          <w:szCs w:val="20"/>
+        </w:rPr>
+        <w:t xml:space="preserve"> to_mat</w:t>
+      </w:r>
+      <w:r>
+        <w:rPr>
+          <w:rFonts w:ascii="Courier New" w:eastAsia="Times New Roman" w:hAnsi="Courier New" w:cs="Courier New"/>
+          <w:b/>
+          <w:bCs/>
+          <w:color w:val="000080"/>
+          <w:sz w:val="20"/>
+          <w:szCs w:val="20"/>
+        </w:rPr>
+        <w:t>(</w:t>
+      </w:r>
+      <w:r>
+        <w:rPr>
+          <w:rFonts w:ascii="Courier New" w:eastAsia="Times New Roman" w:hAnsi="Courier New" w:cs="Courier New"/>
+          <w:color w:val="000000"/>
+          <w:sz w:val="20"/>
+          <w:szCs w:val="20"/>
+        </w:rPr>
+        <w:t>test</w:t>
+      </w:r>
+      <w:r>
+        <w:rPr>
+          <w:rFonts w:ascii="Courier New" w:eastAsia="Times New Roman" w:hAnsi="Courier New" w:cs="Courier New"/>
+          <w:b/>
+          <w:bCs/>
+          <w:color w:val="000080"/>
+          <w:sz w:val="20"/>
+          <w:szCs w:val="20"/>
+        </w:rPr>
+        <w:t>,</w:t>
+      </w:r>
+      <w:r>
+        <w:rPr>
+          <w:rFonts w:ascii="Courier New" w:eastAsia="Times New Roman" w:hAnsi="Courier New" w:cs="Courier New"/>
+          <w:color w:val="000000"/>
+          <w:sz w:val="20"/>
+          <w:szCs w:val="20"/>
+        </w:rPr>
+        <w:t xml:space="preserve"> </w:t>
+      </w:r>
+      <w:r>
+        <w:rPr>
+          <w:rFonts w:ascii="Courier New" w:eastAsia="Times New Roman" w:hAnsi="Courier New" w:cs="Courier New"/>
+          <w:b/>
+          <w:bCs/>
+          <w:color w:val="000080"/>
+          <w:sz w:val="20"/>
+          <w:szCs w:val="20"/>
+        </w:rPr>
+        <w:t>[</w:t>
+      </w:r>
+      <w:r>
+        <w:rPr>
+          <w:rFonts w:ascii="Courier New" w:eastAsia="Times New Roman" w:hAnsi="Courier New" w:cs="Courier New"/>
+          <w:color w:val="808080"/>
+          <w:sz w:val="20"/>
+          <w:szCs w:val="20"/>
+        </w:rPr>
+        <w:t>'A'</w:t>
+      </w:r>
+      <w:r>
+        <w:rPr>
+          <w:rFonts w:ascii="Courier New" w:eastAsia="Times New Roman" w:hAnsi="Courier New" w:cs="Courier New"/>
+          <w:b/>
+          <w:bCs/>
+          <w:color w:val="000080"/>
+          <w:sz w:val="20"/>
+          <w:szCs w:val="20"/>
+        </w:rPr>
+        <w:t>,</w:t>
+      </w:r>
+      <w:r>
+        <w:rPr>
+          <w:rFonts w:ascii="Courier New" w:eastAsia="Times New Roman" w:hAnsi="Courier New" w:cs="Courier New"/>
+          <w:color w:val="000000"/>
+          <w:sz w:val="20"/>
+          <w:szCs w:val="20"/>
+        </w:rPr>
+        <w:t xml:space="preserve"> </w:t>
+      </w:r>
+      <w:r>
+        <w:rPr>
+          <w:rFonts w:ascii="Courier New" w:eastAsia="Times New Roman" w:hAnsi="Courier New" w:cs="Courier New"/>
+          <w:color w:val="808080"/>
+          <w:sz w:val="20"/>
+          <w:szCs w:val="20"/>
+        </w:rPr>
+        <w:t>'B'</w:t>
+      </w:r>
+      <w:r>
+        <w:rPr>
+          <w:rFonts w:ascii="Courier New" w:eastAsia="Times New Roman" w:hAnsi="Courier New" w:cs="Courier New"/>
+          <w:b/>
+          <w:bCs/>
+          <w:color w:val="000080"/>
+          <w:sz w:val="20"/>
+          <w:szCs w:val="20"/>
+        </w:rPr>
+        <w:t>])</w:t>
+      </w:r>
+    </w:p>
+    <w:p>
+      <w:pPr>
+        <w:shd w:val="clear" w:color="auto" w:fill="FFFFFF"/>
+        <w:spacing w:after="0" w:line="240" w:lineRule="auto"/>
+        <w:rPr>
+          <w:rFonts w:ascii="Courier New" w:eastAsia="Times New Roman" w:hAnsi="Courier New" w:cs="Courier New"/>
+          <w:color w:val="000000"/>
+          <w:sz w:val="20"/>
+          <w:szCs w:val="20"/>
+        </w:rPr>
+      </w:pPr>
+      <w:r>
+        <w:rPr>
+          <w:rFonts w:ascii="Courier New" w:eastAsia="Times New Roman" w:hAnsi="Courier New" w:cs="Courier New"/>
+          <w:color w:val="000000"/>
+          <w:sz w:val="20"/>
+          <w:szCs w:val="20"/>
+        </w:rPr>
+        <w:t>matrix</w:t>
+      </w:r>
+      <w:r>
+        <w:rPr>
+          <w:rFonts w:ascii="Courier New" w:eastAsia="Times New Roman" w:hAnsi="Courier New" w:cs="Courier New"/>
+          <w:b/>
+          <w:bCs/>
+          <w:color w:val="000080"/>
+          <w:sz w:val="20"/>
+          <w:szCs w:val="20"/>
+        </w:rPr>
+        <w:t>([[</w:t>
+      </w:r>
+      <w:r>
+        <w:rPr>
+          <w:rFonts w:ascii="Courier New" w:eastAsia="Times New Roman" w:hAnsi="Courier New" w:cs="Courier New"/>
+          <w:b/>
+          <w:bCs/>
+          <w:color w:val="0000FF"/>
+          <w:sz w:val="20"/>
+          <w:szCs w:val="20"/>
+        </w:rPr>
+        <w:t>None</w:t>
+      </w:r>
+      <w:r>
+        <w:rPr>
+          <w:rFonts w:ascii="Courier New" w:eastAsia="Times New Roman" w:hAnsi="Courier New" w:cs="Courier New"/>
+          <w:b/>
+          <w:bCs/>
+          <w:color w:val="000080"/>
+          <w:sz w:val="20"/>
+          <w:szCs w:val="20"/>
+        </w:rPr>
+        <w:t>,</w:t>
+      </w:r>
+      <w:r>
+        <w:rPr>
+          <w:rFonts w:ascii="Courier New" w:eastAsia="Times New Roman" w:hAnsi="Courier New" w:cs="Courier New"/>
+          <w:color w:val="000000"/>
+          <w:sz w:val="20"/>
+          <w:szCs w:val="20"/>
+        </w:rPr>
+        <w:t xml:space="preserve"> </w:t>
+      </w:r>
+      <w:r>
+        <w:rPr>
+          <w:rFonts w:ascii="Courier New" w:eastAsia="Times New Roman" w:hAnsi="Courier New" w:cs="Courier New"/>
+          <w:b/>
+          <w:bCs/>
+          <w:color w:val="0000FF"/>
+          <w:sz w:val="20"/>
+          <w:szCs w:val="20"/>
+        </w:rPr>
+        <w:t>None</w:t>
+      </w:r>
+      <w:r>
+        <w:rPr>
+          <w:rFonts w:ascii="Courier New" w:eastAsia="Times New Roman" w:hAnsi="Courier New" w:cs="Courier New"/>
+          <w:b/>
+          <w:bCs/>
+          <w:color w:val="000080"/>
+          <w:sz w:val="20"/>
+          <w:szCs w:val="20"/>
+        </w:rPr>
+        <w:t>],</w:t>
+      </w:r>
+    </w:p>
+    <w:p>
+      <w:pPr>
+        <w:shd w:val="clear" w:color="auto" w:fill="FFFFFF"/>
+        <w:spacing w:after="0" w:line="240" w:lineRule="auto"/>
+        <w:rPr>
+          <w:rFonts w:ascii="Courier New" w:eastAsia="Times New Roman" w:hAnsi="Courier New" w:cs="Courier New"/>
+          <w:color w:val="000000"/>
+          <w:sz w:val="20"/>
+          <w:szCs w:val="20"/>
+        </w:rPr>
+      </w:pPr>
+      <w:r>
+        <w:rPr>
+          <w:rFonts w:ascii="Courier New" w:eastAsia="Times New Roman" w:hAnsi="Courier New" w:cs="Courier New"/>
+          <w:color w:val="000000"/>
+          <w:sz w:val="20"/>
+          <w:szCs w:val="20"/>
+        </w:rPr>
+        <w:t xml:space="preserve">        </w:t>
+      </w:r>
+      <w:r>
+        <w:rPr>
+          <w:rFonts w:ascii="Courier New" w:eastAsia="Times New Roman" w:hAnsi="Courier New" w:cs="Courier New"/>
+          <w:b/>
+          <w:bCs/>
+          <w:color w:val="000080"/>
+          <w:sz w:val="20"/>
+          <w:szCs w:val="20"/>
+        </w:rPr>
+        <w:t>[</w:t>
+      </w:r>
+      <w:r>
+        <w:rPr>
+          <w:rFonts w:ascii="Courier New" w:eastAsia="Times New Roman" w:hAnsi="Courier New" w:cs="Courier New"/>
+          <w:b/>
+          <w:bCs/>
+          <w:color w:val="0000FF"/>
+          <w:sz w:val="20"/>
+          <w:szCs w:val="20"/>
+        </w:rPr>
+        <w:t>None</w:t>
+      </w:r>
+      <w:r>
+        <w:rPr>
+          <w:rFonts w:ascii="Courier New" w:eastAsia="Times New Roman" w:hAnsi="Courier New" w:cs="Courier New"/>
+          <w:b/>
+          <w:bCs/>
+          <w:color w:val="000080"/>
+          <w:sz w:val="20"/>
+          <w:szCs w:val="20"/>
+        </w:rPr>
+        <w:t>,</w:t>
+      </w:r>
+      <w:r>
+        <w:rPr>
+          <w:rFonts w:ascii="Courier New" w:eastAsia="Times New Roman" w:hAnsi="Courier New" w:cs="Courier New"/>
+          <w:color w:val="000000"/>
+          <w:sz w:val="20"/>
+          <w:szCs w:val="20"/>
+        </w:rPr>
+        <w:t xml:space="preserve"> </w:t>
+      </w:r>
+      <w:r>
+        <w:rPr>
+          <w:rFonts w:ascii="Courier New" w:eastAsia="Times New Roman" w:hAnsi="Courier New" w:cs="Courier New"/>
+          <w:b/>
+          <w:bCs/>
+          <w:color w:val="0000FF"/>
+          <w:sz w:val="20"/>
+          <w:szCs w:val="20"/>
+        </w:rPr>
+        <w:t>None</w:t>
+      </w:r>
+      <w:r>
+        <w:rPr>
+          <w:rFonts w:ascii="Courier New" w:eastAsia="Times New Roman" w:hAnsi="Courier New" w:cs="Courier New"/>
+          <w:b/>
+          <w:bCs/>
+          <w:color w:val="000080"/>
+          <w:sz w:val="20"/>
+          <w:szCs w:val="20"/>
+        </w:rPr>
+        <w:t>]],</w:t>
+      </w:r>
+      <w:r>
+        <w:rPr>
+          <w:rFonts w:ascii="Courier New" w:eastAsia="Times New Roman" w:hAnsi="Courier New" w:cs="Courier New"/>
+          <w:color w:val="000000"/>
+          <w:sz w:val="20"/>
+          <w:szCs w:val="20"/>
+        </w:rPr>
+        <w:t xml:space="preserve"> dtype</w:t>
+      </w:r>
+      <w:r>
+        <w:rPr>
+          <w:rFonts w:ascii="Courier New" w:eastAsia="Times New Roman" w:hAnsi="Courier New" w:cs="Courier New"/>
+          <w:b/>
+          <w:bCs/>
+          <w:color w:val="000080"/>
+          <w:sz w:val="20"/>
+          <w:szCs w:val="20"/>
+        </w:rPr>
+        <w:t>=</w:t>
+      </w:r>
+      <w:r>
+        <w:rPr>
+          <w:rFonts w:ascii="Courier New" w:eastAsia="Times New Roman" w:hAnsi="Courier New" w:cs="Courier New"/>
+          <w:color w:val="000000"/>
+          <w:sz w:val="20"/>
+          <w:szCs w:val="20"/>
+        </w:rPr>
+        <w:t>object</w:t>
+      </w:r>
+      <w:r>
+        <w:rPr>
+          <w:rFonts w:ascii="Courier New" w:eastAsia="Times New Roman" w:hAnsi="Courier New" w:cs="Courier New"/>
+          <w:b/>
+          <w:bCs/>
+          <w:color w:val="000080"/>
+          <w:sz w:val="20"/>
+          <w:szCs w:val="20"/>
+        </w:rPr>
+        <w:t>)</w:t>
+      </w:r>
+    </w:p>
+    <w:p>
+      <w:pPr>
+        <w:shd w:val="clear" w:color="auto" w:fill="FFFFFF"/>
+        <w:spacing w:after="0" w:line="240" w:lineRule="auto"/>
+        <w:rPr>
+          <w:rFonts w:ascii="Courier New" w:eastAsia="Times New Roman" w:hAnsi="Courier New" w:cs="Courier New"/>
+          <w:color w:val="000000"/>
+          <w:sz w:val="20"/>
+          <w:szCs w:val="20"/>
+        </w:rPr>
+      </w:pPr>
+      <w:r>
+        <w:rPr>
+          <w:rFonts w:ascii="Courier New" w:eastAsia="Times New Roman" w:hAnsi="Courier New" w:cs="Courier New"/>
+          <w:b/>
+          <w:bCs/>
+          <w:color w:val="000080"/>
+          <w:sz w:val="20"/>
+          <w:szCs w:val="20"/>
+        </w:rPr>
+        <w:t>&gt;&gt;&gt;</w:t>
+      </w:r>
+      <w:r>
+        <w:rPr>
+          <w:rFonts w:ascii="Courier New" w:eastAsia="Times New Roman" w:hAnsi="Courier New" w:cs="Courier New"/>
+          <w:color w:val="000000"/>
+          <w:sz w:val="20"/>
+          <w:szCs w:val="20"/>
+        </w:rPr>
+        <w:t xml:space="preserve"> test</w:t>
+      </w:r>
+      <w:r>
+        <w:rPr>
+          <w:rFonts w:ascii="Courier New" w:eastAsia="Times New Roman" w:hAnsi="Courier New" w:cs="Courier New"/>
+          <w:b/>
+          <w:bCs/>
+          <w:color w:val="000080"/>
+          <w:sz w:val="20"/>
+          <w:szCs w:val="20"/>
+        </w:rPr>
+        <w:t>[</w:t>
+      </w:r>
+      <w:r>
+        <w:rPr>
+          <w:rFonts w:ascii="Courier New" w:eastAsia="Times New Roman" w:hAnsi="Courier New" w:cs="Courier New"/>
+          <w:color w:val="808080"/>
+          <w:sz w:val="20"/>
+          <w:szCs w:val="20"/>
+        </w:rPr>
+        <w:t>'A'</w:t>
+      </w:r>
+      <w:r>
+        <w:rPr>
+          <w:rFonts w:ascii="Courier New" w:eastAsia="Times New Roman" w:hAnsi="Courier New" w:cs="Courier New"/>
+          <w:b/>
+          <w:bCs/>
+          <w:color w:val="000080"/>
+          <w:sz w:val="20"/>
+          <w:szCs w:val="20"/>
+        </w:rPr>
+        <w:t>][</w:t>
+      </w:r>
+      <w:r>
+        <w:rPr>
+          <w:rFonts w:ascii="Courier New" w:eastAsia="Times New Roman" w:hAnsi="Courier New" w:cs="Courier New"/>
+          <w:color w:val="808080"/>
+          <w:sz w:val="20"/>
+          <w:szCs w:val="20"/>
+        </w:rPr>
+        <w:t>'A'</w:t>
+      </w:r>
+      <w:r>
+        <w:rPr>
+          <w:rFonts w:ascii="Courier New" w:eastAsia="Times New Roman" w:hAnsi="Courier New" w:cs="Courier New"/>
+          <w:b/>
+          <w:bCs/>
+          <w:color w:val="000080"/>
+          <w:sz w:val="20"/>
+          <w:szCs w:val="20"/>
+        </w:rPr>
+        <w:t>]</w:t>
+      </w:r>
+      <w:r>
+        <w:rPr>
+          <w:rFonts w:ascii="Courier New" w:eastAsia="Times New Roman" w:hAnsi="Courier New" w:cs="Courier New"/>
+          <w:color w:val="000000"/>
+          <w:sz w:val="20"/>
+          <w:szCs w:val="20"/>
+        </w:rPr>
+        <w:t xml:space="preserve"> </w:t>
+      </w:r>
+      <w:r>
+        <w:rPr>
+          <w:rFonts w:ascii="Courier New" w:eastAsia="Times New Roman" w:hAnsi="Courier New" w:cs="Courier New"/>
+          <w:b/>
+          <w:bCs/>
+          <w:color w:val="000080"/>
+          <w:sz w:val="20"/>
+          <w:szCs w:val="20"/>
+        </w:rPr>
+        <w:t>=</w:t>
+      </w:r>
+      <w:r>
+        <w:rPr>
+          <w:rFonts w:ascii="Courier New" w:eastAsia="Times New Roman" w:hAnsi="Courier New" w:cs="Courier New"/>
+          <w:color w:val="000000"/>
+          <w:sz w:val="20"/>
+          <w:szCs w:val="20"/>
+        </w:rPr>
+        <w:t xml:space="preserve"> </w:t>
+      </w:r>
+      <w:r>
+        <w:rPr>
+          <w:rFonts w:ascii="Courier New" w:eastAsia="Times New Roman" w:hAnsi="Courier New" w:cs="Courier New"/>
+          <w:color w:val="FF0000"/>
+          <w:sz w:val="20"/>
+          <w:szCs w:val="20"/>
+        </w:rPr>
+        <w:t>10</w:t>
+      </w:r>
+    </w:p>
+    <w:p>
+      <w:pPr>
+        <w:shd w:val="clear" w:color="auto" w:fill="FFFFFF"/>
+        <w:spacing w:after="0" w:line="240" w:lineRule="auto"/>
+        <w:rPr>
+          <w:rFonts w:ascii="Courier New" w:eastAsia="Times New Roman" w:hAnsi="Courier New" w:cs="Courier New"/>
+          <w:color w:val="000000"/>
+          <w:sz w:val="20"/>
+          <w:szCs w:val="20"/>
+        </w:rPr>
+      </w:pPr>
+      <w:r>
+        <w:rPr>
+          <w:rFonts w:ascii="Courier New" w:eastAsia="Times New Roman" w:hAnsi="Courier New" w:cs="Courier New"/>
+          <w:b/>
+          <w:bCs/>
+          <w:color w:val="000080"/>
+          <w:sz w:val="20"/>
+          <w:szCs w:val="20"/>
+        </w:rPr>
+        <w:t>&gt;&gt;&gt;</w:t>
+      </w:r>
+      <w:r>
+        <w:rPr>
+          <w:rFonts w:ascii="Courier New" w:eastAsia="Times New Roman" w:hAnsi="Courier New" w:cs="Courier New"/>
+          <w:color w:val="000000"/>
+          <w:sz w:val="20"/>
+          <w:szCs w:val="20"/>
+        </w:rPr>
+        <w:t xml:space="preserve"> test</w:t>
+      </w:r>
+      <w:r>
+        <w:rPr>
+          <w:rFonts w:ascii="Courier New" w:eastAsia="Times New Roman" w:hAnsi="Courier New" w:cs="Courier New"/>
+          <w:b/>
+          <w:bCs/>
+          <w:color w:val="000080"/>
+          <w:sz w:val="20"/>
+          <w:szCs w:val="20"/>
+        </w:rPr>
+        <w:t>[</w:t>
+      </w:r>
+      <w:r>
+        <w:rPr>
+          <w:rFonts w:ascii="Courier New" w:eastAsia="Times New Roman" w:hAnsi="Courier New" w:cs="Courier New"/>
+          <w:color w:val="808080"/>
+          <w:sz w:val="20"/>
+          <w:szCs w:val="20"/>
+        </w:rPr>
+        <w:t>'A'</w:t>
+      </w:r>
+      <w:r>
+        <w:rPr>
+          <w:rFonts w:ascii="Courier New" w:eastAsia="Times New Roman" w:hAnsi="Courier New" w:cs="Courier New"/>
+          <w:b/>
+          <w:bCs/>
+          <w:color w:val="000080"/>
+          <w:sz w:val="20"/>
+          <w:szCs w:val="20"/>
+        </w:rPr>
+        <w:t>][</w:t>
+      </w:r>
+      <w:r>
+        <w:rPr>
+          <w:rFonts w:ascii="Courier New" w:eastAsia="Times New Roman" w:hAnsi="Courier New" w:cs="Courier New"/>
+          <w:color w:val="808080"/>
+          <w:sz w:val="20"/>
+          <w:szCs w:val="20"/>
+        </w:rPr>
+        <w:t>'B'</w:t>
+      </w:r>
+      <w:r>
+        <w:rPr>
+          <w:rFonts w:ascii="Courier New" w:eastAsia="Times New Roman" w:hAnsi="Courier New" w:cs="Courier New"/>
+          <w:b/>
+          <w:bCs/>
+          <w:color w:val="000080"/>
+          <w:sz w:val="20"/>
+          <w:szCs w:val="20"/>
+        </w:rPr>
+        <w:t>]</w:t>
+      </w:r>
+      <w:r>
+        <w:rPr>
+          <w:rFonts w:ascii="Courier New" w:eastAsia="Times New Roman" w:hAnsi="Courier New" w:cs="Courier New"/>
+          <w:color w:val="000000"/>
+          <w:sz w:val="20"/>
+          <w:szCs w:val="20"/>
+        </w:rPr>
+        <w:t xml:space="preserve"> </w:t>
+      </w:r>
+      <w:r>
+        <w:rPr>
+          <w:rFonts w:ascii="Courier New" w:eastAsia="Times New Roman" w:hAnsi="Courier New" w:cs="Courier New"/>
+          <w:b/>
+          <w:bCs/>
+          <w:color w:val="000080"/>
+          <w:sz w:val="20"/>
+          <w:szCs w:val="20"/>
+        </w:rPr>
+        <w:t>=</w:t>
+      </w:r>
+      <w:r>
+        <w:rPr>
+          <w:rFonts w:ascii="Courier New" w:eastAsia="Times New Roman" w:hAnsi="Courier New" w:cs="Courier New"/>
+          <w:color w:val="000000"/>
+          <w:sz w:val="20"/>
+          <w:szCs w:val="20"/>
+        </w:rPr>
+        <w:t xml:space="preserve"> </w:t>
+      </w:r>
+      <w:r>
+        <w:rPr>
+          <w:rFonts w:ascii="Courier New" w:eastAsia="Times New Roman" w:hAnsi="Courier New" w:cs="Courier New"/>
+          <w:color w:val="FF0000"/>
+          <w:sz w:val="20"/>
+          <w:szCs w:val="20"/>
+        </w:rPr>
+        <w:t>100</w:t>
+      </w:r>
+    </w:p>
+    <w:p>
+      <w:pPr>
+        <w:shd w:val="clear" w:color="auto" w:fill="FFFFFF"/>
+        <w:spacing w:after="0" w:line="240" w:lineRule="auto"/>
+        <w:rPr>
+          <w:rFonts w:ascii="Courier New" w:eastAsia="Times New Roman" w:hAnsi="Courier New" w:cs="Courier New"/>
+          <w:color w:val="000000"/>
+          <w:sz w:val="20"/>
+          <w:szCs w:val="20"/>
+        </w:rPr>
+      </w:pPr>
+      <w:r>
+        <w:rPr>
+          <w:rFonts w:ascii="Courier New" w:eastAsia="Times New Roman" w:hAnsi="Courier New" w:cs="Courier New"/>
+          <w:b/>
+          <w:bCs/>
+          <w:color w:val="000080"/>
+          <w:sz w:val="20"/>
+          <w:szCs w:val="20"/>
+        </w:rPr>
+        <w:t>&gt;&gt;&gt;</w:t>
+      </w:r>
+      <w:r>
+        <w:rPr>
+          <w:rFonts w:ascii="Courier New" w:eastAsia="Times New Roman" w:hAnsi="Courier New" w:cs="Courier New"/>
+          <w:color w:val="000000"/>
+          <w:sz w:val="20"/>
+          <w:szCs w:val="20"/>
+        </w:rPr>
+        <w:t xml:space="preserve"> test</w:t>
+      </w:r>
+      <w:r>
+        <w:rPr>
+          <w:rFonts w:ascii="Courier New" w:eastAsia="Times New Roman" w:hAnsi="Courier New" w:cs="Courier New"/>
+          <w:b/>
+          <w:bCs/>
+          <w:color w:val="000080"/>
+          <w:sz w:val="20"/>
+          <w:szCs w:val="20"/>
+        </w:rPr>
+        <w:t>[</w:t>
+      </w:r>
+      <w:r>
+        <w:rPr>
+          <w:rFonts w:ascii="Courier New" w:eastAsia="Times New Roman" w:hAnsi="Courier New" w:cs="Courier New"/>
+          <w:color w:val="808080"/>
+          <w:sz w:val="20"/>
+          <w:szCs w:val="20"/>
+        </w:rPr>
+        <w:t>'B'</w:t>
+      </w:r>
+      <w:r>
+        <w:rPr>
+          <w:rFonts w:ascii="Courier New" w:eastAsia="Times New Roman" w:hAnsi="Courier New" w:cs="Courier New"/>
+          <w:b/>
+          <w:bCs/>
+          <w:color w:val="000080"/>
+          <w:sz w:val="20"/>
+          <w:szCs w:val="20"/>
+        </w:rPr>
+        <w:t>][</w:t>
+      </w:r>
+      <w:r>
+        <w:rPr>
+          <w:rFonts w:ascii="Courier New" w:eastAsia="Times New Roman" w:hAnsi="Courier New" w:cs="Courier New"/>
+          <w:color w:val="808080"/>
+          <w:sz w:val="20"/>
+          <w:szCs w:val="20"/>
+        </w:rPr>
+        <w:t>'A'</w:t>
+      </w:r>
+      <w:r>
+        <w:rPr>
+          <w:rFonts w:ascii="Courier New" w:eastAsia="Times New Roman" w:hAnsi="Courier New" w:cs="Courier New"/>
+          <w:b/>
+          <w:bCs/>
+          <w:color w:val="000080"/>
+          <w:sz w:val="20"/>
+          <w:szCs w:val="20"/>
+        </w:rPr>
+        <w:t>]</w:t>
+      </w:r>
+      <w:r>
+        <w:rPr>
+          <w:rFonts w:ascii="Courier New" w:eastAsia="Times New Roman" w:hAnsi="Courier New" w:cs="Courier New"/>
+          <w:color w:val="000000"/>
+          <w:sz w:val="20"/>
+          <w:szCs w:val="20"/>
+        </w:rPr>
+        <w:t xml:space="preserve"> </w:t>
+      </w:r>
+      <w:r>
+        <w:rPr>
+          <w:rFonts w:ascii="Courier New" w:eastAsia="Times New Roman" w:hAnsi="Courier New" w:cs="Courier New"/>
+          <w:b/>
+          <w:bCs/>
+          <w:color w:val="000080"/>
+          <w:sz w:val="20"/>
+          <w:szCs w:val="20"/>
+        </w:rPr>
+        <w:t>=</w:t>
+      </w:r>
+      <w:r>
+        <w:rPr>
+          <w:rFonts w:ascii="Courier New" w:eastAsia="Times New Roman" w:hAnsi="Courier New" w:cs="Courier New"/>
+          <w:color w:val="000000"/>
+          <w:sz w:val="20"/>
+          <w:szCs w:val="20"/>
+        </w:rPr>
+        <w:t xml:space="preserve"> </w:t>
+      </w:r>
+      <w:r>
+        <w:rPr>
+          <w:rFonts w:ascii="Courier New" w:eastAsia="Times New Roman" w:hAnsi="Courier New" w:cs="Courier New"/>
+          <w:color w:val="FF0000"/>
+          <w:sz w:val="20"/>
+          <w:szCs w:val="20"/>
+        </w:rPr>
+        <w:t>1000</w:t>
+      </w:r>
+    </w:p>
+    <w:p>
+      <w:pPr>
+        <w:shd w:val="clear" w:color="auto" w:fill="FFFFFF"/>
+        <w:spacing w:after="0" w:line="240" w:lineRule="auto"/>
+        <w:rPr>
+          <w:rFonts w:ascii="Courier New" w:eastAsia="Times New Roman" w:hAnsi="Courier New" w:cs="Courier New"/>
+          <w:color w:val="000000"/>
+          <w:sz w:val="20"/>
+          <w:szCs w:val="20"/>
+        </w:rPr>
+      </w:pPr>
+      <w:r>
+        <w:rPr>
+          <w:rFonts w:ascii="Courier New" w:eastAsia="Times New Roman" w:hAnsi="Courier New" w:cs="Courier New"/>
+          <w:b/>
+          <w:bCs/>
+          <w:color w:val="000080"/>
+          <w:sz w:val="20"/>
+          <w:szCs w:val="20"/>
+        </w:rPr>
+        <w:t>&gt;&gt;&gt;</w:t>
+      </w:r>
+      <w:r>
+        <w:rPr>
+          <w:rFonts w:ascii="Courier New" w:eastAsia="Times New Roman" w:hAnsi="Courier New" w:cs="Courier New"/>
+          <w:color w:val="000000"/>
+          <w:sz w:val="20"/>
+          <w:szCs w:val="20"/>
+        </w:rPr>
+        <w:t xml:space="preserve"> test</w:t>
+      </w:r>
+      <w:r>
+        <w:rPr>
+          <w:rFonts w:ascii="Courier New" w:eastAsia="Times New Roman" w:hAnsi="Courier New" w:cs="Courier New"/>
+          <w:b/>
+          <w:bCs/>
+          <w:color w:val="000080"/>
+          <w:sz w:val="20"/>
+          <w:szCs w:val="20"/>
+        </w:rPr>
+        <w:t>[</w:t>
+      </w:r>
+      <w:r>
+        <w:rPr>
+          <w:rFonts w:ascii="Courier New" w:eastAsia="Times New Roman" w:hAnsi="Courier New" w:cs="Courier New"/>
+          <w:color w:val="808080"/>
+          <w:sz w:val="20"/>
+          <w:szCs w:val="20"/>
+        </w:rPr>
+        <w:t>'B'</w:t>
+      </w:r>
+      <w:r>
+        <w:rPr>
+          <w:rFonts w:ascii="Courier New" w:eastAsia="Times New Roman" w:hAnsi="Courier New" w:cs="Courier New"/>
+          <w:b/>
+          <w:bCs/>
+          <w:color w:val="000080"/>
+          <w:sz w:val="20"/>
+          <w:szCs w:val="20"/>
+        </w:rPr>
+        <w:t>][</w:t>
+      </w:r>
+      <w:r>
+        <w:rPr>
+          <w:rFonts w:ascii="Courier New" w:eastAsia="Times New Roman" w:hAnsi="Courier New" w:cs="Courier New"/>
+          <w:color w:val="808080"/>
+          <w:sz w:val="20"/>
+          <w:szCs w:val="20"/>
+        </w:rPr>
+        <w:t>'B'</w:t>
+      </w:r>
+      <w:r>
+        <w:rPr>
+          <w:rFonts w:ascii="Courier New" w:eastAsia="Times New Roman" w:hAnsi="Courier New" w:cs="Courier New"/>
+          <w:b/>
+          <w:bCs/>
+          <w:color w:val="000080"/>
+          <w:sz w:val="20"/>
+          <w:szCs w:val="20"/>
+        </w:rPr>
+        <w:t>]</w:t>
+      </w:r>
+      <w:r>
+        <w:rPr>
+          <w:rFonts w:ascii="Courier New" w:eastAsia="Times New Roman" w:hAnsi="Courier New" w:cs="Courier New"/>
+          <w:color w:val="000000"/>
+          <w:sz w:val="20"/>
+          <w:szCs w:val="20"/>
+        </w:rPr>
+        <w:t xml:space="preserve"> </w:t>
+      </w:r>
+      <w:r>
+        <w:rPr>
+          <w:rFonts w:ascii="Courier New" w:eastAsia="Times New Roman" w:hAnsi="Courier New" w:cs="Courier New"/>
+          <w:b/>
+          <w:bCs/>
+          <w:color w:val="000080"/>
+          <w:sz w:val="20"/>
+          <w:szCs w:val="20"/>
+        </w:rPr>
+        <w:t>=</w:t>
+      </w:r>
+      <w:r>
+        <w:rPr>
+          <w:rFonts w:ascii="Courier New" w:eastAsia="Times New Roman" w:hAnsi="Courier New" w:cs="Courier New"/>
+          <w:color w:val="000000"/>
+          <w:sz w:val="20"/>
+          <w:szCs w:val="20"/>
+        </w:rPr>
+        <w:t xml:space="preserve"> </w:t>
+      </w:r>
+      <w:r>
+        <w:rPr>
+          <w:rFonts w:ascii="Courier New" w:eastAsia="Times New Roman" w:hAnsi="Courier New" w:cs="Courier New"/>
+          <w:color w:val="FF0000"/>
+          <w:sz w:val="20"/>
+          <w:szCs w:val="20"/>
+        </w:rPr>
+        <w:t>10000</w:t>
+      </w:r>
+    </w:p>
+    <w:p>
+      <w:pPr>
+        <w:shd w:val="clear" w:color="auto" w:fill="FFFFFF"/>
+        <w:spacing w:after="0" w:line="240" w:lineRule="auto"/>
+        <w:rPr>
+          <w:rFonts w:ascii="Courier New" w:eastAsia="Times New Roman" w:hAnsi="Courier New" w:cs="Courier New"/>
+          <w:color w:val="000000"/>
+          <w:sz w:val="20"/>
+          <w:szCs w:val="20"/>
+        </w:rPr>
+      </w:pPr>
+      <w:r>
+        <w:rPr>
+          <w:rFonts w:ascii="Courier New" w:eastAsia="Times New Roman" w:hAnsi="Courier New" w:cs="Courier New"/>
+          <w:b/>
+          <w:bCs/>
+          <w:color w:val="000080"/>
+          <w:sz w:val="20"/>
+          <w:szCs w:val="20"/>
+        </w:rPr>
+        <w:t>&gt;&gt;&gt;</w:t>
+      </w:r>
+      <w:r>
+        <w:rPr>
+          <w:rFonts w:ascii="Courier New" w:eastAsia="Times New Roman" w:hAnsi="Courier New" w:cs="Courier New"/>
+          <w:color w:val="000000"/>
+          <w:sz w:val="20"/>
+          <w:szCs w:val="20"/>
+        </w:rPr>
+        <w:t xml:space="preserve"> to_mat</w:t>
+      </w:r>
+      <w:r>
+        <w:rPr>
+          <w:rFonts w:ascii="Courier New" w:eastAsia="Times New Roman" w:hAnsi="Courier New" w:cs="Courier New"/>
+          <w:b/>
+          <w:bCs/>
+          <w:color w:val="000080"/>
+          <w:sz w:val="20"/>
+          <w:szCs w:val="20"/>
+        </w:rPr>
+        <w:t>(</w:t>
+      </w:r>
+      <w:r>
+        <w:rPr>
+          <w:rFonts w:ascii="Courier New" w:eastAsia="Times New Roman" w:hAnsi="Courier New" w:cs="Courier New"/>
+          <w:color w:val="000000"/>
+          <w:sz w:val="20"/>
+          <w:szCs w:val="20"/>
+        </w:rPr>
+        <w:t>test</w:t>
+      </w:r>
+      <w:r>
+        <w:rPr>
+          <w:rFonts w:ascii="Courier New" w:eastAsia="Times New Roman" w:hAnsi="Courier New" w:cs="Courier New"/>
+          <w:b/>
+          <w:bCs/>
+          <w:color w:val="000080"/>
+          <w:sz w:val="20"/>
+          <w:szCs w:val="20"/>
+        </w:rPr>
+        <w:t>,</w:t>
+      </w:r>
+      <w:r>
+        <w:rPr>
+          <w:rFonts w:ascii="Courier New" w:eastAsia="Times New Roman" w:hAnsi="Courier New" w:cs="Courier New"/>
+          <w:color w:val="000000"/>
+          <w:sz w:val="20"/>
+          <w:szCs w:val="20"/>
+        </w:rPr>
+        <w:t xml:space="preserve"> </w:t>
+      </w:r>
+      <w:r>
+        <w:rPr>
+          <w:rFonts w:ascii="Courier New" w:eastAsia="Times New Roman" w:hAnsi="Courier New" w:cs="Courier New"/>
+          <w:b/>
+          <w:bCs/>
+          <w:color w:val="000080"/>
+          <w:sz w:val="20"/>
+          <w:szCs w:val="20"/>
+        </w:rPr>
+        <w:t>[</w:t>
+      </w:r>
+      <w:r>
+        <w:rPr>
+          <w:rFonts w:ascii="Courier New" w:eastAsia="Times New Roman" w:hAnsi="Courier New" w:cs="Courier New"/>
+          <w:color w:val="808080"/>
+          <w:sz w:val="20"/>
+          <w:szCs w:val="20"/>
+        </w:rPr>
+        <w:t>'A'</w:t>
+      </w:r>
+      <w:r>
+        <w:rPr>
+          <w:rFonts w:ascii="Courier New" w:eastAsia="Times New Roman" w:hAnsi="Courier New" w:cs="Courier New"/>
+          <w:b/>
+          <w:bCs/>
+          <w:color w:val="000080"/>
+          <w:sz w:val="20"/>
+          <w:szCs w:val="20"/>
+        </w:rPr>
+        <w:t>,</w:t>
+      </w:r>
+      <w:r>
+        <w:rPr>
+          <w:rFonts w:ascii="Courier New" w:eastAsia="Times New Roman" w:hAnsi="Courier New" w:cs="Courier New"/>
+          <w:color w:val="000000"/>
+          <w:sz w:val="20"/>
+          <w:szCs w:val="20"/>
+        </w:rPr>
+        <w:t xml:space="preserve"> </w:t>
+      </w:r>
+      <w:r>
+        <w:rPr>
+          <w:rFonts w:ascii="Courier New" w:eastAsia="Times New Roman" w:hAnsi="Courier New" w:cs="Courier New"/>
+          <w:color w:val="808080"/>
+          <w:sz w:val="20"/>
+          <w:szCs w:val="20"/>
+        </w:rPr>
+        <w:t>'B'</w:t>
+      </w:r>
+      <w:r>
+        <w:rPr>
+          <w:rFonts w:ascii="Courier New" w:eastAsia="Times New Roman" w:hAnsi="Courier New" w:cs="Courier New"/>
+          <w:b/>
+          <w:bCs/>
+          <w:color w:val="000080"/>
+          <w:sz w:val="20"/>
+          <w:szCs w:val="20"/>
+        </w:rPr>
+        <w:t>])</w:t>
+      </w:r>
+    </w:p>
+    <w:p>
+      <w:pPr>
+        <w:shd w:val="clear" w:color="auto" w:fill="FFFFFF"/>
+        <w:spacing w:after="0" w:line="240" w:lineRule="auto"/>
+        <w:rPr>
+          <w:rFonts w:ascii="Courier New" w:eastAsia="Times New Roman" w:hAnsi="Courier New" w:cs="Courier New"/>
+          <w:color w:val="000000"/>
+          <w:sz w:val="20"/>
+          <w:szCs w:val="20"/>
+        </w:rPr>
+      </w:pPr>
+      <w:r>
+        <w:rPr>
+          <w:rFonts w:ascii="Courier New" w:eastAsia="Times New Roman" w:hAnsi="Courier New" w:cs="Courier New"/>
+          <w:color w:val="000000"/>
+          <w:sz w:val="20"/>
+          <w:szCs w:val="20"/>
+        </w:rPr>
+        <w:t>matrix</w:t>
+      </w:r>
+      <w:r>
+        <w:rPr>
+          <w:rFonts w:ascii="Courier New" w:eastAsia="Times New Roman" w:hAnsi="Courier New" w:cs="Courier New"/>
+          <w:b/>
+          <w:bCs/>
+          <w:color w:val="000080"/>
+          <w:sz w:val="20"/>
+          <w:szCs w:val="20"/>
+        </w:rPr>
+        <w:t>([[</w:t>
+      </w:r>
+      <w:r>
+        <w:rPr>
+          <w:rFonts w:ascii="Courier New" w:eastAsia="Times New Roman" w:hAnsi="Courier New" w:cs="Courier New"/>
+          <w:color w:val="000000"/>
+          <w:sz w:val="20"/>
+          <w:szCs w:val="20"/>
+        </w:rPr>
+        <w:t xml:space="preserve">   </w:t>
+      </w:r>
+      <w:r>
+        <w:rPr>
+          <w:rFonts w:ascii="Courier New" w:eastAsia="Times New Roman" w:hAnsi="Courier New" w:cs="Courier New"/>
+          <w:color w:val="FF0000"/>
+          <w:sz w:val="20"/>
+          <w:szCs w:val="20"/>
+        </w:rPr>
+        <w:t>10</w:t>
+      </w:r>
+      <w:r>
+        <w:rPr>
+          <w:rFonts w:ascii="Courier New" w:eastAsia="Times New Roman" w:hAnsi="Courier New" w:cs="Courier New"/>
+          <w:b/>
+          <w:bCs/>
+          <w:color w:val="000080"/>
+          <w:sz w:val="20"/>
+          <w:szCs w:val="20"/>
+        </w:rPr>
+        <w:t>,</w:t>
+      </w:r>
+      <w:r>
+        <w:rPr>
+          <w:rFonts w:ascii="Courier New" w:eastAsia="Times New Roman" w:hAnsi="Courier New" w:cs="Courier New"/>
+          <w:color w:val="000000"/>
+          <w:sz w:val="20"/>
+          <w:szCs w:val="20"/>
+        </w:rPr>
+        <w:t xml:space="preserve">   </w:t>
+      </w:r>
+      <w:r>
+        <w:rPr>
+          <w:rFonts w:ascii="Courier New" w:eastAsia="Times New Roman" w:hAnsi="Courier New" w:cs="Courier New"/>
+          <w:color w:val="FF0000"/>
+          <w:sz w:val="20"/>
+          <w:szCs w:val="20"/>
+        </w:rPr>
+        <w:t>100</w:t>
+      </w:r>
+      <w:r>
+        <w:rPr>
+          <w:rFonts w:ascii="Courier New" w:eastAsia="Times New Roman" w:hAnsi="Courier New" w:cs="Courier New"/>
+          <w:b/>
+          <w:bCs/>
+          <w:color w:val="000080"/>
+          <w:sz w:val="20"/>
+          <w:szCs w:val="20"/>
+        </w:rPr>
+        <w:t>],</w:t>
+      </w:r>
+    </w:p>
+    <w:p>
+      <w:pPr>
+        <w:shd w:val="clear" w:color="auto" w:fill="FFFFFF"/>
+        <w:spacing w:after="0" w:line="240" w:lineRule="auto"/>
+        <w:rPr>
+          <w:rFonts w:ascii="Courier New" w:eastAsia="Times New Roman" w:hAnsi="Courier New" w:cs="Courier New"/>
+          <w:color w:val="000000"/>
+          <w:sz w:val="20"/>
+          <w:szCs w:val="20"/>
+        </w:rPr>
+      </w:pPr>
+      <w:r>
+        <w:rPr>
+          <w:rFonts w:ascii="Courier New" w:eastAsia="Times New Roman" w:hAnsi="Courier New" w:cs="Courier New"/>
+          <w:color w:val="000000"/>
+          <w:sz w:val="20"/>
+          <w:szCs w:val="20"/>
+        </w:rPr>
+        <w:t xml:space="preserve">        </w:t>
+      </w:r>
+      <w:r>
+        <w:rPr>
+          <w:rFonts w:ascii="Courier New" w:eastAsia="Times New Roman" w:hAnsi="Courier New" w:cs="Courier New"/>
+          <w:b/>
+          <w:bCs/>
+          <w:color w:val="000080"/>
+          <w:sz w:val="20"/>
+          <w:szCs w:val="20"/>
+        </w:rPr>
+        <w:t>[</w:t>
+      </w:r>
+      <w:r>
+        <w:rPr>
+          <w:rFonts w:ascii="Courier New" w:eastAsia="Times New Roman" w:hAnsi="Courier New" w:cs="Courier New"/>
+          <w:color w:val="000000"/>
+          <w:sz w:val="20"/>
+          <w:szCs w:val="20"/>
+        </w:rPr>
+        <w:t xml:space="preserve"> </w:t>
+      </w:r>
+      <w:r>
+        <w:rPr>
+          <w:rFonts w:ascii="Courier New" w:eastAsia="Times New Roman" w:hAnsi="Courier New" w:cs="Courier New"/>
+          <w:color w:val="FF0000"/>
+          <w:sz w:val="20"/>
+          <w:szCs w:val="20"/>
+        </w:rPr>
+        <w:t>1000</w:t>
+      </w:r>
+      <w:r>
+        <w:rPr>
+          <w:rFonts w:ascii="Courier New" w:eastAsia="Times New Roman" w:hAnsi="Courier New" w:cs="Courier New"/>
+          <w:b/>
+          <w:bCs/>
+          <w:color w:val="000080"/>
+          <w:sz w:val="20"/>
+          <w:szCs w:val="20"/>
+        </w:rPr>
+        <w:t>,</w:t>
+      </w:r>
+      <w:r>
+        <w:rPr>
+          <w:rFonts w:ascii="Courier New" w:eastAsia="Times New Roman" w:hAnsi="Courier New" w:cs="Courier New"/>
+          <w:color w:val="000000"/>
+          <w:sz w:val="20"/>
+          <w:szCs w:val="20"/>
+        </w:rPr>
+        <w:t xml:space="preserve"> </w:t>
+      </w:r>
+      <w:r>
+        <w:rPr>
+          <w:rFonts w:ascii="Courier New" w:eastAsia="Times New Roman" w:hAnsi="Courier New" w:cs="Courier New"/>
+          <w:color w:val="FF0000"/>
+          <w:sz w:val="20"/>
+          <w:szCs w:val="20"/>
+        </w:rPr>
+        <w:t>10000</w:t>
+      </w:r>
+      <w:r>
+        <w:rPr>
+          <w:rFonts w:ascii="Courier New" w:eastAsia="Times New Roman" w:hAnsi="Courier New" w:cs="Courier New"/>
+          <w:b/>
+          <w:bCs/>
+          <w:color w:val="000080"/>
+          <w:sz w:val="20"/>
+          <w:szCs w:val="20"/>
+        </w:rPr>
+        <w:t>]])</w:t>
+      </w:r>
+    </w:p>
+    <w:p>
+      <w:pPr>
+        <w:shd w:val="clear" w:color="auto" w:fill="FFFFFF"/>
+        <w:spacing w:after="0" w:line="240" w:lineRule="auto"/>
+        <w:rPr>
+          <w:rFonts w:ascii="Courier New" w:eastAsia="Times New Roman" w:hAnsi="Courier New" w:cs="Courier New"/>
+          <w:color w:val="000000"/>
+          <w:sz w:val="20"/>
+          <w:szCs w:val="20"/>
+        </w:rPr>
+      </w:pPr>
+      <w:r>
+        <w:rPr>
+          <w:rFonts w:ascii="Courier New" w:eastAsia="Times New Roman" w:hAnsi="Courier New" w:cs="Courier New"/>
+          <w:b/>
+          <w:bCs/>
+          <w:color w:val="000080"/>
+          <w:sz w:val="20"/>
+          <w:szCs w:val="20"/>
+        </w:rPr>
+        <w:t>&gt;&gt;&gt;</w:t>
+      </w:r>
+      <w:r>
+        <w:rPr>
+          <w:rFonts w:ascii="Courier New" w:eastAsia="Times New Roman" w:hAnsi="Courier New" w:cs="Courier New"/>
+          <w:color w:val="000000"/>
+          <w:sz w:val="20"/>
+          <w:szCs w:val="20"/>
+        </w:rPr>
+        <w:t xml:space="preserve"> pi </w:t>
+      </w:r>
+      <w:r>
+        <w:rPr>
+          <w:rFonts w:ascii="Courier New" w:eastAsia="Times New Roman" w:hAnsi="Courier New" w:cs="Courier New"/>
+          <w:b/>
+          <w:bCs/>
+          <w:color w:val="000080"/>
+          <w:sz w:val="20"/>
+          <w:szCs w:val="20"/>
+        </w:rPr>
+        <w:t>=</w:t>
+      </w:r>
+      <w:r>
+        <w:rPr>
+          <w:rFonts w:ascii="Courier New" w:eastAsia="Times New Roman" w:hAnsi="Courier New" w:cs="Courier New"/>
+          <w:color w:val="000000"/>
+          <w:sz w:val="20"/>
+          <w:szCs w:val="20"/>
+        </w:rPr>
+        <w:t xml:space="preserve"> </w:t>
+      </w:r>
+      <w:r>
+        <w:rPr>
+          <w:rFonts w:ascii="Courier New" w:eastAsia="Times New Roman" w:hAnsi="Courier New" w:cs="Courier New"/>
+          <w:b/>
+          <w:bCs/>
+          <w:color w:val="000080"/>
+          <w:sz w:val="20"/>
+          <w:szCs w:val="20"/>
+        </w:rPr>
+        <w:t>{</w:t>
+      </w:r>
+      <w:r>
+        <w:rPr>
+          <w:rFonts w:ascii="Courier New" w:eastAsia="Times New Roman" w:hAnsi="Courier New" w:cs="Courier New"/>
+          <w:color w:val="808080"/>
+          <w:sz w:val="20"/>
+          <w:szCs w:val="20"/>
+        </w:rPr>
+        <w:t>'A'</w:t>
+      </w:r>
+      <w:r>
+        <w:rPr>
+          <w:rFonts w:ascii="Courier New" w:eastAsia="Times New Roman" w:hAnsi="Courier New" w:cs="Courier New"/>
+          <w:b/>
+          <w:bCs/>
+          <w:color w:val="000080"/>
+          <w:sz w:val="20"/>
+          <w:szCs w:val="20"/>
+        </w:rPr>
+        <w:t>:</w:t>
+      </w:r>
+      <w:r>
+        <w:rPr>
+          <w:rFonts w:ascii="Courier New" w:eastAsia="Times New Roman" w:hAnsi="Courier New" w:cs="Courier New"/>
+          <w:color w:val="000000"/>
+          <w:sz w:val="20"/>
+          <w:szCs w:val="20"/>
+        </w:rPr>
+        <w:t xml:space="preserve"> </w:t>
+      </w:r>
+      <w:r>
+        <w:rPr>
+          <w:rFonts w:ascii="Courier New" w:eastAsia="Times New Roman" w:hAnsi="Courier New" w:cs="Courier New"/>
+          <w:color w:val="FF0000"/>
+          <w:sz w:val="20"/>
+          <w:szCs w:val="20"/>
+        </w:rPr>
+        <w:t>10</w:t>
+      </w:r>
+      <w:r>
+        <w:rPr>
+          <w:rFonts w:ascii="Courier New" w:eastAsia="Times New Roman" w:hAnsi="Courier New" w:cs="Courier New"/>
+          <w:b/>
+          <w:bCs/>
+          <w:color w:val="000080"/>
+          <w:sz w:val="20"/>
+          <w:szCs w:val="20"/>
+        </w:rPr>
+        <w:t>,</w:t>
+      </w:r>
+      <w:r>
+        <w:rPr>
+          <w:rFonts w:ascii="Courier New" w:eastAsia="Times New Roman" w:hAnsi="Courier New" w:cs="Courier New"/>
+          <w:color w:val="000000"/>
+          <w:sz w:val="20"/>
+          <w:szCs w:val="20"/>
+        </w:rPr>
+        <w:t xml:space="preserve"> </w:t>
+      </w:r>
+      <w:r>
+        <w:rPr>
+          <w:rFonts w:ascii="Courier New" w:eastAsia="Times New Roman" w:hAnsi="Courier New" w:cs="Courier New"/>
+          <w:color w:val="808080"/>
+          <w:sz w:val="20"/>
+          <w:szCs w:val="20"/>
+        </w:rPr>
+        <w:t>'B'</w:t>
+      </w:r>
+      <w:r>
+        <w:rPr>
+          <w:rFonts w:ascii="Courier New" w:eastAsia="Times New Roman" w:hAnsi="Courier New" w:cs="Courier New"/>
+          <w:b/>
+          <w:bCs/>
+          <w:color w:val="000080"/>
+          <w:sz w:val="20"/>
+          <w:szCs w:val="20"/>
+        </w:rPr>
+        <w:t>:</w:t>
+      </w:r>
+      <w:r>
+        <w:rPr>
+          <w:rFonts w:ascii="Courier New" w:eastAsia="Times New Roman" w:hAnsi="Courier New" w:cs="Courier New"/>
+          <w:color w:val="000000"/>
+          <w:sz w:val="20"/>
+          <w:szCs w:val="20"/>
+        </w:rPr>
+        <w:t xml:space="preserve"> </w:t>
+      </w:r>
+      <w:r>
+        <w:rPr>
+          <w:rFonts w:ascii="Courier New" w:eastAsia="Times New Roman" w:hAnsi="Courier New" w:cs="Courier New"/>
+          <w:color w:val="FF0000"/>
+          <w:sz w:val="20"/>
+          <w:szCs w:val="20"/>
+        </w:rPr>
+        <w:t>1</w:t>
+      </w:r>
+      <w:r>
+        <w:rPr>
+          <w:rFonts w:ascii="Courier New" w:eastAsia="Times New Roman" w:hAnsi="Courier New" w:cs="Courier New"/>
+          <w:b/>
+          <w:bCs/>
+          <w:color w:val="000080"/>
+          <w:sz w:val="20"/>
+          <w:szCs w:val="20"/>
+        </w:rPr>
+        <w:t>}</w:t>
+      </w:r>
+    </w:p>
+    <w:p>
+      <w:pPr>
+        <w:shd w:val="clear" w:color="auto" w:fill="FFFFFF"/>
+        <w:spacing w:after="0" w:line="240" w:lineRule="auto"/>
+        <w:rPr>
+          <w:rFonts w:ascii="Courier New" w:eastAsia="Times New Roman" w:hAnsi="Courier New" w:cs="Courier New"/>
+          <w:color w:val="000000"/>
+          <w:sz w:val="20"/>
+          <w:szCs w:val="20"/>
+        </w:rPr>
+      </w:pPr>
+      <w:r>
+        <w:rPr>
+          <w:rFonts w:ascii="Courier New" w:eastAsia="Times New Roman" w:hAnsi="Courier New" w:cs="Courier New"/>
+          <w:b/>
+          <w:bCs/>
+          <w:color w:val="000080"/>
+          <w:sz w:val="20"/>
+          <w:szCs w:val="20"/>
+        </w:rPr>
+        <w:t>&gt;&gt;&gt;</w:t>
+      </w:r>
+      <w:r>
+        <w:rPr>
+          <w:rFonts w:ascii="Courier New" w:eastAsia="Times New Roman" w:hAnsi="Courier New" w:cs="Courier New"/>
+          <w:color w:val="000000"/>
+          <w:sz w:val="20"/>
+          <w:szCs w:val="20"/>
+        </w:rPr>
+        <w:t xml:space="preserve"> lam </w:t>
+      </w:r>
+      <w:r>
+        <w:rPr>
+          <w:rFonts w:ascii="Courier New" w:eastAsia="Times New Roman" w:hAnsi="Courier New" w:cs="Courier New"/>
+          <w:b/>
+          <w:bCs/>
+          <w:color w:val="000080"/>
+          <w:sz w:val="20"/>
+          <w:szCs w:val="20"/>
+        </w:rPr>
+        <w:t>=</w:t>
+      </w:r>
+      <w:r>
+        <w:rPr>
+          <w:rFonts w:ascii="Courier New" w:eastAsia="Times New Roman" w:hAnsi="Courier New" w:cs="Courier New"/>
+          <w:color w:val="000000"/>
+          <w:sz w:val="20"/>
+          <w:szCs w:val="20"/>
+        </w:rPr>
+        <w:t xml:space="preserve"> </w:t>
+      </w:r>
+      <w:r>
+        <w:rPr>
+          <w:rFonts w:ascii="Courier New" w:eastAsia="Times New Roman" w:hAnsi="Courier New" w:cs="Courier New"/>
+          <w:color w:val="FF0000"/>
+          <w:sz w:val="20"/>
+          <w:szCs w:val="20"/>
+        </w:rPr>
+        <w:t>1</w:t>
+      </w:r>
+      <w:r>
+        <w:rPr>
+          <w:rFonts w:ascii="Courier New" w:eastAsia="Times New Roman" w:hAnsi="Courier New" w:cs="Courier New"/>
+          <w:b/>
+          <w:bCs/>
+          <w:color w:val="000080"/>
+          <w:sz w:val="20"/>
+          <w:szCs w:val="20"/>
+        </w:rPr>
+        <w:t>/</w:t>
+      </w:r>
+      <w:r>
+        <w:rPr>
+          <w:rFonts w:ascii="Courier New" w:eastAsia="Times New Roman" w:hAnsi="Courier New" w:cs="Courier New"/>
+          <w:color w:val="000000"/>
+          <w:sz w:val="20"/>
+          <w:szCs w:val="20"/>
+        </w:rPr>
+        <w:t>math</w:t>
+      </w:r>
+      <w:r>
+        <w:rPr>
+          <w:rFonts w:ascii="Courier New" w:eastAsia="Times New Roman" w:hAnsi="Courier New" w:cs="Courier New"/>
+          <w:b/>
+          <w:bCs/>
+          <w:color w:val="000080"/>
+          <w:sz w:val="20"/>
+          <w:szCs w:val="20"/>
+        </w:rPr>
+        <w:t>.</w:t>
+      </w:r>
+      <w:r>
+        <w:rPr>
+          <w:rFonts w:ascii="Courier New" w:eastAsia="Times New Roman" w:hAnsi="Courier New" w:cs="Courier New"/>
+          <w:color w:val="000000"/>
+          <w:sz w:val="20"/>
+          <w:szCs w:val="20"/>
+        </w:rPr>
+        <w:t>log10</w:t>
+      </w:r>
+      <w:r>
+        <w:rPr>
+          <w:rFonts w:ascii="Courier New" w:eastAsia="Times New Roman" w:hAnsi="Courier New" w:cs="Courier New"/>
+          <w:b/>
+          <w:bCs/>
+          <w:color w:val="000080"/>
+          <w:sz w:val="20"/>
+          <w:szCs w:val="20"/>
+        </w:rPr>
+        <w:t>(</w:t>
+      </w:r>
+      <w:r>
+        <w:rPr>
+          <w:rFonts w:ascii="Courier New" w:eastAsia="Times New Roman" w:hAnsi="Courier New" w:cs="Courier New"/>
+          <w:color w:val="000000"/>
+          <w:sz w:val="20"/>
+          <w:szCs w:val="20"/>
+        </w:rPr>
+        <w:t>math</w:t>
+      </w:r>
+      <w:r>
+        <w:rPr>
+          <w:rFonts w:ascii="Courier New" w:eastAsia="Times New Roman" w:hAnsi="Courier New" w:cs="Courier New"/>
+          <w:b/>
+          <w:bCs/>
+          <w:color w:val="000080"/>
+          <w:sz w:val="20"/>
+          <w:szCs w:val="20"/>
+        </w:rPr>
+        <w:t>.</w:t>
+      </w:r>
+      <w:r>
+        <w:rPr>
+          <w:rFonts w:ascii="Courier New" w:eastAsia="Times New Roman" w:hAnsi="Courier New" w:cs="Courier New"/>
+          <w:color w:val="000000"/>
+          <w:sz w:val="20"/>
+          <w:szCs w:val="20"/>
+        </w:rPr>
+        <w:t>e</w:t>
+      </w:r>
+      <w:r>
+        <w:rPr>
+          <w:rFonts w:ascii="Courier New" w:eastAsia="Times New Roman" w:hAnsi="Courier New" w:cs="Courier New"/>
+          <w:b/>
+          <w:bCs/>
+          <w:color w:val="000080"/>
+          <w:sz w:val="20"/>
+          <w:szCs w:val="20"/>
+        </w:rPr>
+        <w:t>)</w:t>
+      </w:r>
+    </w:p>
+    <w:p>
+      <w:pPr>
+        <w:shd w:val="clear" w:color="auto" w:fill="FFFFFF"/>
+        <w:spacing w:after="0" w:line="240" w:lineRule="auto"/>
+        <w:rPr>
+          <w:rFonts w:ascii="Courier New" w:eastAsia="Times New Roman" w:hAnsi="Courier New" w:cs="Courier New"/>
+          <w:color w:val="000000"/>
+          <w:sz w:val="20"/>
+          <w:szCs w:val="20"/>
+        </w:rPr>
+      </w:pPr>
+      <w:r>
+        <w:rPr>
+          <w:rFonts w:ascii="Courier New" w:eastAsia="Times New Roman" w:hAnsi="Courier New" w:cs="Courier New"/>
+          <w:b/>
+          <w:bCs/>
+          <w:color w:val="000080"/>
+          <w:sz w:val="20"/>
+          <w:szCs w:val="20"/>
+        </w:rPr>
+        <w:t>&gt;&gt;&gt;</w:t>
+      </w:r>
+      <w:r>
+        <w:rPr>
+          <w:rFonts w:ascii="Courier New" w:eastAsia="Times New Roman" w:hAnsi="Courier New" w:cs="Courier New"/>
+          <w:color w:val="000000"/>
+          <w:sz w:val="20"/>
+          <w:szCs w:val="20"/>
+        </w:rPr>
+        <w:t xml:space="preserve"> b </w:t>
+      </w:r>
+      <w:r>
+        <w:rPr>
+          <w:rFonts w:ascii="Courier New" w:eastAsia="Times New Roman" w:hAnsi="Courier New" w:cs="Courier New"/>
+          <w:b/>
+          <w:bCs/>
+          <w:color w:val="000080"/>
+          <w:sz w:val="20"/>
+          <w:szCs w:val="20"/>
+        </w:rPr>
+        <w:t>=</w:t>
+      </w:r>
+      <w:r>
+        <w:rPr>
+          <w:rFonts w:ascii="Courier New" w:eastAsia="Times New Roman" w:hAnsi="Courier New" w:cs="Courier New"/>
+          <w:color w:val="000000"/>
+          <w:sz w:val="20"/>
+          <w:szCs w:val="20"/>
+        </w:rPr>
+        <w:t xml:space="preserve"> scoring_matrix</w:t>
+      </w:r>
+      <w:r>
+        <w:rPr>
+          <w:rFonts w:ascii="Courier New" w:eastAsia="Times New Roman" w:hAnsi="Courier New" w:cs="Courier New"/>
+          <w:b/>
+          <w:bCs/>
+          <w:color w:val="000080"/>
+          <w:sz w:val="20"/>
+          <w:szCs w:val="20"/>
+        </w:rPr>
+        <w:t>(</w:t>
+      </w:r>
+      <w:r>
+        <w:rPr>
+          <w:rFonts w:ascii="Courier New" w:eastAsia="Times New Roman" w:hAnsi="Courier New" w:cs="Courier New"/>
+          <w:color w:val="000000"/>
+          <w:sz w:val="20"/>
+          <w:szCs w:val="20"/>
+        </w:rPr>
+        <w:t>test</w:t>
+      </w:r>
+      <w:r>
+        <w:rPr>
+          <w:rFonts w:ascii="Courier New" w:eastAsia="Times New Roman" w:hAnsi="Courier New" w:cs="Courier New"/>
+          <w:b/>
+          <w:bCs/>
+          <w:color w:val="000080"/>
+          <w:sz w:val="20"/>
+          <w:szCs w:val="20"/>
+        </w:rPr>
+        <w:t>,</w:t>
+      </w:r>
+      <w:r>
+        <w:rPr>
+          <w:rFonts w:ascii="Courier New" w:eastAsia="Times New Roman" w:hAnsi="Courier New" w:cs="Courier New"/>
+          <w:color w:val="000000"/>
+          <w:sz w:val="20"/>
+          <w:szCs w:val="20"/>
+        </w:rPr>
+        <w:t xml:space="preserve"> lam</w:t>
+      </w:r>
+      <w:r>
+        <w:rPr>
+          <w:rFonts w:ascii="Courier New" w:eastAsia="Times New Roman" w:hAnsi="Courier New" w:cs="Courier New"/>
+          <w:b/>
+          <w:bCs/>
+          <w:color w:val="000080"/>
+          <w:sz w:val="20"/>
+          <w:szCs w:val="20"/>
+        </w:rPr>
+        <w:t>,</w:t>
+      </w:r>
+      <w:r>
+        <w:rPr>
+          <w:rFonts w:ascii="Courier New" w:eastAsia="Times New Roman" w:hAnsi="Courier New" w:cs="Courier New"/>
+          <w:color w:val="000000"/>
+          <w:sz w:val="20"/>
+          <w:szCs w:val="20"/>
+        </w:rPr>
+        <w:t xml:space="preserve"> pi</w:t>
+      </w:r>
+      <w:r>
+        <w:rPr>
+          <w:rFonts w:ascii="Courier New" w:eastAsia="Times New Roman" w:hAnsi="Courier New" w:cs="Courier New"/>
+          <w:b/>
+          <w:bCs/>
+          <w:color w:val="000080"/>
+          <w:sz w:val="20"/>
+          <w:szCs w:val="20"/>
+        </w:rPr>
+        <w:t>)</w:t>
+      </w:r>
+    </w:p>
+    <w:p>
+      <w:pPr>
+        <w:shd w:val="clear" w:color="auto" w:fill="FFFFFF"/>
+        <w:spacing w:after="0" w:line="240" w:lineRule="auto"/>
+        <w:rPr>
+          <w:rFonts w:ascii="Courier New" w:eastAsia="Times New Roman" w:hAnsi="Courier New" w:cs="Courier New"/>
+          <w:color w:val="000000"/>
+          <w:sz w:val="20"/>
+          <w:szCs w:val="20"/>
+        </w:rPr>
+      </w:pPr>
+      <w:r>
+        <w:rPr>
+          <w:rFonts w:ascii="Courier New" w:eastAsia="Times New Roman" w:hAnsi="Courier New" w:cs="Courier New"/>
+          <w:b/>
+          <w:bCs/>
+          <w:color w:val="000080"/>
+          <w:sz w:val="20"/>
+          <w:szCs w:val="20"/>
+        </w:rPr>
+        <w:t>&gt;&gt;&gt;</w:t>
+      </w:r>
+      <w:r>
+        <w:rPr>
+          <w:rFonts w:ascii="Courier New" w:eastAsia="Times New Roman" w:hAnsi="Courier New" w:cs="Courier New"/>
+          <w:color w:val="000000"/>
+          <w:sz w:val="20"/>
+          <w:szCs w:val="20"/>
+        </w:rPr>
+        <w:t xml:space="preserve"> to_mat</w:t>
+      </w:r>
+      <w:r>
+        <w:rPr>
+          <w:rFonts w:ascii="Courier New" w:eastAsia="Times New Roman" w:hAnsi="Courier New" w:cs="Courier New"/>
+          <w:b/>
+          <w:bCs/>
+          <w:color w:val="000080"/>
+          <w:sz w:val="20"/>
+          <w:szCs w:val="20"/>
+        </w:rPr>
+        <w:t>(</w:t>
+      </w:r>
+      <w:r>
+        <w:rPr>
+          <w:rFonts w:ascii="Courier New" w:eastAsia="Times New Roman" w:hAnsi="Courier New" w:cs="Courier New"/>
+          <w:color w:val="000000"/>
+          <w:sz w:val="20"/>
+          <w:szCs w:val="20"/>
+        </w:rPr>
+        <w:t>b</w:t>
+      </w:r>
+      <w:r>
+        <w:rPr>
+          <w:rFonts w:ascii="Courier New" w:eastAsia="Times New Roman" w:hAnsi="Courier New" w:cs="Courier New"/>
+          <w:b/>
+          <w:bCs/>
+          <w:color w:val="000080"/>
+          <w:sz w:val="20"/>
+          <w:szCs w:val="20"/>
+        </w:rPr>
+        <w:t>,</w:t>
+      </w:r>
+      <w:r>
+        <w:rPr>
+          <w:rFonts w:ascii="Courier New" w:eastAsia="Times New Roman" w:hAnsi="Courier New" w:cs="Courier New"/>
+          <w:color w:val="000000"/>
+          <w:sz w:val="20"/>
+          <w:szCs w:val="20"/>
+        </w:rPr>
+        <w:t xml:space="preserve"> </w:t>
+      </w:r>
+      <w:r>
+        <w:rPr>
+          <w:rFonts w:ascii="Courier New" w:eastAsia="Times New Roman" w:hAnsi="Courier New" w:cs="Courier New"/>
+          <w:b/>
+          <w:bCs/>
+          <w:color w:val="000080"/>
+          <w:sz w:val="20"/>
+          <w:szCs w:val="20"/>
+        </w:rPr>
+        <w:t>[</w:t>
+      </w:r>
+      <w:r>
+        <w:rPr>
+          <w:rFonts w:ascii="Courier New" w:eastAsia="Times New Roman" w:hAnsi="Courier New" w:cs="Courier New"/>
+          <w:color w:val="808080"/>
+          <w:sz w:val="20"/>
+          <w:szCs w:val="20"/>
+        </w:rPr>
+        <w:t>'A'</w:t>
+      </w:r>
+      <w:r>
+        <w:rPr>
+          <w:rFonts w:ascii="Courier New" w:eastAsia="Times New Roman" w:hAnsi="Courier New" w:cs="Courier New"/>
+          <w:b/>
+          <w:bCs/>
+          <w:color w:val="000080"/>
+          <w:sz w:val="20"/>
+          <w:szCs w:val="20"/>
+        </w:rPr>
+        <w:t>,</w:t>
+      </w:r>
+      <w:r>
+        <w:rPr>
+          <w:rFonts w:ascii="Courier New" w:eastAsia="Times New Roman" w:hAnsi="Courier New" w:cs="Courier New"/>
+          <w:color w:val="000000"/>
+          <w:sz w:val="20"/>
+          <w:szCs w:val="20"/>
+        </w:rPr>
+        <w:t xml:space="preserve"> </w:t>
+      </w:r>
+      <w:r>
+        <w:rPr>
+          <w:rFonts w:ascii="Courier New" w:eastAsia="Times New Roman" w:hAnsi="Courier New" w:cs="Courier New"/>
+          <w:color w:val="808080"/>
+          <w:sz w:val="20"/>
+          <w:szCs w:val="20"/>
+        </w:rPr>
+        <w:t>'B'</w:t>
+      </w:r>
+      <w:r>
+        <w:rPr>
+          <w:rFonts w:ascii="Courier New" w:eastAsia="Times New Roman" w:hAnsi="Courier New" w:cs="Courier New"/>
+          <w:b/>
+          <w:bCs/>
+          <w:color w:val="000080"/>
+          <w:sz w:val="20"/>
+          <w:szCs w:val="20"/>
+        </w:rPr>
+        <w:t>])</w:t>
+      </w:r>
+    </w:p>
+    <w:p>
+      <w:pPr>
+        <w:shd w:val="clear" w:color="auto" w:fill="FFFFFF"/>
+        <w:spacing w:after="0" w:line="240" w:lineRule="auto"/>
+        <w:rPr>
+          <w:rFonts w:ascii="Courier New" w:eastAsia="Times New Roman" w:hAnsi="Courier New" w:cs="Courier New"/>
+          <w:color w:val="000000"/>
+          <w:sz w:val="20"/>
+          <w:szCs w:val="20"/>
+        </w:rPr>
+      </w:pPr>
+      <w:r>
+        <w:rPr>
+          <w:rFonts w:ascii="Courier New" w:eastAsia="Times New Roman" w:hAnsi="Courier New" w:cs="Courier New"/>
+          <w:color w:val="000000"/>
+          <w:sz w:val="20"/>
+          <w:szCs w:val="20"/>
+        </w:rPr>
+        <w:t>matrix</w:t>
+      </w:r>
+      <w:r>
+        <w:rPr>
+          <w:rFonts w:ascii="Courier New" w:eastAsia="Times New Roman" w:hAnsi="Courier New" w:cs="Courier New"/>
+          <w:b/>
+          <w:bCs/>
+          <w:color w:val="000080"/>
+          <w:sz w:val="20"/>
+          <w:szCs w:val="20"/>
+        </w:rPr>
+        <w:t>([[</w:t>
+      </w:r>
+      <w:r>
+        <w:rPr>
+          <w:rFonts w:ascii="Courier New" w:eastAsia="Times New Roman" w:hAnsi="Courier New" w:cs="Courier New"/>
+          <w:color w:val="000000"/>
+          <w:sz w:val="20"/>
+          <w:szCs w:val="20"/>
+        </w:rPr>
+        <w:t xml:space="preserve"> </w:t>
+      </w:r>
+      <w:r>
+        <w:rPr>
+          <w:rFonts w:ascii="Courier New" w:eastAsia="Times New Roman" w:hAnsi="Courier New" w:cs="Courier New"/>
+          <w:color w:val="FF0000"/>
+          <w:sz w:val="20"/>
+          <w:szCs w:val="20"/>
+        </w:rPr>
+        <w:t>0.</w:t>
+      </w:r>
+      <w:r>
+        <w:rPr>
+          <w:rFonts w:ascii="Courier New" w:eastAsia="Times New Roman" w:hAnsi="Courier New" w:cs="Courier New"/>
+          <w:b/>
+          <w:bCs/>
+          <w:color w:val="000080"/>
+          <w:sz w:val="20"/>
+          <w:szCs w:val="20"/>
+        </w:rPr>
+        <w:t>,</w:t>
+      </w:r>
+      <w:r>
+        <w:rPr>
+          <w:rFonts w:ascii="Courier New" w:eastAsia="Times New Roman" w:hAnsi="Courier New" w:cs="Courier New"/>
+          <w:color w:val="000000"/>
+          <w:sz w:val="20"/>
+          <w:szCs w:val="20"/>
+        </w:rPr>
+        <w:t xml:space="preserve">  </w:t>
+      </w:r>
+      <w:r>
+        <w:rPr>
+          <w:rFonts w:ascii="Courier New" w:eastAsia="Times New Roman" w:hAnsi="Courier New" w:cs="Courier New"/>
+          <w:color w:val="FF0000"/>
+          <w:sz w:val="20"/>
+          <w:szCs w:val="20"/>
+        </w:rPr>
+        <w:t>2.</w:t>
+      </w:r>
+      <w:r>
+        <w:rPr>
+          <w:rFonts w:ascii="Courier New" w:eastAsia="Times New Roman" w:hAnsi="Courier New" w:cs="Courier New"/>
+          <w:b/>
+          <w:bCs/>
+          <w:color w:val="000080"/>
+          <w:sz w:val="20"/>
+          <w:szCs w:val="20"/>
+        </w:rPr>
+        <w:t>],</w:t>
+      </w:r>
+    </w:p>
+    <w:p>
+      <w:pPr>
+        <w:shd w:val="clear" w:color="auto" w:fill="FFFFFF"/>
+        <w:spacing w:after="0" w:line="240" w:lineRule="auto"/>
+        <w:rPr>
+          <w:rFonts w:ascii="Courier New" w:eastAsia="Times New Roman" w:hAnsi="Courier New" w:cs="Courier New"/>
+          <w:color w:val="000000"/>
+          <w:sz w:val="20"/>
+          <w:szCs w:val="20"/>
+        </w:rPr>
+      </w:pPr>
+      <w:r>
+        <w:rPr>
+          <w:rFonts w:ascii="Courier New" w:eastAsia="Times New Roman" w:hAnsi="Courier New" w:cs="Courier New"/>
+          <w:color w:val="000000"/>
+          <w:sz w:val="20"/>
+          <w:szCs w:val="20"/>
+        </w:rPr>
+        <w:t xml:space="preserve">        </w:t>
+      </w:r>
+      <w:r>
+        <w:rPr>
+          <w:rFonts w:ascii="Courier New" w:eastAsia="Times New Roman" w:hAnsi="Courier New" w:cs="Courier New"/>
+          <w:b/>
+          <w:bCs/>
+          <w:color w:val="000080"/>
+          <w:sz w:val="20"/>
+          <w:szCs w:val="20"/>
+        </w:rPr>
+        <w:t>[</w:t>
+      </w:r>
+      <w:r>
+        <w:rPr>
+          <w:rFonts w:ascii="Courier New" w:eastAsia="Times New Roman" w:hAnsi="Courier New" w:cs="Courier New"/>
+          <w:color w:val="000000"/>
+          <w:sz w:val="20"/>
+          <w:szCs w:val="20"/>
+        </w:rPr>
+        <w:t xml:space="preserve"> </w:t>
+      </w:r>
+      <w:r>
+        <w:rPr>
+          <w:rFonts w:ascii="Courier New" w:eastAsia="Times New Roman" w:hAnsi="Courier New" w:cs="Courier New"/>
+          <w:color w:val="FF0000"/>
+          <w:sz w:val="20"/>
+          <w:szCs w:val="20"/>
+        </w:rPr>
+        <w:t>2.</w:t>
+      </w:r>
+      <w:r>
+        <w:rPr>
+          <w:rFonts w:ascii="Courier New" w:eastAsia="Times New Roman" w:hAnsi="Courier New" w:cs="Courier New"/>
+          <w:b/>
+          <w:bCs/>
+          <w:color w:val="000080"/>
+          <w:sz w:val="20"/>
+          <w:szCs w:val="20"/>
+        </w:rPr>
+        <w:t>,</w:t>
+      </w:r>
+      <w:r>
+        <w:rPr>
+          <w:rFonts w:ascii="Courier New" w:eastAsia="Times New Roman" w:hAnsi="Courier New" w:cs="Courier New"/>
+          <w:color w:val="000000"/>
+          <w:sz w:val="20"/>
+          <w:szCs w:val="20"/>
+        </w:rPr>
+        <w:t xml:space="preserve">  </w:t>
+      </w:r>
+      <w:r>
+        <w:rPr>
+          <w:rFonts w:ascii="Courier New" w:eastAsia="Times New Roman" w:hAnsi="Courier New" w:cs="Courier New"/>
+          <w:color w:val="FF0000"/>
+          <w:sz w:val="20"/>
+          <w:szCs w:val="20"/>
+        </w:rPr>
+        <w:t>4.</w:t>
+      </w:r>
+      <w:r>
+        <w:rPr>
+          <w:rFonts w:ascii="Courier New" w:eastAsia="Times New Roman" w:hAnsi="Courier New" w:cs="Courier New"/>
+          <w:b/>
+          <w:bCs/>
+          <w:color w:val="000080"/>
+          <w:sz w:val="20"/>
+          <w:szCs w:val="20"/>
+        </w:rPr>
+        <w:t>]])</w:t>
+      </w:r>
+    </w:p>
+    <w:p>
+      <w:pPr>
+        <w:shd w:val="clear" w:color="auto" w:fill="FFFFFF"/>
+        <w:spacing w:after="0" w:line="240" w:lineRule="auto"/>
+        <w:rPr>
+          <w:rFonts w:ascii="Courier New" w:eastAsia="Times New Roman" w:hAnsi="Courier New" w:cs="Courier New"/>
+          <w:color w:val="000000"/>
+          <w:sz w:val="20"/>
+          <w:szCs w:val="20"/>
+        </w:rPr>
+      </w:pPr>
+      <w:r>
+        <w:rPr>
+          <w:rFonts w:ascii="Courier New" w:eastAsia="Times New Roman" w:hAnsi="Courier New" w:cs="Courier New"/>
+          <w:b/>
+          <w:bCs/>
+          <w:color w:val="000080"/>
+          <w:sz w:val="20"/>
+          <w:szCs w:val="20"/>
+        </w:rPr>
+        <w:t>&gt;&gt;&gt;</w:t>
+      </w:r>
+      <w:r>
+        <w:rPr>
+          <w:rFonts w:ascii="Courier New" w:eastAsia="Times New Roman" w:hAnsi="Courier New" w:cs="Courier New"/>
+          <w:color w:val="000000"/>
+          <w:sz w:val="20"/>
+          <w:szCs w:val="20"/>
+        </w:rPr>
+        <w:t xml:space="preserve"> b</w:t>
+      </w:r>
+    </w:p>
+    <w:p>
+      <w:pPr>
+        <w:shd w:val="clear" w:color="auto" w:fill="FFFFFF"/>
+        <w:spacing w:after="0" w:line="240" w:lineRule="auto"/>
+        <w:rPr>
+          <w:rFonts w:ascii="Times New Roman" w:eastAsia="Times New Roman" w:hAnsi="Times New Roman" w:cs="Times New Roman"/>
+          <w:sz w:val="24"/>
+          <w:szCs w:val="24"/>
+        </w:rPr>
+      </w:pPr>
+      <w:r>
+        <w:rPr>
+          <w:rFonts w:ascii="Courier New" w:eastAsia="Times New Roman" w:hAnsi="Courier New" w:cs="Courier New"/>
+          <w:b/>
+          <w:bCs/>
+          <w:color w:val="000080"/>
+          <w:sz w:val="20"/>
+          <w:szCs w:val="20"/>
+        </w:rPr>
+        <w:t>{</w:t>
+      </w:r>
+      <w:r>
+        <w:rPr>
+          <w:rFonts w:ascii="Courier New" w:eastAsia="Times New Roman" w:hAnsi="Courier New" w:cs="Courier New"/>
+          <w:color w:val="808080"/>
+          <w:sz w:val="20"/>
+          <w:szCs w:val="20"/>
+        </w:rPr>
+        <w:t>'A'</w:t>
+      </w:r>
+      <w:r>
+        <w:rPr>
+          <w:rFonts w:ascii="Courier New" w:eastAsia="Times New Roman" w:hAnsi="Courier New" w:cs="Courier New"/>
+          <w:b/>
+          <w:bCs/>
+          <w:color w:val="000080"/>
+          <w:sz w:val="20"/>
+          <w:szCs w:val="20"/>
+        </w:rPr>
+        <w:t>:</w:t>
+      </w:r>
+      <w:r>
+        <w:rPr>
+          <w:rFonts w:ascii="Courier New" w:eastAsia="Times New Roman" w:hAnsi="Courier New" w:cs="Courier New"/>
+          <w:color w:val="000000"/>
+          <w:sz w:val="20"/>
+          <w:szCs w:val="20"/>
+        </w:rPr>
+        <w:t xml:space="preserve"> </w:t>
+      </w:r>
+      <w:r>
+        <w:rPr>
+          <w:rFonts w:ascii="Courier New" w:eastAsia="Times New Roman" w:hAnsi="Courier New" w:cs="Courier New"/>
+          <w:b/>
+          <w:bCs/>
+          <w:color w:val="000080"/>
+          <w:sz w:val="20"/>
+          <w:szCs w:val="20"/>
+        </w:rPr>
+        <w:t>{</w:t>
+      </w:r>
+      <w:r>
+        <w:rPr>
+          <w:rFonts w:ascii="Courier New" w:eastAsia="Times New Roman" w:hAnsi="Courier New" w:cs="Courier New"/>
+          <w:color w:val="808080"/>
+          <w:sz w:val="20"/>
+          <w:szCs w:val="20"/>
+        </w:rPr>
+        <w:t>'A'</w:t>
+      </w:r>
+      <w:r>
+        <w:rPr>
+          <w:rFonts w:ascii="Courier New" w:eastAsia="Times New Roman" w:hAnsi="Courier New" w:cs="Courier New"/>
+          <w:b/>
+          <w:bCs/>
+          <w:color w:val="000080"/>
+          <w:sz w:val="20"/>
+          <w:szCs w:val="20"/>
+        </w:rPr>
+        <w:t>:</w:t>
+      </w:r>
+      <w:r>
+        <w:rPr>
+          <w:rFonts w:ascii="Courier New" w:eastAsia="Times New Roman" w:hAnsi="Courier New" w:cs="Courier New"/>
+          <w:color w:val="000000"/>
+          <w:sz w:val="20"/>
+          <w:szCs w:val="20"/>
+        </w:rPr>
+        <w:t xml:space="preserve"> </w:t>
+      </w:r>
+      <w:r>
+        <w:rPr>
+          <w:rFonts w:ascii="Courier New" w:eastAsia="Times New Roman" w:hAnsi="Courier New" w:cs="Courier New"/>
+          <w:color w:val="FF0000"/>
+          <w:sz w:val="20"/>
+          <w:szCs w:val="20"/>
+        </w:rPr>
+        <w:t>0.0</w:t>
+      </w:r>
+      <w:r>
+        <w:rPr>
+          <w:rFonts w:ascii="Courier New" w:eastAsia="Times New Roman" w:hAnsi="Courier New" w:cs="Courier New"/>
+          <w:b/>
+          <w:bCs/>
+          <w:color w:val="000080"/>
+          <w:sz w:val="20"/>
+          <w:szCs w:val="20"/>
+        </w:rPr>
+        <w:t>,</w:t>
+      </w:r>
+      <w:r>
+        <w:rPr>
+          <w:rFonts w:ascii="Courier New" w:eastAsia="Times New Roman" w:hAnsi="Courier New" w:cs="Courier New"/>
+          <w:color w:val="000000"/>
+          <w:sz w:val="20"/>
+          <w:szCs w:val="20"/>
+        </w:rPr>
+        <w:t xml:space="preserve"> </w:t>
+      </w:r>
+      <w:r>
+        <w:rPr>
+          <w:rFonts w:ascii="Courier New" w:eastAsia="Times New Roman" w:hAnsi="Courier New" w:cs="Courier New"/>
+          <w:color w:val="808080"/>
+          <w:sz w:val="20"/>
+          <w:szCs w:val="20"/>
+        </w:rPr>
+        <w:t>'B'</w:t>
+      </w:r>
+      <w:r>
+        <w:rPr>
+          <w:rFonts w:ascii="Courier New" w:eastAsia="Times New Roman" w:hAnsi="Courier New" w:cs="Courier New"/>
+          <w:b/>
+          <w:bCs/>
+          <w:color w:val="000080"/>
+          <w:sz w:val="20"/>
+          <w:szCs w:val="20"/>
+        </w:rPr>
+        <w:t>:</w:t>
+      </w:r>
+      <w:r>
+        <w:rPr>
+          <w:rFonts w:ascii="Courier New" w:eastAsia="Times New Roman" w:hAnsi="Courier New" w:cs="Courier New"/>
+          <w:color w:val="000000"/>
+          <w:sz w:val="20"/>
+          <w:szCs w:val="20"/>
+        </w:rPr>
+        <w:t xml:space="preserve"> </w:t>
+      </w:r>
+      <w:r>
+        <w:rPr>
+          <w:rFonts w:ascii="Courier New" w:eastAsia="Times New Roman" w:hAnsi="Courier New" w:cs="Courier New"/>
+          <w:color w:val="FF0000"/>
+          <w:sz w:val="20"/>
+          <w:szCs w:val="20"/>
+        </w:rPr>
+        <w:t>1.9999999999999998</w:t>
+      </w:r>
+      <w:r>
+        <w:rPr>
+          <w:rFonts w:ascii="Courier New" w:eastAsia="Times New Roman" w:hAnsi="Courier New" w:cs="Courier New"/>
+          <w:b/>
+          <w:bCs/>
+          <w:color w:val="000080"/>
+          <w:sz w:val="20"/>
+          <w:szCs w:val="20"/>
+        </w:rPr>
+        <w:t>},</w:t>
+      </w:r>
+      <w:r>
+        <w:rPr>
+          <w:rFonts w:ascii="Courier New" w:eastAsia="Times New Roman" w:hAnsi="Courier New" w:cs="Courier New"/>
+          <w:color w:val="000000"/>
+          <w:sz w:val="20"/>
+          <w:szCs w:val="20"/>
+        </w:rPr>
+        <w:t xml:space="preserve"> </w:t>
+      </w:r>
+      <w:r>
+        <w:rPr>
+          <w:rFonts w:ascii="Courier New" w:eastAsia="Times New Roman" w:hAnsi="Courier New" w:cs="Courier New"/>
+          <w:color w:val="808080"/>
+          <w:sz w:val="20"/>
+          <w:szCs w:val="20"/>
+        </w:rPr>
+        <w:t>'B'</w:t>
+      </w:r>
+      <w:r>
+        <w:rPr>
+          <w:rFonts w:ascii="Courier New" w:eastAsia="Times New Roman" w:hAnsi="Courier New" w:cs="Courier New"/>
+          <w:b/>
+          <w:bCs/>
+          <w:color w:val="000080"/>
+          <w:sz w:val="20"/>
+          <w:szCs w:val="20"/>
+        </w:rPr>
+        <w:t>:</w:t>
+      </w:r>
+      <w:r>
+        <w:rPr>
+          <w:rFonts w:ascii="Courier New" w:eastAsia="Times New Roman" w:hAnsi="Courier New" w:cs="Courier New"/>
+          <w:color w:val="000000"/>
+          <w:sz w:val="20"/>
+          <w:szCs w:val="20"/>
+        </w:rPr>
+        <w:t xml:space="preserve"> </w:t>
+      </w:r>
+      <w:r>
+        <w:rPr>
+          <w:rFonts w:ascii="Courier New" w:eastAsia="Times New Roman" w:hAnsi="Courier New" w:cs="Courier New"/>
+          <w:b/>
+          <w:bCs/>
+          <w:color w:val="000080"/>
+          <w:sz w:val="20"/>
+          <w:szCs w:val="20"/>
+        </w:rPr>
+        <w:t>{</w:t>
+      </w:r>
+      <w:r>
+        <w:rPr>
+          <w:rFonts w:ascii="Courier New" w:eastAsia="Times New Roman" w:hAnsi="Courier New" w:cs="Courier New"/>
+          <w:color w:val="808080"/>
+          <w:sz w:val="20"/>
+          <w:szCs w:val="20"/>
+        </w:rPr>
+        <w:t>'A'</w:t>
+      </w:r>
+      <w:r>
+        <w:rPr>
+          <w:rFonts w:ascii="Courier New" w:eastAsia="Times New Roman" w:hAnsi="Courier New" w:cs="Courier New"/>
+          <w:b/>
+          <w:bCs/>
+          <w:color w:val="000080"/>
+          <w:sz w:val="20"/>
+          <w:szCs w:val="20"/>
+        </w:rPr>
+        <w:t>:</w:t>
+      </w:r>
+      <w:r>
+        <w:rPr>
+          <w:rFonts w:ascii="Courier New" w:eastAsia="Times New Roman" w:hAnsi="Courier New" w:cs="Courier New"/>
+          <w:color w:val="000000"/>
+          <w:sz w:val="20"/>
+          <w:szCs w:val="20"/>
+        </w:rPr>
+        <w:t xml:space="preserve"> </w:t>
+      </w:r>
+      <w:r>
+        <w:rPr>
+          <w:rFonts w:ascii="Courier New" w:eastAsia="Times New Roman" w:hAnsi="Courier New" w:cs="Courier New"/>
+          <w:color w:val="FF0000"/>
+          <w:sz w:val="20"/>
+          <w:szCs w:val="20"/>
+        </w:rPr>
+        <w:t>1.9999999999999998</w:t>
+      </w:r>
+      <w:r>
+        <w:rPr>
+          <w:rFonts w:ascii="Courier New" w:eastAsia="Times New Roman" w:hAnsi="Courier New" w:cs="Courier New"/>
+          <w:b/>
+          <w:bCs/>
+          <w:color w:val="000080"/>
+          <w:sz w:val="20"/>
+          <w:szCs w:val="20"/>
+        </w:rPr>
+        <w:t>,</w:t>
+      </w:r>
+      <w:r>
+        <w:rPr>
+          <w:rFonts w:ascii="Courier New" w:eastAsia="Times New Roman" w:hAnsi="Courier New" w:cs="Courier New"/>
+          <w:color w:val="000000"/>
+          <w:sz w:val="20"/>
+          <w:szCs w:val="20"/>
+        </w:rPr>
+        <w:t xml:space="preserve"> </w:t>
+      </w:r>
+      <w:r>
+        <w:rPr>
+          <w:rFonts w:ascii="Courier New" w:eastAsia="Times New Roman" w:hAnsi="Courier New" w:cs="Courier New"/>
+          <w:color w:val="808080"/>
+          <w:sz w:val="20"/>
+          <w:szCs w:val="20"/>
+        </w:rPr>
+        <w:t>'B'</w:t>
+      </w:r>
+      <w:r>
+        <w:rPr>
+          <w:rFonts w:ascii="Courier New" w:eastAsia="Times New Roman" w:hAnsi="Courier New" w:cs="Courier New"/>
+          <w:b/>
+          <w:bCs/>
+          <w:color w:val="000080"/>
+          <w:sz w:val="20"/>
+          <w:szCs w:val="20"/>
+        </w:rPr>
+        <w:t>:</w:t>
+      </w:r>
+      <w:r>
+        <w:rPr>
+          <w:rFonts w:ascii="Courier New" w:eastAsia="Times New Roman" w:hAnsi="Courier New" w:cs="Courier New"/>
+          <w:color w:val="000000"/>
+          <w:sz w:val="20"/>
+          <w:szCs w:val="20"/>
+        </w:rPr>
+        <w:t xml:space="preserve"> </w:t>
+      </w:r>
+      <w:r>
+        <w:rPr>
+          <w:rFonts w:ascii="Courier New" w:eastAsia="Times New Roman" w:hAnsi="Courier New" w:cs="Courier New"/>
+          <w:color w:val="FF0000"/>
+          <w:sz w:val="20"/>
+          <w:szCs w:val="20"/>
+        </w:rPr>
+        <w:t>3.9999999999999996</w:t>
+      </w:r>
+      <w:r>
+        <w:rPr>
+          <w:rFonts w:ascii="Courier New" w:eastAsia="Times New Roman" w:hAnsi="Courier New" w:cs="Courier New"/>
+          <w:b/>
+          <w:bCs/>
+          <w:color w:val="000080"/>
+          <w:sz w:val="20"/>
+          <w:szCs w:val="20"/>
+        </w:rPr>
+        <w:t>}}</w:t>
+      </w:r>
+    </w:p>
+    <w:p>
       <w:bookmarkStart w:id="0" w:name="_GoBack"/>
       <w:bookmarkEnd w:id="0"/>
     </w:p>

</xml_diff>

<commit_message>
considering ideas for improving alignments and doing related tests
</commit_message>
<xml_diff>
--- a/bbtm derivation/bbtm derivation notes.docx
+++ b/bbtm derivation/bbtm derivation notes.docx
@@ -30218,6 +30218,1027 @@
       <w:r>
         <w:t xml:space="preserve"> I just fixed it.</w:t>
       </w:r>
+    </w:p>
+    <w:p>
+      <w:pPr>
+        <w:pStyle w:val="Heading1"/>
+      </w:pPr>
+      <w:r>
+        <w:t>October 22, 2012</w:t>
+      </w:r>
+    </w:p>
+    <w:p>
+      <w:r>
+        <w:t xml:space="preserve">My goal is to compare a PAM </w:t>
+      </w:r>
+      <w:r>
+        <w:t xml:space="preserve">substitution matrix to a BBTM substitution matrix, to see where the significant differences (if any) are. </w:t>
+      </w:r>
+      <w:r>
+        <w:t xml:space="preserve">I am comparing to PAM, rather than GONNET, because I happen to have PAM </w:t>
+      </w:r>
+      <w:r>
+        <w:t xml:space="preserve">transition probabilities </w:t>
+      </w:r>
+      <w:r>
+        <w:t xml:space="preserve">on hand, whereas quick Google searching reveals Gonnet scoring matrices, but not </w:t>
+      </w:r>
+      <w:r>
+        <w:t>mutation</w:t>
+      </w:r>
+      <w:r>
+        <w:t xml:space="preserve"> probability matrices.</w:t>
+      </w:r>
+    </w:p>
+    <w:p>
+      <w:r>
+        <w:t>The following excerp</w:t>
+      </w:r>
+      <w:r>
+        <w:t>ts from an IPython session demonstrate that PAM49 is the appropriate matrix to compare to BBTM</w:t>
+      </w:r>
+      <w:r>
+        <w:rPr>
+          <w:vertAlign w:val="subscript"/>
+        </w:rPr>
+        <w:t>out</w:t>
+      </w:r>
+      <w:r>
+        <w:t>40: on their respective background frequencies, the expected value of the number of changes they cause is equal.</w:t>
+      </w:r>
+    </w:p>
+    <w:p>
+      <w:pPr>
+        <w:shd w:val="clear" w:color="auto" w:fill="F1F0F0"/>
+        <w:tabs>
+          <w:tab w:val="left" w:pos="916"/>
+          <w:tab w:val="left" w:pos="1832"/>
+          <w:tab w:val="left" w:pos="2748"/>
+          <w:tab w:val="left" w:pos="3664"/>
+          <w:tab w:val="left" w:pos="4580"/>
+          <w:tab w:val="left" w:pos="5496"/>
+          <w:tab w:val="left" w:pos="6412"/>
+          <w:tab w:val="left" w:pos="7328"/>
+          <w:tab w:val="left" w:pos="8244"/>
+          <w:tab w:val="left" w:pos="9160"/>
+          <w:tab w:val="left" w:pos="10076"/>
+          <w:tab w:val="left" w:pos="10992"/>
+          <w:tab w:val="left" w:pos="11908"/>
+          <w:tab w:val="left" w:pos="12824"/>
+          <w:tab w:val="left" w:pos="13740"/>
+          <w:tab w:val="left" w:pos="14656"/>
+        </w:tabs>
+        <w:spacing w:after="0" w:line="240" w:lineRule="auto"/>
+        <w:rPr>
+          <w:rFonts w:ascii="Courier New" w:eastAsia="Times New Roman" w:hAnsi="Courier New" w:cs="Courier New"/>
+          <w:color w:val="000000"/>
+          <w:sz w:val="20"/>
+          <w:szCs w:val="20"/>
+        </w:rPr>
+      </w:pPr>
+      <w:r>
+        <w:rPr>
+          <w:rFonts w:ascii="Courier New" w:eastAsia="Times New Roman" w:hAnsi="Courier New" w:cs="Courier New"/>
+          <w:color w:val="000000"/>
+          <w:sz w:val="20"/>
+          <w:szCs w:val="20"/>
+        </w:rPr>
+        <w:t>In</w:t>
+      </w:r>
+      <w:r>
+        <w:rPr>
+          <w:rFonts w:ascii="Courier New" w:eastAsia="Times New Roman" w:hAnsi="Courier New" w:cs="Courier New"/>
+          <w:color w:val="806030"/>
+          <w:sz w:val="20"/>
+          <w:szCs w:val="20"/>
+        </w:rPr>
+        <w:t>[</w:t>
+      </w:r>
+      <w:r>
+        <w:rPr>
+          <w:rFonts w:ascii="Courier New" w:eastAsia="Times New Roman" w:hAnsi="Courier New" w:cs="Courier New"/>
+          <w:color w:val="C00000"/>
+          <w:sz w:val="20"/>
+          <w:szCs w:val="20"/>
+        </w:rPr>
+        <w:t>3</w:t>
+      </w:r>
+      <w:r>
+        <w:rPr>
+          <w:rFonts w:ascii="Courier New" w:eastAsia="Times New Roman" w:hAnsi="Courier New" w:cs="Courier New"/>
+          <w:color w:val="806030"/>
+          <w:sz w:val="20"/>
+          <w:szCs w:val="20"/>
+        </w:rPr>
+        <w:t>]:</w:t>
+      </w:r>
+      <w:r>
+        <w:rPr>
+          <w:rFonts w:ascii="Courier New" w:eastAsia="Times New Roman" w:hAnsi="Courier New" w:cs="Courier New"/>
+          <w:color w:val="000000"/>
+          <w:sz w:val="20"/>
+          <w:szCs w:val="20"/>
+        </w:rPr>
+        <w:t xml:space="preserve"> </w:t>
+      </w:r>
+      <w:r>
+        <w:rPr>
+          <w:rFonts w:ascii="Courier New" w:eastAsia="Times New Roman" w:hAnsi="Courier New" w:cs="Courier New"/>
+          <w:b/>
+          <w:bCs/>
+          <w:color w:val="400000"/>
+          <w:sz w:val="20"/>
+          <w:szCs w:val="20"/>
+        </w:rPr>
+        <w:t>from</w:t>
+      </w:r>
+      <w:r>
+        <w:rPr>
+          <w:rFonts w:ascii="Courier New" w:eastAsia="Times New Roman" w:hAnsi="Courier New" w:cs="Courier New"/>
+          <w:color w:val="000000"/>
+          <w:sz w:val="20"/>
+          <w:szCs w:val="20"/>
+        </w:rPr>
+        <w:t xml:space="preserve"> matrices </w:t>
+      </w:r>
+      <w:r>
+        <w:rPr>
+          <w:rFonts w:ascii="Courier New" w:eastAsia="Times New Roman" w:hAnsi="Courier New" w:cs="Courier New"/>
+          <w:b/>
+          <w:bCs/>
+          <w:color w:val="400000"/>
+          <w:sz w:val="20"/>
+          <w:szCs w:val="20"/>
+        </w:rPr>
+        <w:t>import</w:t>
+      </w:r>
+      <w:r>
+        <w:rPr>
+          <w:rFonts w:ascii="Courier New" w:eastAsia="Times New Roman" w:hAnsi="Courier New" w:cs="Courier New"/>
+          <w:color w:val="000000"/>
+          <w:sz w:val="20"/>
+          <w:szCs w:val="20"/>
+        </w:rPr>
+        <w:t xml:space="preserve"> </w:t>
+      </w:r>
+      <w:r>
+        <w:rPr>
+          <w:rFonts w:ascii="Courier New" w:eastAsia="Times New Roman" w:hAnsi="Courier New" w:cs="Courier New"/>
+          <w:color w:val="806030"/>
+          <w:sz w:val="20"/>
+          <w:szCs w:val="20"/>
+        </w:rPr>
+        <w:t>*</w:t>
+      </w:r>
+    </w:p>
+    <w:p>
+      <w:pPr>
+        <w:shd w:val="clear" w:color="auto" w:fill="F1F0F0"/>
+        <w:tabs>
+          <w:tab w:val="left" w:pos="916"/>
+          <w:tab w:val="left" w:pos="1832"/>
+          <w:tab w:val="left" w:pos="2748"/>
+          <w:tab w:val="left" w:pos="3664"/>
+          <w:tab w:val="left" w:pos="4580"/>
+          <w:tab w:val="left" w:pos="5496"/>
+          <w:tab w:val="left" w:pos="6412"/>
+          <w:tab w:val="left" w:pos="7328"/>
+          <w:tab w:val="left" w:pos="8244"/>
+          <w:tab w:val="left" w:pos="9160"/>
+          <w:tab w:val="left" w:pos="10076"/>
+          <w:tab w:val="left" w:pos="10992"/>
+          <w:tab w:val="left" w:pos="11908"/>
+          <w:tab w:val="left" w:pos="12824"/>
+          <w:tab w:val="left" w:pos="13740"/>
+          <w:tab w:val="left" w:pos="14656"/>
+        </w:tabs>
+        <w:spacing w:after="0" w:line="240" w:lineRule="auto"/>
+        <w:rPr>
+          <w:rFonts w:ascii="Courier New" w:eastAsia="Times New Roman" w:hAnsi="Courier New" w:cs="Courier New"/>
+          <w:color w:val="000000"/>
+          <w:sz w:val="20"/>
+          <w:szCs w:val="20"/>
+        </w:rPr>
+      </w:pPr>
+      <w:r>
+        <w:rPr>
+          <w:rFonts w:ascii="Courier New" w:eastAsia="Times New Roman" w:hAnsi="Courier New" w:cs="Courier New"/>
+          <w:color w:val="000000"/>
+          <w:sz w:val="20"/>
+          <w:szCs w:val="20"/>
+        </w:rPr>
+        <w:t>In</w:t>
+      </w:r>
+      <w:r>
+        <w:rPr>
+          <w:rFonts w:ascii="Courier New" w:eastAsia="Times New Roman" w:hAnsi="Courier New" w:cs="Courier New"/>
+          <w:color w:val="806030"/>
+          <w:sz w:val="20"/>
+          <w:szCs w:val="20"/>
+        </w:rPr>
+        <w:t>[</w:t>
+      </w:r>
+      <w:r>
+        <w:rPr>
+          <w:rFonts w:ascii="Courier New" w:eastAsia="Times New Roman" w:hAnsi="Courier New" w:cs="Courier New"/>
+          <w:color w:val="C00000"/>
+          <w:sz w:val="20"/>
+          <w:szCs w:val="20"/>
+        </w:rPr>
+        <w:t>4</w:t>
+      </w:r>
+      <w:r>
+        <w:rPr>
+          <w:rFonts w:ascii="Courier New" w:eastAsia="Times New Roman" w:hAnsi="Courier New" w:cs="Courier New"/>
+          <w:color w:val="806030"/>
+          <w:sz w:val="20"/>
+          <w:szCs w:val="20"/>
+        </w:rPr>
+        <w:t>]:</w:t>
+      </w:r>
+      <w:r>
+        <w:rPr>
+          <w:rFonts w:ascii="Courier New" w:eastAsia="Times New Roman" w:hAnsi="Courier New" w:cs="Courier New"/>
+          <w:color w:val="000000"/>
+          <w:sz w:val="20"/>
+          <w:szCs w:val="20"/>
+        </w:rPr>
+        <w:t xml:space="preserve"> p </w:t>
+      </w:r>
+      <w:r>
+        <w:rPr>
+          <w:rFonts w:ascii="Courier New" w:eastAsia="Times New Roman" w:hAnsi="Courier New" w:cs="Courier New"/>
+          <w:color w:val="806030"/>
+          <w:sz w:val="20"/>
+          <w:szCs w:val="20"/>
+        </w:rPr>
+        <w:t>=</w:t>
+      </w:r>
+      <w:r>
+        <w:rPr>
+          <w:rFonts w:ascii="Courier New" w:eastAsia="Times New Roman" w:hAnsi="Courier New" w:cs="Courier New"/>
+          <w:color w:val="000000"/>
+          <w:sz w:val="20"/>
+          <w:szCs w:val="20"/>
+        </w:rPr>
+        <w:t xml:space="preserve"> </w:t>
+      </w:r>
+      <w:r>
+        <w:rPr>
+          <w:rFonts w:ascii="Courier New" w:eastAsia="Times New Roman" w:hAnsi="Courier New" w:cs="Courier New"/>
+          <w:color w:val="C00000"/>
+          <w:sz w:val="20"/>
+          <w:szCs w:val="20"/>
+        </w:rPr>
+        <w:t>10</w:t>
+      </w:r>
+      <w:r>
+        <w:rPr>
+          <w:rFonts w:ascii="Courier New" w:eastAsia="Times New Roman" w:hAnsi="Courier New" w:cs="Courier New"/>
+          <w:color w:val="806030"/>
+          <w:sz w:val="20"/>
+          <w:szCs w:val="20"/>
+        </w:rPr>
+        <w:t>**-</w:t>
+      </w:r>
+      <w:r>
+        <w:rPr>
+          <w:rFonts w:ascii="Courier New" w:eastAsia="Times New Roman" w:hAnsi="Courier New" w:cs="Courier New"/>
+          <w:color w:val="C00000"/>
+          <w:sz w:val="20"/>
+          <w:szCs w:val="20"/>
+        </w:rPr>
+        <w:t>4</w:t>
+      </w:r>
+      <w:r>
+        <w:rPr>
+          <w:rFonts w:ascii="Courier New" w:eastAsia="Times New Roman" w:hAnsi="Courier New" w:cs="Courier New"/>
+          <w:color w:val="000000"/>
+          <w:sz w:val="20"/>
+          <w:szCs w:val="20"/>
+        </w:rPr>
+        <w:t xml:space="preserve"> </w:t>
+      </w:r>
+      <w:r>
+        <w:rPr>
+          <w:rFonts w:ascii="Courier New" w:eastAsia="Times New Roman" w:hAnsi="Courier New" w:cs="Courier New"/>
+          <w:color w:val="806030"/>
+          <w:sz w:val="20"/>
+          <w:szCs w:val="20"/>
+        </w:rPr>
+        <w:t>*</w:t>
+      </w:r>
+      <w:r>
+        <w:rPr>
+          <w:rFonts w:ascii="Courier New" w:eastAsia="Times New Roman" w:hAnsi="Courier New" w:cs="Courier New"/>
+          <w:color w:val="000000"/>
+          <w:sz w:val="20"/>
+          <w:szCs w:val="20"/>
+        </w:rPr>
+        <w:t xml:space="preserve"> parse</w:t>
+      </w:r>
+      <w:r>
+        <w:rPr>
+          <w:rFonts w:ascii="Courier New" w:eastAsia="Times New Roman" w:hAnsi="Courier New" w:cs="Courier New"/>
+          <w:color w:val="806030"/>
+          <w:sz w:val="20"/>
+          <w:szCs w:val="20"/>
+        </w:rPr>
+        <w:t>(</w:t>
+      </w:r>
+      <w:r>
+        <w:rPr>
+          <w:rFonts w:ascii="Courier New" w:eastAsia="Times New Roman" w:hAnsi="Courier New" w:cs="Courier New"/>
+          <w:color w:val="E60000"/>
+          <w:sz w:val="20"/>
+          <w:szCs w:val="20"/>
+        </w:rPr>
+        <w:t>'pam1.txt'</w:t>
+      </w:r>
+      <w:r>
+        <w:rPr>
+          <w:rFonts w:ascii="Courier New" w:eastAsia="Times New Roman" w:hAnsi="Courier New" w:cs="Courier New"/>
+          <w:color w:val="806030"/>
+          <w:sz w:val="20"/>
+          <w:szCs w:val="20"/>
+        </w:rPr>
+        <w:t>)</w:t>
+      </w:r>
+    </w:p>
+    <w:p>
+      <w:pPr>
+        <w:shd w:val="clear" w:color="auto" w:fill="F1F0F0"/>
+        <w:tabs>
+          <w:tab w:val="left" w:pos="916"/>
+          <w:tab w:val="left" w:pos="1832"/>
+          <w:tab w:val="left" w:pos="2748"/>
+          <w:tab w:val="left" w:pos="3664"/>
+          <w:tab w:val="left" w:pos="4580"/>
+          <w:tab w:val="left" w:pos="5496"/>
+          <w:tab w:val="left" w:pos="6412"/>
+          <w:tab w:val="left" w:pos="7328"/>
+          <w:tab w:val="left" w:pos="8244"/>
+          <w:tab w:val="left" w:pos="9160"/>
+          <w:tab w:val="left" w:pos="10076"/>
+          <w:tab w:val="left" w:pos="10992"/>
+          <w:tab w:val="left" w:pos="11908"/>
+          <w:tab w:val="left" w:pos="12824"/>
+          <w:tab w:val="left" w:pos="13740"/>
+          <w:tab w:val="left" w:pos="14656"/>
+        </w:tabs>
+        <w:spacing w:after="0" w:line="240" w:lineRule="auto"/>
+        <w:rPr>
+          <w:rFonts w:ascii="Courier New" w:eastAsia="Times New Roman" w:hAnsi="Courier New" w:cs="Courier New"/>
+          <w:color w:val="000000"/>
+          <w:sz w:val="20"/>
+          <w:szCs w:val="20"/>
+        </w:rPr>
+      </w:pPr>
+      <w:r>
+        <w:rPr>
+          <w:rFonts w:ascii="Courier New" w:eastAsia="Times New Roman" w:hAnsi="Courier New" w:cs="Courier New"/>
+          <w:color w:val="000000"/>
+          <w:sz w:val="20"/>
+          <w:szCs w:val="20"/>
+        </w:rPr>
+        <w:t>In</w:t>
+      </w:r>
+      <w:r>
+        <w:rPr>
+          <w:rFonts w:ascii="Courier New" w:eastAsia="Times New Roman" w:hAnsi="Courier New" w:cs="Courier New"/>
+          <w:color w:val="806030"/>
+          <w:sz w:val="20"/>
+          <w:szCs w:val="20"/>
+        </w:rPr>
+        <w:t>[</w:t>
+      </w:r>
+      <w:r>
+        <w:rPr>
+          <w:rFonts w:ascii="Courier New" w:eastAsia="Times New Roman" w:hAnsi="Courier New" w:cs="Courier New"/>
+          <w:color w:val="C00000"/>
+          <w:sz w:val="20"/>
+          <w:szCs w:val="20"/>
+        </w:rPr>
+        <w:t>13</w:t>
+      </w:r>
+      <w:r>
+        <w:rPr>
+          <w:rFonts w:ascii="Courier New" w:eastAsia="Times New Roman" w:hAnsi="Courier New" w:cs="Courier New"/>
+          <w:color w:val="806030"/>
+          <w:sz w:val="20"/>
+          <w:szCs w:val="20"/>
+        </w:rPr>
+        <w:t>]:</w:t>
+      </w:r>
+      <w:r>
+        <w:rPr>
+          <w:rFonts w:ascii="Courier New" w:eastAsia="Times New Roman" w:hAnsi="Courier New" w:cs="Courier New"/>
+          <w:color w:val="000000"/>
+          <w:sz w:val="20"/>
+          <w:szCs w:val="20"/>
+        </w:rPr>
+        <w:t xml:space="preserve"> d </w:t>
+      </w:r>
+      <w:r>
+        <w:rPr>
+          <w:rFonts w:ascii="Courier New" w:eastAsia="Times New Roman" w:hAnsi="Courier New" w:cs="Courier New"/>
+          <w:color w:val="806030"/>
+          <w:sz w:val="20"/>
+          <w:szCs w:val="20"/>
+        </w:rPr>
+        <w:t>=</w:t>
+      </w:r>
+      <w:r>
+        <w:rPr>
+          <w:rFonts w:ascii="Courier New" w:eastAsia="Times New Roman" w:hAnsi="Courier New" w:cs="Courier New"/>
+          <w:color w:val="000000"/>
+          <w:sz w:val="20"/>
+          <w:szCs w:val="20"/>
+        </w:rPr>
+        <w:t xml:space="preserve"> parse_david</w:t>
+      </w:r>
+      <w:r>
+        <w:rPr>
+          <w:rFonts w:ascii="Courier New" w:eastAsia="Times New Roman" w:hAnsi="Courier New" w:cs="Courier New"/>
+          <w:color w:val="806030"/>
+          <w:sz w:val="20"/>
+          <w:szCs w:val="20"/>
+        </w:rPr>
+        <w:t>(</w:t>
+      </w:r>
+      <w:r>
+        <w:rPr>
+          <w:rFonts w:ascii="Courier New" w:eastAsia="Times New Roman" w:hAnsi="Courier New" w:cs="Courier New"/>
+          <w:color w:val="E60000"/>
+          <w:sz w:val="20"/>
+          <w:szCs w:val="20"/>
+        </w:rPr>
+        <w:t>'MTMout40.p'</w:t>
+      </w:r>
+      <w:r>
+        <w:rPr>
+          <w:rFonts w:ascii="Courier New" w:eastAsia="Times New Roman" w:hAnsi="Courier New" w:cs="Courier New"/>
+          <w:color w:val="806030"/>
+          <w:sz w:val="20"/>
+          <w:szCs w:val="20"/>
+        </w:rPr>
+        <w:t>)</w:t>
+      </w:r>
+    </w:p>
+    <w:p>
+      <w:pPr>
+        <w:shd w:val="clear" w:color="auto" w:fill="F1F0F0"/>
+        <w:tabs>
+          <w:tab w:val="left" w:pos="916"/>
+          <w:tab w:val="left" w:pos="1832"/>
+          <w:tab w:val="left" w:pos="2748"/>
+          <w:tab w:val="left" w:pos="3664"/>
+          <w:tab w:val="left" w:pos="4580"/>
+          <w:tab w:val="left" w:pos="5496"/>
+          <w:tab w:val="left" w:pos="6412"/>
+          <w:tab w:val="left" w:pos="7328"/>
+          <w:tab w:val="left" w:pos="8244"/>
+          <w:tab w:val="left" w:pos="9160"/>
+          <w:tab w:val="left" w:pos="10076"/>
+          <w:tab w:val="left" w:pos="10992"/>
+          <w:tab w:val="left" w:pos="11908"/>
+          <w:tab w:val="left" w:pos="12824"/>
+          <w:tab w:val="left" w:pos="13740"/>
+          <w:tab w:val="left" w:pos="14656"/>
+        </w:tabs>
+        <w:spacing w:after="0" w:line="240" w:lineRule="auto"/>
+        <w:rPr>
+          <w:rFonts w:ascii="Courier New" w:eastAsia="Times New Roman" w:hAnsi="Courier New" w:cs="Courier New"/>
+          <w:color w:val="000000"/>
+          <w:sz w:val="20"/>
+          <w:szCs w:val="20"/>
+        </w:rPr>
+      </w:pPr>
+      <w:r>
+        <w:rPr>
+          <w:rFonts w:ascii="Courier New" w:eastAsia="Times New Roman" w:hAnsi="Courier New" w:cs="Courier New"/>
+          <w:color w:val="000000"/>
+          <w:sz w:val="20"/>
+          <w:szCs w:val="20"/>
+        </w:rPr>
+        <w:t>In</w:t>
+      </w:r>
+      <w:r>
+        <w:rPr>
+          <w:rFonts w:ascii="Courier New" w:eastAsia="Times New Roman" w:hAnsi="Courier New" w:cs="Courier New"/>
+          <w:color w:val="806030"/>
+          <w:sz w:val="20"/>
+          <w:szCs w:val="20"/>
+        </w:rPr>
+        <w:t>[</w:t>
+      </w:r>
+      <w:r>
+        <w:rPr>
+          <w:rFonts w:ascii="Courier New" w:eastAsia="Times New Roman" w:hAnsi="Courier New" w:cs="Courier New"/>
+          <w:color w:val="C00000"/>
+          <w:sz w:val="20"/>
+          <w:szCs w:val="20"/>
+        </w:rPr>
+        <w:t>21</w:t>
+      </w:r>
+      <w:r>
+        <w:rPr>
+          <w:rFonts w:ascii="Courier New" w:eastAsia="Times New Roman" w:hAnsi="Courier New" w:cs="Courier New"/>
+          <w:color w:val="806030"/>
+          <w:sz w:val="20"/>
+          <w:szCs w:val="20"/>
+        </w:rPr>
+        <w:t>]:</w:t>
+      </w:r>
+      <w:r>
+        <w:rPr>
+          <w:rFonts w:ascii="Courier New" w:eastAsia="Times New Roman" w:hAnsi="Courier New" w:cs="Courier New"/>
+          <w:color w:val="000000"/>
+          <w:sz w:val="20"/>
+          <w:szCs w:val="20"/>
+        </w:rPr>
+        <w:t xml:space="preserve"> expected_changes</w:t>
+      </w:r>
+      <w:r>
+        <w:rPr>
+          <w:rFonts w:ascii="Courier New" w:eastAsia="Times New Roman" w:hAnsi="Courier New" w:cs="Courier New"/>
+          <w:color w:val="806030"/>
+          <w:sz w:val="20"/>
+          <w:szCs w:val="20"/>
+        </w:rPr>
+        <w:t>(</w:t>
+      </w:r>
+      <w:r>
+        <w:rPr>
+          <w:rFonts w:ascii="Courier New" w:eastAsia="Times New Roman" w:hAnsi="Courier New" w:cs="Courier New"/>
+          <w:color w:val="000000"/>
+          <w:sz w:val="20"/>
+          <w:szCs w:val="20"/>
+        </w:rPr>
+        <w:t>d</w:t>
+      </w:r>
+      <w:r>
+        <w:rPr>
+          <w:rFonts w:ascii="Courier New" w:eastAsia="Times New Roman" w:hAnsi="Courier New" w:cs="Courier New"/>
+          <w:color w:val="806030"/>
+          <w:sz w:val="20"/>
+          <w:szCs w:val="20"/>
+        </w:rPr>
+        <w:t>,</w:t>
+      </w:r>
+      <w:r>
+        <w:rPr>
+          <w:rFonts w:ascii="Courier New" w:eastAsia="Times New Roman" w:hAnsi="Courier New" w:cs="Courier New"/>
+          <w:color w:val="000000"/>
+          <w:sz w:val="20"/>
+          <w:szCs w:val="20"/>
+        </w:rPr>
+        <w:t xml:space="preserve"> pi_out</w:t>
+      </w:r>
+      <w:r>
+        <w:rPr>
+          <w:rFonts w:ascii="Courier New" w:eastAsia="Times New Roman" w:hAnsi="Courier New" w:cs="Courier New"/>
+          <w:color w:val="806030"/>
+          <w:sz w:val="20"/>
+          <w:szCs w:val="20"/>
+        </w:rPr>
+        <w:t>)</w:t>
+      </w:r>
+      <w:r>
+        <w:rPr>
+          <w:rFonts w:ascii="Courier New" w:eastAsia="Times New Roman" w:hAnsi="Courier New" w:cs="Courier New"/>
+          <w:color w:val="000000"/>
+          <w:sz w:val="20"/>
+          <w:szCs w:val="20"/>
+        </w:rPr>
+        <w:t xml:space="preserve"> </w:t>
+      </w:r>
+      <w:r>
+        <w:rPr>
+          <w:rFonts w:ascii="Courier New" w:eastAsia="Times New Roman" w:hAnsi="Courier New" w:cs="Courier New"/>
+          <w:color w:val="806030"/>
+          <w:sz w:val="20"/>
+          <w:szCs w:val="20"/>
+        </w:rPr>
+        <w:t>-</w:t>
+      </w:r>
+      <w:r>
+        <w:rPr>
+          <w:rFonts w:ascii="Courier New" w:eastAsia="Times New Roman" w:hAnsi="Courier New" w:cs="Courier New"/>
+          <w:color w:val="000000"/>
+          <w:sz w:val="20"/>
+          <w:szCs w:val="20"/>
+        </w:rPr>
+        <w:t xml:space="preserve"> expected_changes</w:t>
+      </w:r>
+      <w:r>
+        <w:rPr>
+          <w:rFonts w:ascii="Courier New" w:eastAsia="Times New Roman" w:hAnsi="Courier New" w:cs="Courier New"/>
+          <w:color w:val="806030"/>
+          <w:sz w:val="20"/>
+          <w:szCs w:val="20"/>
+        </w:rPr>
+        <w:t>(</w:t>
+      </w:r>
+      <w:r>
+        <w:rPr>
+          <w:rFonts w:ascii="Courier New" w:eastAsia="Times New Roman" w:hAnsi="Courier New" w:cs="Courier New"/>
+          <w:color w:val="000000"/>
+          <w:sz w:val="20"/>
+          <w:szCs w:val="20"/>
+        </w:rPr>
+        <w:t>p</w:t>
+      </w:r>
+      <w:r>
+        <w:rPr>
+          <w:rFonts w:ascii="Courier New" w:eastAsia="Times New Roman" w:hAnsi="Courier New" w:cs="Courier New"/>
+          <w:color w:val="806030"/>
+          <w:sz w:val="20"/>
+          <w:szCs w:val="20"/>
+        </w:rPr>
+        <w:t>**</w:t>
+      </w:r>
+      <w:r>
+        <w:rPr>
+          <w:rFonts w:ascii="Courier New" w:eastAsia="Times New Roman" w:hAnsi="Courier New" w:cs="Courier New"/>
+          <w:color w:val="C00000"/>
+          <w:sz w:val="20"/>
+          <w:szCs w:val="20"/>
+        </w:rPr>
+        <w:t>49</w:t>
+      </w:r>
+      <w:r>
+        <w:rPr>
+          <w:rFonts w:ascii="Courier New" w:eastAsia="Times New Roman" w:hAnsi="Courier New" w:cs="Courier New"/>
+          <w:color w:val="806030"/>
+          <w:sz w:val="20"/>
+          <w:szCs w:val="20"/>
+        </w:rPr>
+        <w:t>,</w:t>
+      </w:r>
+      <w:r>
+        <w:rPr>
+          <w:rFonts w:ascii="Courier New" w:eastAsia="Times New Roman" w:hAnsi="Courier New" w:cs="Courier New"/>
+          <w:color w:val="000000"/>
+          <w:sz w:val="20"/>
+          <w:szCs w:val="20"/>
+        </w:rPr>
+        <w:t xml:space="preserve"> pam_freq</w:t>
+      </w:r>
+      <w:r>
+        <w:rPr>
+          <w:rFonts w:ascii="Courier New" w:eastAsia="Times New Roman" w:hAnsi="Courier New" w:cs="Courier New"/>
+          <w:color w:val="806030"/>
+          <w:sz w:val="20"/>
+          <w:szCs w:val="20"/>
+        </w:rPr>
+        <w:t>)</w:t>
+      </w:r>
+    </w:p>
+    <w:p>
+      <w:pPr>
+        <w:shd w:val="clear" w:color="auto" w:fill="F1F0F0"/>
+        <w:tabs>
+          <w:tab w:val="left" w:pos="916"/>
+          <w:tab w:val="left" w:pos="1832"/>
+          <w:tab w:val="left" w:pos="2748"/>
+          <w:tab w:val="left" w:pos="3664"/>
+          <w:tab w:val="left" w:pos="4580"/>
+          <w:tab w:val="left" w:pos="5496"/>
+          <w:tab w:val="left" w:pos="6412"/>
+          <w:tab w:val="left" w:pos="7328"/>
+          <w:tab w:val="left" w:pos="8244"/>
+          <w:tab w:val="left" w:pos="9160"/>
+          <w:tab w:val="left" w:pos="10076"/>
+          <w:tab w:val="left" w:pos="10992"/>
+          <w:tab w:val="left" w:pos="11908"/>
+          <w:tab w:val="left" w:pos="12824"/>
+          <w:tab w:val="left" w:pos="13740"/>
+          <w:tab w:val="left" w:pos="14656"/>
+        </w:tabs>
+        <w:spacing w:after="0" w:line="240" w:lineRule="auto"/>
+        <w:rPr>
+          <w:rFonts w:ascii="Courier New" w:eastAsia="Times New Roman" w:hAnsi="Courier New" w:cs="Courier New"/>
+          <w:color w:val="000000"/>
+          <w:sz w:val="20"/>
+          <w:szCs w:val="20"/>
+        </w:rPr>
+      </w:pPr>
+      <w:r>
+        <w:rPr>
+          <w:rFonts w:ascii="Courier New" w:eastAsia="Times New Roman" w:hAnsi="Courier New" w:cs="Courier New"/>
+          <w:color w:val="000000"/>
+          <w:sz w:val="20"/>
+          <w:szCs w:val="20"/>
+        </w:rPr>
+        <w:t>Out</w:t>
+      </w:r>
+      <w:r>
+        <w:rPr>
+          <w:rFonts w:ascii="Courier New" w:eastAsia="Times New Roman" w:hAnsi="Courier New" w:cs="Courier New"/>
+          <w:color w:val="806030"/>
+          <w:sz w:val="20"/>
+          <w:szCs w:val="20"/>
+        </w:rPr>
+        <w:t>[</w:t>
+      </w:r>
+      <w:r>
+        <w:rPr>
+          <w:rFonts w:ascii="Courier New" w:eastAsia="Times New Roman" w:hAnsi="Courier New" w:cs="Courier New"/>
+          <w:color w:val="C00000"/>
+          <w:sz w:val="20"/>
+          <w:szCs w:val="20"/>
+        </w:rPr>
+        <w:t>21</w:t>
+      </w:r>
+      <w:r>
+        <w:rPr>
+          <w:rFonts w:ascii="Courier New" w:eastAsia="Times New Roman" w:hAnsi="Courier New" w:cs="Courier New"/>
+          <w:color w:val="806030"/>
+          <w:sz w:val="20"/>
+          <w:szCs w:val="20"/>
+        </w:rPr>
+        <w:t>]:</w:t>
+      </w:r>
+      <w:r>
+        <w:rPr>
+          <w:rFonts w:ascii="Courier New" w:eastAsia="Times New Roman" w:hAnsi="Courier New" w:cs="Courier New"/>
+          <w:color w:val="000000"/>
+          <w:sz w:val="20"/>
+          <w:szCs w:val="20"/>
+        </w:rPr>
+        <w:t xml:space="preserve"> </w:t>
+      </w:r>
+      <w:r>
+        <w:rPr>
+          <w:rFonts w:ascii="Courier New" w:eastAsia="Times New Roman" w:hAnsi="Courier New" w:cs="Courier New"/>
+          <w:color w:val="806030"/>
+          <w:sz w:val="20"/>
+          <w:szCs w:val="20"/>
+        </w:rPr>
+        <w:t>-</w:t>
+      </w:r>
+      <w:r>
+        <w:rPr>
+          <w:rFonts w:ascii="Courier New" w:eastAsia="Times New Roman" w:hAnsi="Courier New" w:cs="Courier New"/>
+          <w:color w:val="800000"/>
+          <w:sz w:val="20"/>
+          <w:szCs w:val="20"/>
+        </w:rPr>
+        <w:t>0.00101919441384</w:t>
+      </w:r>
+    </w:p>
+    <w:p/>
+    <w:p>
+      <w:r>
+        <w:t xml:space="preserve">Matrices is a module I created: current version can be found </w:t>
+      </w:r>
+      <w:r>
+        <w:t>in today's github commit (username sinisterdexter, repo name beta-barrel-oligomerization).</w:t>
+      </w:r>
+      <w:r>
+        <w:t xml:space="preserve"> pi_out are background frequencies in the Out dataset sent to me by David Jimenez-Morales. </w:t>
+      </w:r>
+      <w:r>
+        <w:t>MTMout40.p is the transition probability matrix used to generate BBTM</w:t>
+      </w:r>
+      <w:r>
+        <w:rPr>
+          <w:vertAlign w:val="subscript"/>
+        </w:rPr>
+        <w:t>out</w:t>
+      </w:r>
+      <w:r>
+        <w:t>40, also sent to me by David Jimenez-Morales.</w:t>
+      </w:r>
+      <w:r>
+        <w:t xml:space="preserve"> pam1.txt </w:t>
+      </w:r>
+      <w:r>
+        <w:t xml:space="preserve">is 10,000 times the mutation probabilities </w:t>
+      </w:r>
+      <w:r>
+        <w:t xml:space="preserve">for the PAM1 matrix </w:t>
+      </w:r>
+      <w:r>
+        <w:t>in Dayhoff et. al 1978</w:t>
+      </w:r>
+      <w:r>
+        <w:t xml:space="preserve">, </w:t>
+      </w:r>
+      <w:r>
+        <w:t>r</w:t>
+      </w:r>
+      <w:r>
+        <w:t>etrieved August 27 2012 from http://www.icp.ucl.ac.be/~opperd/private/pam1.html</w:t>
+      </w:r>
+      <w:r>
+        <w:t>. pam_freq</w:t>
+      </w:r>
+      <w:r>
+        <w:t xml:space="preserve"> are the amino acid frequencies reported in Dayhoff et. al 1978, </w:t>
+      </w:r>
+      <w:r>
+        <w:t>copied by me into the computer.</w:t>
+      </w:r>
+    </w:p>
+    <w:p>
+      <w:r>
+        <w:t>The transition probablilty matrices are not actually the best t</w:t>
+      </w:r>
+      <w:r>
+        <w:t xml:space="preserve">hings to compare to each other, since the scoring matrix depends upon </w:t>
+      </w:r>
+      <w:r>
+        <w:t>background frequencies as well.</w:t>
+      </w:r>
+      <w:r>
+        <w:t xml:space="preserve"> The appropriate comparison </w:t>
+      </w:r>
+      <w:r>
+        <w:t xml:space="preserve">seems to be to </w:t>
+      </w:r>
+      <w:r>
+        <w:t xml:space="preserve">subtract </w:t>
+      </w:r>
+      <w:r>
+        <w:t>BBTM</w:t>
+      </w:r>
+      <w:r>
+        <w:rPr>
+          <w:vertAlign w:val="subscript"/>
+        </w:rPr>
+        <w:t>out</w:t>
+      </w:r>
+      <w:r>
+        <w:t>40 from PAM</w:t>
+      </w:r>
+      <w:r>
+        <w:t>49.</w:t>
+      </w:r>
+      <w:r>
+        <w:t xml:space="preserve"> However, the two matrices may simply be normalized differently, creating a bias for high </w:t>
+      </w:r>
+      <w:r>
+        <w:t xml:space="preserve">pairings </w:t>
+      </w:r>
+      <w:r>
+        <w:t>for amino acids with high scores.</w:t>
+      </w:r>
+      <w:r>
+        <w:t xml:space="preserve"> Perhaps, then, the appropriate comparison is to compare </w:t>
+      </w:r>
+      <w:r>
+        <w:t xml:space="preserve">the ratio of each </w:t>
+      </w:r>
+      <m:oMath>
+        <m:f>
+          <m:fPr>
+            <m:ctrlPr>
+              <w:rPr>
+                <w:rFonts w:ascii="Cambria Math" w:hAnsi="Cambria Math"/>
+                <w:i/>
+              </w:rPr>
+            </m:ctrlPr>
+          </m:fPr>
+          <m:num>
+            <m:r>
+              <m:rPr>
+                <m:scr m:val="double-struck"/>
+              </m:rPr>
+              <w:rPr>
+                <w:rFonts w:ascii="Cambria Math" w:hAnsi="Cambria Math"/>
+              </w:rPr>
+              <m:t>P</m:t>
+            </m:r>
+            <m:d>
+              <m:dPr>
+                <m:begChr m:val="["/>
+                <m:endChr m:val="]"/>
+                <m:ctrlPr>
+                  <w:rPr>
+                    <w:rFonts w:ascii="Cambria Math" w:hAnsi="Cambria Math"/>
+                    <w:i/>
+                  </w:rPr>
+                </m:ctrlPr>
+              </m:dPr>
+              <m:e>
+                <m:sSub>
+                  <m:sSubPr>
+                    <m:ctrlPr>
+                      <w:rPr>
+                        <w:rFonts w:ascii="Cambria Math" w:hAnsi="Cambria Math"/>
+                        <w:i/>
+                      </w:rPr>
+                    </m:ctrlPr>
+                  </m:sSubPr>
+                  <m:e>
+                    <m:r>
+                      <w:rPr>
+                        <w:rFonts w:ascii="Cambria Math" w:hAnsi="Cambria Math"/>
+                      </w:rPr>
+                      <m:t>a</m:t>
+                    </m:r>
+                  </m:e>
+                  <m:sub>
+                    <m:r>
+                      <w:rPr>
+                        <w:rFonts w:ascii="Cambria Math" w:hAnsi="Cambria Math"/>
+                      </w:rPr>
+                      <m:t>i</m:t>
+                    </m:r>
+                  </m:sub>
+                </m:sSub>
+              </m:e>
+              <m:e>
+                <m:sSub>
+                  <m:sSubPr>
+                    <m:ctrlPr>
+                      <w:rPr>
+                        <w:rFonts w:ascii="Cambria Math" w:hAnsi="Cambria Math"/>
+                        <w:i/>
+                      </w:rPr>
+                    </m:ctrlPr>
+                  </m:sSubPr>
+                  <m:e>
+                    <m:r>
+                      <w:rPr>
+                        <w:rFonts w:ascii="Cambria Math" w:hAnsi="Cambria Math"/>
+                      </w:rPr>
+                      <m:t>a</m:t>
+                    </m:r>
+                  </m:e>
+                  <m:sub>
+                    <m:r>
+                      <w:rPr>
+                        <w:rFonts w:ascii="Cambria Math" w:hAnsi="Cambria Math"/>
+                      </w:rPr>
+                      <m:t>j</m:t>
+                    </m:r>
+                  </m:sub>
+                </m:sSub>
+              </m:e>
+            </m:d>
+          </m:num>
+          <m:den>
+            <m:r>
+              <m:rPr>
+                <m:scr m:val="double-struck"/>
+              </m:rPr>
+              <w:rPr>
+                <w:rFonts w:ascii="Cambria Math" w:hAnsi="Cambria Math"/>
+              </w:rPr>
+              <m:t>P</m:t>
+            </m:r>
+            <m:d>
+              <m:dPr>
+                <m:begChr m:val="["/>
+                <m:endChr m:val="]"/>
+                <m:ctrlPr>
+                  <w:rPr>
+                    <w:rFonts w:ascii="Cambria Math" w:hAnsi="Cambria Math"/>
+                    <w:i/>
+                  </w:rPr>
+                </m:ctrlPr>
+              </m:dPr>
+              <m:e>
+                <m:sSub>
+                  <m:sSubPr>
+                    <m:ctrlPr>
+                      <w:rPr>
+                        <w:rFonts w:ascii="Cambria Math" w:hAnsi="Cambria Math"/>
+                        <w:i/>
+                      </w:rPr>
+                    </m:ctrlPr>
+                  </m:sSubPr>
+                  <m:e>
+                    <m:r>
+                      <w:rPr>
+                        <w:rFonts w:ascii="Cambria Math" w:hAnsi="Cambria Math"/>
+                      </w:rPr>
+                      <m:t>a</m:t>
+                    </m:r>
+                  </m:e>
+                  <m:sub>
+                    <m:r>
+                      <w:rPr>
+                        <w:rFonts w:ascii="Cambria Math" w:hAnsi="Cambria Math"/>
+                      </w:rPr>
+                      <m:t>i</m:t>
+                    </m:r>
+                  </m:sub>
+                </m:sSub>
+              </m:e>
+            </m:d>
+          </m:den>
+        </m:f>
+      </m:oMath>
+      <w:r>
+        <w:rPr>
+          <w:rFonts w:eastAsiaTheme="minorEastAsia"/>
+        </w:rPr>
+        <w:t>.</w:t>
+      </w:r>
       <w:bookmarkStart w:id="0" w:name="_GoBack"/>
       <w:bookmarkEnd w:id="0"/>
     </w:p>
@@ -30417,6 +31438,7 @@
   <w:style w:type="character" w:default="1" w:styleId="DefaultParagraphFont">
     <w:name w:val="Default Paragraph Font"/>
     <w:uiPriority w:val="1"/>
+    <w:semiHidden/>
     <w:unhideWhenUsed/>
   </w:style>
   <w:style w:type="table" w:default="1" w:styleId="TableNormal">
@@ -30559,6 +31581,54 @@
       <w:i/>
       <w:iCs/>
       <w:color w:val="000000" w:themeColor="text1"/>
+    </w:rPr>
+  </w:style>
+  <w:style w:type="paragraph" w:styleId="HTMLPreformatted">
+    <w:name w:val="HTML Preformatted"/>
+    <w:basedOn w:val="Normal"/>
+    <w:link w:val="HTMLPreformattedChar"/>
+    <w:uiPriority w:val="99"/>
+    <w:semiHidden/>
+    <w:unhideWhenUsed/>
+    <w:rsid w:val="007C0FBA"/>
+    <w:pPr>
+      <w:tabs>
+        <w:tab w:val="left" w:pos="916"/>
+        <w:tab w:val="left" w:pos="1832"/>
+        <w:tab w:val="left" w:pos="2748"/>
+        <w:tab w:val="left" w:pos="3664"/>
+        <w:tab w:val="left" w:pos="4580"/>
+        <w:tab w:val="left" w:pos="5496"/>
+        <w:tab w:val="left" w:pos="6412"/>
+        <w:tab w:val="left" w:pos="7328"/>
+        <w:tab w:val="left" w:pos="8244"/>
+        <w:tab w:val="left" w:pos="9160"/>
+        <w:tab w:val="left" w:pos="10076"/>
+        <w:tab w:val="left" w:pos="10992"/>
+        <w:tab w:val="left" w:pos="11908"/>
+        <w:tab w:val="left" w:pos="12824"/>
+        <w:tab w:val="left" w:pos="13740"/>
+        <w:tab w:val="left" w:pos="14656"/>
+      </w:tabs>
+      <w:spacing w:after="0" w:line="240" w:lineRule="auto"/>
+    </w:pPr>
+    <w:rPr>
+      <w:rFonts w:ascii="Courier New" w:eastAsia="Times New Roman" w:hAnsi="Courier New" w:cs="Courier New"/>
+      <w:sz w:val="20"/>
+      <w:szCs w:val="20"/>
+    </w:rPr>
+  </w:style>
+  <w:style w:type="character" w:customStyle="1" w:styleId="HTMLPreformattedChar">
+    <w:name w:val="HTML Preformatted Char"/>
+    <w:basedOn w:val="DefaultParagraphFont"/>
+    <w:link w:val="HTMLPreformatted"/>
+    <w:uiPriority w:val="99"/>
+    <w:semiHidden/>
+    <w:rsid w:val="007C0FBA"/>
+    <w:rPr>
+      <w:rFonts w:ascii="Courier New" w:eastAsia="Times New Roman" w:hAnsi="Courier New" w:cs="Courier New"/>
+      <w:sz w:val="20"/>
+      <w:szCs w:val="20"/>
     </w:rPr>
   </w:style>
 </w:styles>
@@ -30750,6 +31820,7 @@
   <w:style w:type="character" w:default="1" w:styleId="DefaultParagraphFont">
     <w:name w:val="Default Paragraph Font"/>
     <w:uiPriority w:val="1"/>
+    <w:semiHidden/>
     <w:unhideWhenUsed/>
   </w:style>
   <w:style w:type="table" w:default="1" w:styleId="TableNormal">
@@ -30892,6 +31963,54 @@
       <w:i/>
       <w:iCs/>
       <w:color w:val="000000" w:themeColor="text1"/>
+    </w:rPr>
+  </w:style>
+  <w:style w:type="paragraph" w:styleId="HTMLPreformatted">
+    <w:name w:val="HTML Preformatted"/>
+    <w:basedOn w:val="Normal"/>
+    <w:link w:val="HTMLPreformattedChar"/>
+    <w:uiPriority w:val="99"/>
+    <w:semiHidden/>
+    <w:unhideWhenUsed/>
+    <w:rsid w:val="007C0FBA"/>
+    <w:pPr>
+      <w:tabs>
+        <w:tab w:val="left" w:pos="916"/>
+        <w:tab w:val="left" w:pos="1832"/>
+        <w:tab w:val="left" w:pos="2748"/>
+        <w:tab w:val="left" w:pos="3664"/>
+        <w:tab w:val="left" w:pos="4580"/>
+        <w:tab w:val="left" w:pos="5496"/>
+        <w:tab w:val="left" w:pos="6412"/>
+        <w:tab w:val="left" w:pos="7328"/>
+        <w:tab w:val="left" w:pos="8244"/>
+        <w:tab w:val="left" w:pos="9160"/>
+        <w:tab w:val="left" w:pos="10076"/>
+        <w:tab w:val="left" w:pos="10992"/>
+        <w:tab w:val="left" w:pos="11908"/>
+        <w:tab w:val="left" w:pos="12824"/>
+        <w:tab w:val="left" w:pos="13740"/>
+        <w:tab w:val="left" w:pos="14656"/>
+      </w:tabs>
+      <w:spacing w:after="0" w:line="240" w:lineRule="auto"/>
+    </w:pPr>
+    <w:rPr>
+      <w:rFonts w:ascii="Courier New" w:eastAsia="Times New Roman" w:hAnsi="Courier New" w:cs="Courier New"/>
+      <w:sz w:val="20"/>
+      <w:szCs w:val="20"/>
+    </w:rPr>
+  </w:style>
+  <w:style w:type="character" w:customStyle="1" w:styleId="HTMLPreformattedChar">
+    <w:name w:val="HTML Preformatted Char"/>
+    <w:basedOn w:val="DefaultParagraphFont"/>
+    <w:link w:val="HTMLPreformatted"/>
+    <w:uiPriority w:val="99"/>
+    <w:semiHidden/>
+    <w:rsid w:val="007C0FBA"/>
+    <w:rPr>
+      <w:rFonts w:ascii="Courier New" w:eastAsia="Times New Roman" w:hAnsi="Courier New" w:cs="Courier New"/>
+      <w:sz w:val="20"/>
+      <w:szCs w:val="20"/>
     </w:rPr>
   </w:style>
 </w:styles>
@@ -31180,4 +32299,16 @@
   <a:objectDefaults/>
   <a:extraClrSchemeLst/>
 </a:theme>
+</file>
+
+<file path=customXml/item1.xml><?xml version="1.0" encoding="utf-8"?>
+<b:Sources xmlns:b="http://schemas.openxmlformats.org/officeDocument/2006/bibliography" xmlns="http://schemas.openxmlformats.org/officeDocument/2006/bibliography" SelectedStyle="\APA.XSL" StyleName="APA"/>
+</file>
+
+<file path=customXml/itemProps1.xml><?xml version="1.0" encoding="utf-8"?>
+<ds:datastoreItem xmlns:ds="http://schemas.openxmlformats.org/officeDocument/2006/customXml" ds:itemID="{ACBD3C2F-5815-4287-98F0-0DA5240963AA}">
+  <ds:schemaRefs>
+    <ds:schemaRef ds:uri="http://schemas.openxmlformats.org/officeDocument/2006/bibliography"/>
+  </ds:schemaRefs>
+</ds:datastoreItem>
 </file>
</xml_diff>